<commit_message>
Updated resume, added grades and budget doc
</commit_message>
<xml_diff>
--- a/Resumes/Aksh_Ravishankar_Resume.docx
+++ b/Resumes/Aksh_Ravishankar_Resume.docx
@@ -1,1235 +1,702 @@
 
 <file path=word/document.xml><?xml version="1.0" encoding="utf-8"?>
-<w:document xmlns:wpc="http://schemas.microsoft.com/office/word/2010/wordprocessingCanvas" xmlns:cx="http://schemas.microsoft.com/office/drawing/2014/chartex" xmlns:cx1="http://schemas.microsoft.com/office/drawing/2015/9/8/chartex" xmlns:cx2="http://schemas.microsoft.com/office/drawing/2015/10/21/chartex" xmlns:cx3="http://schemas.microsoft.com/office/drawing/2016/5/9/chartex" xmlns:cx4="http://schemas.microsoft.com/office/drawing/2016/5/10/chartex" xmlns:cx5="http://schemas.microsoft.com/office/drawing/2016/5/11/chartex" xmlns:cx6="http://schemas.microsoft.com/office/drawing/2016/5/12/chartex" xmlns:cx7="http://schemas.microsoft.com/office/drawing/2016/5/13/chartex" xmlns:cx8="http://schemas.microsoft.com/office/drawing/2016/5/14/chartex" xmlns:mc="http://schemas.openxmlformats.org/markup-compatibility/2006" xmlns:aink="http://schemas.microsoft.com/office/drawing/2016/ink" xmlns:am3d="http://schemas.microsoft.com/office/drawing/2017/model3d" xmlns:o="urn:schemas-microsoft-com:office:office" xmlns:r="http://schemas.openxmlformats.org/officeDocument/2006/relationships" xmlns:m="http://schemas.openxmlformats.org/officeDocument/2006/math" xmlns:v="urn:schemas-microsoft-com:vml" xmlns:wp14="http://schemas.microsoft.com/office/word/2010/wordprocessingDrawing" xmlns:wp="http://schemas.openxmlformats.org/drawingml/2006/wordprocessingDrawing" xmlns:w10="urn:schemas-microsoft-com:office:word" xmlns:w="http://schemas.openxmlformats.org/wordprocessingml/2006/main" xmlns:w14="http://schemas.microsoft.com/office/word/2010/wordml" xmlns:w15="http://schemas.microsoft.com/office/word/2012/wordml" xmlns:w16cex="http://schemas.microsoft.com/office/word/2018/wordml/cex" xmlns:w16cid="http://schemas.microsoft.com/office/word/2016/wordml/cid" xmlns:w16="http://schemas.microsoft.com/office/word/2018/wordml" xmlns:w16se="http://schemas.microsoft.com/office/word/2015/wordml/symex" xmlns:wpg="http://schemas.microsoft.com/office/word/2010/wordprocessingGroup" xmlns:wpi="http://schemas.microsoft.com/office/word/2010/wordprocessingInk" xmlns:wne="http://schemas.microsoft.com/office/word/2006/wordml" xmlns:wps="http://schemas.microsoft.com/office/word/2010/wordprocessingShape" mc:Ignorable="w14 w15 w16se w16cid w16 w16cex wp14">
+<w:document xmlns:wpc="http://schemas.microsoft.com/office/word/2010/wordprocessingCanvas" xmlns:cx="http://schemas.microsoft.com/office/drawing/2014/chartex" xmlns:cx1="http://schemas.microsoft.com/office/drawing/2015/9/8/chartex" xmlns:cx2="http://schemas.microsoft.com/office/drawing/2015/10/21/chartex" xmlns:cx3="http://schemas.microsoft.com/office/drawing/2016/5/9/chartex" xmlns:cx4="http://schemas.microsoft.com/office/drawing/2016/5/10/chartex" xmlns:cx5="http://schemas.microsoft.com/office/drawing/2016/5/11/chartex" xmlns:cx6="http://schemas.microsoft.com/office/drawing/2016/5/12/chartex" xmlns:cx7="http://schemas.microsoft.com/office/drawing/2016/5/13/chartex" xmlns:cx8="http://schemas.microsoft.com/office/drawing/2016/5/14/chartex" xmlns:mc="http://schemas.openxmlformats.org/markup-compatibility/2006" xmlns:aink="http://schemas.microsoft.com/office/drawing/2016/ink" xmlns:am3d="http://schemas.microsoft.com/office/drawing/2017/model3d" xmlns:o="urn:schemas-microsoft-com:office:office" xmlns:oel="http://schemas.microsoft.com/office/2019/extlst" xmlns:r="http://schemas.openxmlformats.org/officeDocument/2006/relationships" xmlns:m="http://schemas.openxmlformats.org/officeDocument/2006/math" xmlns:v="urn:schemas-microsoft-com:vml" xmlns:wp14="http://schemas.microsoft.com/office/word/2010/wordprocessingDrawing" xmlns:wp="http://schemas.openxmlformats.org/drawingml/2006/wordprocessingDrawing" xmlns:w10="urn:schemas-microsoft-com:office:word" xmlns:w="http://schemas.openxmlformats.org/wordprocessingml/2006/main" xmlns:w14="http://schemas.microsoft.com/office/word/2010/wordml" xmlns:w15="http://schemas.microsoft.com/office/word/2012/wordml" xmlns:w16cex="http://schemas.microsoft.com/office/word/2018/wordml/cex" xmlns:w16cid="http://schemas.microsoft.com/office/word/2016/wordml/cid" xmlns:w16="http://schemas.microsoft.com/office/word/2018/wordml" xmlns:w16sdtdh="http://schemas.microsoft.com/office/word/2020/wordml/sdtdatahash" xmlns:w16se="http://schemas.microsoft.com/office/word/2015/wordml/symex" xmlns:wpg="http://schemas.microsoft.com/office/word/2010/wordprocessingGroup" xmlns:wpi="http://schemas.microsoft.com/office/word/2010/wordprocessingInk" xmlns:wne="http://schemas.microsoft.com/office/word/2006/wordml" xmlns:wps="http://schemas.microsoft.com/office/word/2010/wordprocessingShape" mc:Ignorable="w14 w15 w16se w16cid w16 w16cex w16sdtdh wp14">
   <w:body>
     <w:p>
       <w:pPr>
-        <w:pStyle w:val="NoSpacing"/>
+        <w:pStyle w:val="Heading2"/>
         <w:rPr>
-          <w:sz w:val="16"/>
-          <w:szCs w:val="16"/>
+          <w:b/>
+          <w:bCs/>
+          <w:color w:val="275336"/>
         </w:rPr>
       </w:pPr>
+      <w:r>
+        <w:rPr>
+          <w:b/>
+          <w:bCs/>
+          <w:color w:val="275336"/>
+        </w:rPr>
+        <w:t xml:space="preserve">Experience </w:t>
+      </w:r>
     </w:p>
     <w:p>
       <w:pPr>
-        <w:pStyle w:val="Heading1"/>
-        <w:spacing w:before="0"/>
+        <w:pStyle w:val="Heading3"/>
         <w:rPr>
-          <w:rFonts w:ascii="Segoe UI" w:hAnsi="Segoe UI" w:cs="Segoe UI"/>
+          <w:color w:val="275336"/>
+        </w:rPr>
+      </w:pPr>
+      <w:r>
+        <w:rPr>
+          <w:color w:val="275336"/>
+        </w:rPr>
+        <w:t>Software Quality Assurance Intern | Circle NVI</w:t>
+      </w:r>
+      <w:r>
+        <w:rPr>
+          <w:color w:val="275336"/>
+        </w:rPr>
+        <w:t xml:space="preserve"> </w:t>
+      </w:r>
+      <w:r>
+        <w:rPr>
+          <w:color w:val="275336"/>
+        </w:rPr>
+        <w:t>| May 2021 – July 2022</w:t>
+      </w:r>
+    </w:p>
+    <w:p>
+      <w:pPr>
+        <w:pStyle w:val="NoSpacing"/>
+        <w:numPr>
+          <w:ilvl w:val="0"/>
+          <w:numId w:val="27"/>
+        </w:numPr>
+        <w:ind w:left="426"/>
+      </w:pPr>
+      <w:r>
+        <w:t xml:space="preserve">Responsible for performing and documenting software testing requirements on </w:t>
+      </w:r>
+      <w:r>
+        <w:t>various</w:t>
+      </w:r>
+      <w:r>
+        <w:t xml:space="preserve"> platforms</w:t>
+      </w:r>
+      <w:r>
+        <w:t>.</w:t>
+      </w:r>
+    </w:p>
+    <w:p>
+      <w:pPr>
+        <w:pStyle w:val="NoSpacing"/>
+        <w:numPr>
+          <w:ilvl w:val="0"/>
+          <w:numId w:val="27"/>
+        </w:numPr>
+        <w:ind w:left="426"/>
+      </w:pPr>
+      <w:r>
+        <w:t xml:space="preserve">Proposed, developed, and maintained a scalable </w:t>
+      </w:r>
+      <w:r>
+        <w:t xml:space="preserve">automated testing </w:t>
+      </w:r>
+      <w:r>
+        <w:t>framework using Selenium</w:t>
+      </w:r>
+      <w:r>
+        <w:t>/</w:t>
+      </w:r>
+      <w:r>
+        <w:t>Python.</w:t>
+      </w:r>
+    </w:p>
+    <w:p>
+      <w:pPr>
+        <w:pStyle w:val="NoSpacing"/>
+        <w:numPr>
+          <w:ilvl w:val="0"/>
+          <w:numId w:val="27"/>
+        </w:numPr>
+        <w:ind w:left="426"/>
+      </w:pPr>
+      <w:r>
+        <w:t>Designed mock-ups, architecture and use cases for mobile app</w:t>
+      </w:r>
+      <w:r>
+        <w:t>.</w:t>
+      </w:r>
+    </w:p>
+    <w:p>
+      <w:pPr>
+        <w:pStyle w:val="NoSpacing"/>
+        <w:numPr>
+          <w:ilvl w:val="0"/>
+          <w:numId w:val="27"/>
+        </w:numPr>
+        <w:ind w:left="426"/>
+      </w:pPr>
+      <w:r>
+        <w:t xml:space="preserve">Implemented </w:t>
+      </w:r>
+      <w:r>
+        <w:t>a Continuous Deployment pipeline to optimize testing workflow</w:t>
+      </w:r>
+      <w:r>
+        <w:t>.</w:t>
+      </w:r>
+    </w:p>
+    <w:p>
+      <w:pPr>
+        <w:pStyle w:val="NoSpacing"/>
+        <w:numPr>
+          <w:ilvl w:val="0"/>
+          <w:numId w:val="27"/>
+        </w:numPr>
+        <w:ind w:left="426"/>
+      </w:pPr>
+      <w:r>
+        <w:t xml:space="preserve">Worked with </w:t>
+      </w:r>
+      <w:r>
+        <w:t>customers</w:t>
+      </w:r>
+      <w:r>
+        <w:t xml:space="preserve"> to </w:t>
+      </w:r>
+      <w:r>
+        <w:t xml:space="preserve">gather </w:t>
+      </w:r>
+      <w:r>
+        <w:t>requirements</w:t>
+      </w:r>
+      <w:r>
+        <w:t xml:space="preserve"> and</w:t>
+      </w:r>
+      <w:r>
+        <w:t xml:space="preserve"> typical usage workflow</w:t>
+      </w:r>
+      <w:r>
+        <w:t>s</w:t>
+      </w:r>
+      <w:r>
+        <w:t>.</w:t>
+      </w:r>
+    </w:p>
+    <w:p>
+      <w:pPr>
+        <w:pStyle w:val="NoSpacing"/>
+        <w:numPr>
+          <w:ilvl w:val="0"/>
+          <w:numId w:val="27"/>
+        </w:numPr>
+        <w:ind w:left="426"/>
+      </w:pPr>
+      <w:r>
+        <w:t xml:space="preserve">Used and maintained Docker in Linux to </w:t>
+      </w:r>
+      <w:r>
+        <w:t>simulate</w:t>
+      </w:r>
+      <w:r>
+        <w:t xml:space="preserve"> deployment environment.</w:t>
+      </w:r>
+      <w:r>
+        <w:t xml:space="preserve"> </w:t>
+      </w:r>
+    </w:p>
+    <w:p>
+      <w:pPr>
+        <w:pStyle w:val="Heading3"/>
+        <w:rPr>
+          <w:color w:val="275336"/>
+        </w:rPr>
+      </w:pPr>
+      <w:r>
+        <w:rPr>
+          <w:color w:val="275336"/>
+        </w:rPr>
+        <w:t>Teaching Assistant | Carleton University | January 202</w:t>
+      </w:r>
+      <w:r>
+        <w:rPr>
+          <w:color w:val="275336"/>
+        </w:rPr>
+        <w:t>1</w:t>
+      </w:r>
+      <w:r>
+        <w:rPr>
+          <w:color w:val="275336"/>
+        </w:rPr>
+        <w:t xml:space="preserve"> – </w:t>
+      </w:r>
+      <w:r>
+        <w:rPr>
+          <w:color w:val="275336"/>
+        </w:rPr>
+        <w:t>Current</w:t>
+      </w:r>
+    </w:p>
+    <w:p>
+      <w:pPr>
+        <w:pStyle w:val="NoSpacing"/>
+        <w:numPr>
+          <w:ilvl w:val="0"/>
+          <w:numId w:val="26"/>
+        </w:numPr>
+        <w:ind w:left="426"/>
+      </w:pPr>
+      <w:r>
+        <w:t>Responsible for helping students understand and</w:t>
+      </w:r>
+      <w:r>
+        <w:t xml:space="preserve"> apply concepts from</w:t>
+      </w:r>
+      <w:r>
+        <w:t xml:space="preserve"> Java and Python courses.</w:t>
+      </w:r>
+    </w:p>
+    <w:p>
+      <w:pPr>
+        <w:pStyle w:val="NoSpacing"/>
+        <w:numPr>
+          <w:ilvl w:val="0"/>
+          <w:numId w:val="26"/>
+        </w:numPr>
+        <w:ind w:left="426"/>
+      </w:pPr>
+      <w:r>
+        <w:t>Worked with professor and other TAs to improve course delivery using student feedback.</w:t>
+      </w:r>
+      <w:r>
+        <w:t xml:space="preserve"> </w:t>
+      </w:r>
+    </w:p>
+    <w:p>
+      <w:pPr>
+        <w:pStyle w:val="Heading3"/>
+        <w:rPr>
+          <w:color w:val="275336"/>
+        </w:rPr>
+      </w:pPr>
+      <w:r>
+        <w:rPr>
+          <w:color w:val="275336"/>
+        </w:rPr>
+        <w:t>Infrastructure</w:t>
+      </w:r>
+      <w:r>
+        <w:rPr>
+          <w:color w:val="275336"/>
+        </w:rPr>
+        <w:t xml:space="preserve"> Intern | </w:t>
+      </w:r>
+      <w:r>
+        <w:rPr>
+          <w:color w:val="275336"/>
+        </w:rPr>
+        <w:t>Hatch Ltd.</w:t>
+      </w:r>
+      <w:r>
+        <w:rPr>
+          <w:color w:val="275336"/>
+        </w:rPr>
+        <w:t xml:space="preserve"> | May 2018 – September 2018</w:t>
+      </w:r>
+    </w:p>
+    <w:p>
+      <w:pPr>
+        <w:pStyle w:val="NoSpacing"/>
+        <w:numPr>
+          <w:ilvl w:val="0"/>
+          <w:numId w:val="32"/>
+        </w:numPr>
+        <w:ind w:left="426"/>
+      </w:pPr>
+      <w:r>
+        <w:t>Worked with Light Rail Transit team to analyze traffic flow using simulation software.</w:t>
+      </w:r>
+      <w:r>
+        <w:t xml:space="preserve"> </w:t>
+      </w:r>
+    </w:p>
+    <w:p>
+      <w:pPr>
+        <w:pStyle w:val="NoSpacing"/>
+        <w:numPr>
+          <w:ilvl w:val="0"/>
+          <w:numId w:val="32"/>
+        </w:numPr>
+        <w:ind w:left="426"/>
+      </w:pPr>
+      <w:r>
+        <w:t xml:space="preserve">Worked with Software Development team to build in-house simulation integration tool. </w:t>
+      </w:r>
+    </w:p>
+    <w:p>
+      <w:pPr>
+        <w:pStyle w:val="Heading3"/>
+        <w:rPr>
+          <w:color w:val="275336"/>
+          <w:szCs w:val="22"/>
+        </w:rPr>
+      </w:pPr>
+      <w:r>
+        <w:rPr>
+          <w:color w:val="275336"/>
+        </w:rPr>
+        <w:t>Student Outreach Representative | Carleton University | January 2020 – Current</w:t>
+      </w:r>
+    </w:p>
+    <w:p>
+      <w:pPr>
+        <w:pStyle w:val="NoSpacing"/>
+        <w:numPr>
+          <w:ilvl w:val="0"/>
+          <w:numId w:val="33"/>
+        </w:numPr>
+        <w:ind w:left="426"/>
+      </w:pPr>
+      <w:r>
+        <w:t>Reaching out to prospective students and answering queries about program specifics and university life.</w:t>
+      </w:r>
+    </w:p>
+    <w:p>
+      <w:pPr>
+        <w:pStyle w:val="NoSpacing"/>
+        <w:numPr>
+          <w:ilvl w:val="0"/>
+          <w:numId w:val="33"/>
+        </w:numPr>
+        <w:ind w:left="426"/>
+      </w:pPr>
+      <w:r>
+        <w:t>Documenting interactions between students and callers.</w:t>
+      </w:r>
+    </w:p>
+    <w:p>
+      <w:pPr>
+        <w:pStyle w:val="Heading2"/>
+        <w:spacing w:before="120"/>
+        <w:rPr>
           <w:b/>
+          <w:bCs/>
+          <w:color w:val="275336"/>
         </w:rPr>
       </w:pPr>
       <w:r>
         <w:rPr>
-          <w:rFonts w:ascii="Segoe UI" w:hAnsi="Segoe UI" w:cs="Segoe UI"/>
           <w:b/>
+          <w:bCs/>
+          <w:color w:val="275336"/>
         </w:rPr>
         <w:t xml:space="preserve">Education </w:t>
       </w:r>
     </w:p>
     <w:p>
       <w:pPr>
+        <w:pStyle w:val="Heading3"/>
+        <w:rPr>
+          <w:color w:val="275336"/>
+        </w:rPr>
+      </w:pPr>
+      <w:r>
+        <w:rPr>
+          <w:color w:val="275336"/>
+        </w:rPr>
+        <w:t xml:space="preserve">B. Eng. | Sept 2018 – April 2023 | Carleton University </w:t>
+      </w:r>
+    </w:p>
+    <w:p>
+      <w:pPr>
+        <w:pStyle w:val="NoSpacing"/>
+        <w:numPr>
+          <w:ilvl w:val="0"/>
+          <w:numId w:val="28"/>
+        </w:numPr>
+        <w:ind w:left="426"/>
+      </w:pPr>
+      <w:r>
+        <w:t xml:space="preserve">Major: Computer Systems Engineering </w:t>
+      </w:r>
+      <w:r>
+        <w:t>with a GPA of 3.6.</w:t>
+      </w:r>
+    </w:p>
+    <w:p>
+      <w:pPr>
+        <w:pStyle w:val="NoSpacing"/>
+        <w:numPr>
+          <w:ilvl w:val="0"/>
+          <w:numId w:val="28"/>
+        </w:numPr>
+        <w:ind w:left="426"/>
+      </w:pPr>
+      <w:r>
+        <w:t xml:space="preserve">Related coursework: Computer </w:t>
+      </w:r>
+      <w:r>
+        <w:t>a</w:t>
+      </w:r>
+      <w:r>
+        <w:t>rchitecture, Object</w:t>
+      </w:r>
+      <w:r>
+        <w:t>-o</w:t>
+      </w:r>
+      <w:r>
+        <w:t>riented</w:t>
+      </w:r>
+      <w:r>
+        <w:t xml:space="preserve"> development</w:t>
+      </w:r>
+      <w:r>
+        <w:t xml:space="preserve">, Data </w:t>
+      </w:r>
+      <w:r>
+        <w:t>s</w:t>
+      </w:r>
+      <w:r>
+        <w:t>tructures</w:t>
+      </w:r>
+      <w:r>
+        <w:t xml:space="preserve"> and algorithms, Intro to machine learning,</w:t>
+      </w:r>
+      <w:r>
+        <w:t xml:space="preserve"> Network and cyber security,</w:t>
+      </w:r>
+      <w:r>
+        <w:t xml:space="preserve"> Communications engineering, Project management</w:t>
+      </w:r>
+    </w:p>
+    <w:p>
+      <w:pPr>
         <w:pStyle w:val="Heading2"/>
-        <w:spacing w:before="0"/>
+        <w:spacing w:before="120"/>
         <w:rPr>
-          <w:rFonts w:ascii="Segoe UI" w:hAnsi="Segoe UI" w:cs="Segoe UI"/>
+          <w:b/>
+          <w:bCs/>
+          <w:color w:val="275336"/>
         </w:rPr>
       </w:pPr>
       <w:r>
         <w:rPr>
-          <w:rFonts w:ascii="Segoe UI" w:hAnsi="Segoe UI" w:cs="Segoe UI"/>
+          <w:b/>
+          <w:bCs/>
+          <w:color w:val="275336"/>
         </w:rPr>
-        <w:t xml:space="preserve">B. Eng. | Sept 2018 </w:t>
-      </w:r>
-      <w:r>
+        <w:t>Projects</w:t>
+      </w:r>
+    </w:p>
+    <w:p>
+      <w:pPr>
+        <w:pStyle w:val="Heading3"/>
         <w:rPr>
-          <w:rFonts w:ascii="Segoe UI" w:hAnsi="Segoe UI" w:cs="Segoe UI"/>
+          <w:color w:val="275336"/>
         </w:rPr>
-        <w:t>–</w:t>
-      </w:r>
+      </w:pPr>
       <w:r>
         <w:rPr>
-          <w:rFonts w:ascii="Segoe UI" w:hAnsi="Segoe UI" w:cs="Segoe UI"/>
+          <w:color w:val="275336"/>
+        </w:rPr>
+        <w:t xml:space="preserve">SafeSmart </w:t>
+      </w:r>
+    </w:p>
+    <w:p>
+      <w:pPr>
+        <w:pStyle w:val="NoSpacing"/>
+        <w:numPr>
+          <w:ilvl w:val="0"/>
+          <w:numId w:val="34"/>
+        </w:numPr>
+        <w:ind w:left="426"/>
+      </w:pPr>
+      <w:r>
+        <w:t xml:space="preserve">Developed a person-tracker device that counted people entering and exiting a doorway to keep count of the </w:t>
+      </w:r>
+      <w:r>
+        <w:t>number present in a store; designed to help reduce the spread of COVID-19 in small indoor spaces</w:t>
+      </w:r>
+    </w:p>
+    <w:p>
+      <w:pPr>
+        <w:pStyle w:val="NoSpacing"/>
+        <w:numPr>
+          <w:ilvl w:val="0"/>
+          <w:numId w:val="34"/>
+        </w:numPr>
+        <w:ind w:left="426"/>
+      </w:pPr>
+      <w:r>
+        <w:t xml:space="preserve">Built using a Raspberry Pi and a connecting app that can be installed on any android device to share a live video feed. </w:t>
+      </w:r>
+    </w:p>
+    <w:p>
+      <w:pPr>
+        <w:pStyle w:val="Heading3"/>
+        <w:rPr>
+          <w:color w:val="275336"/>
+        </w:rPr>
+      </w:pPr>
+      <w:r>
+        <w:rPr>
+          <w:color w:val="275336"/>
+        </w:rPr>
+        <w:t>Autonomous Car – Lane Following System</w:t>
+      </w:r>
+    </w:p>
+    <w:p>
+      <w:pPr>
+        <w:pStyle w:val="NoSpacing"/>
+        <w:numPr>
+          <w:ilvl w:val="0"/>
+          <w:numId w:val="35"/>
+        </w:numPr>
+        <w:ind w:left="426"/>
+      </w:pPr>
+      <w:r>
+        <w:t>Working on a neural-network-based real time video analysis algorithm to identify and maintain lane boundaries in an autonomous car</w:t>
+      </w:r>
+    </w:p>
+    <w:p>
+      <w:pPr>
+        <w:pStyle w:val="Heading2"/>
+        <w:spacing w:before="80"/>
+        <w:rPr>
+          <w:b/>
+          <w:bCs/>
+          <w:color w:val="275336"/>
+        </w:rPr>
+      </w:pPr>
+      <w:r>
+        <w:rPr>
+          <w:b/>
+          <w:bCs/>
+          <w:color w:val="275336"/>
+        </w:rPr>
+        <w:t>Skills</w:t>
+      </w:r>
+    </w:p>
+    <w:p>
+      <w:pPr>
+        <w:pStyle w:val="NoSpacing"/>
+        <w:numPr>
+          <w:ilvl w:val="0"/>
+          <w:numId w:val="30"/>
+        </w:numPr>
+        <w:ind w:left="426"/>
+      </w:pPr>
+      <w:r>
+        <w:rPr>
+          <w:rStyle w:val="Heading5Char"/>
+          <w:color w:val="275336"/>
+        </w:rPr>
+        <w:t>Languages</w:t>
+      </w:r>
+      <w:r>
+        <w:t>: Python, Java, C/C++, Verilog</w:t>
+      </w:r>
+    </w:p>
+    <w:p>
+      <w:pPr>
+        <w:pStyle w:val="NoSpacing"/>
+        <w:numPr>
+          <w:ilvl w:val="0"/>
+          <w:numId w:val="30"/>
+        </w:numPr>
+        <w:ind w:left="426"/>
+      </w:pPr>
+      <w:r>
+        <w:rPr>
+          <w:rStyle w:val="Heading5Char"/>
+          <w:color w:val="275336"/>
+        </w:rPr>
+        <w:t>Operating Systems</w:t>
+      </w:r>
+      <w:r>
+        <w:t>: Linux, Windows</w:t>
+      </w:r>
+    </w:p>
+    <w:p>
+      <w:pPr>
+        <w:pStyle w:val="NoSpacing"/>
+        <w:numPr>
+          <w:ilvl w:val="0"/>
+          <w:numId w:val="30"/>
+        </w:numPr>
+        <w:ind w:left="426"/>
+      </w:pPr>
+      <w:r>
+        <w:rPr>
+          <w:rStyle w:val="Heading5Char"/>
+          <w:color w:val="275336"/>
+        </w:rPr>
+        <w:t>Tools</w:t>
+      </w:r>
+      <w:r>
+        <w:t>: Git, JIRA</w:t>
+      </w:r>
+    </w:p>
+    <w:p>
+      <w:pPr>
+        <w:pStyle w:val="NoSpacing"/>
+        <w:numPr>
+          <w:ilvl w:val="0"/>
+          <w:numId w:val="30"/>
+        </w:numPr>
+        <w:ind w:left="426"/>
+      </w:pPr>
+      <w:r>
+        <w:rPr>
+          <w:rStyle w:val="Heading5Char"/>
+          <w:color w:val="275336"/>
+        </w:rPr>
+        <w:t>Technologies</w:t>
+      </w:r>
+      <w:r>
+        <w:t>:</w:t>
+      </w:r>
+      <w:r>
+        <w:rPr>
+          <w:color w:val="275336"/>
         </w:rPr>
         <w:t xml:space="preserve"> </w:t>
       </w:r>
       <w:r>
-        <w:rPr>
-          <w:rFonts w:ascii="Segoe UI" w:hAnsi="Segoe UI" w:cs="Segoe UI"/>
-        </w:rPr>
-        <w:t>April 2022</w:t>
-      </w:r>
-      <w:r>
-        <w:rPr>
-          <w:rFonts w:ascii="Segoe UI" w:hAnsi="Segoe UI" w:cs="Segoe UI"/>
-        </w:rPr>
-        <w:t xml:space="preserve"> | Carleton University </w:t>
-      </w:r>
-      <w:r>
-        <w:rPr>
-          <w:rFonts w:ascii="Segoe UI" w:hAnsi="Segoe UI" w:cs="Segoe UI"/>
-        </w:rPr>
-        <w:t>| 3.6 GPA</w:t>
+        <w:t>Docker, Embedded / SoC Engineering, Machine Learning</w:t>
       </w:r>
     </w:p>
     <w:p>
       <w:pPr>
-        <w:pStyle w:val="Default"/>
-        <w:spacing w:line="240" w:lineRule="auto"/>
+        <w:pStyle w:val="Heading2"/>
+        <w:spacing w:before="80"/>
         <w:rPr>
-          <w:rFonts w:ascii="Segoe UI" w:hAnsi="Segoe UI" w:cs="Segoe UI"/>
-          <w:color w:val="404040"/>
-          <w:sz w:val="22"/>
-          <w:szCs w:val="22"/>
+          <w:b/>
+          <w:bCs/>
+          <w:color w:val="275336"/>
         </w:rPr>
       </w:pPr>
       <w:r>
         <w:rPr>
-          <w:rFonts w:ascii="Segoe UI" w:hAnsi="Segoe UI" w:cs="Segoe UI"/>
-          <w:color w:val="404040"/>
-          <w:sz w:val="22"/>
-          <w:szCs w:val="22"/>
+          <w:b/>
+          <w:bCs/>
+          <w:color w:val="275336"/>
         </w:rPr>
-        <w:t xml:space="preserve">· Major: </w:t>
-      </w:r>
-      <w:r>
-        <w:rPr>
-          <w:rFonts w:ascii="Segoe UI" w:hAnsi="Segoe UI" w:cs="Segoe UI"/>
-          <w:color w:val="404040"/>
-          <w:sz w:val="22"/>
-          <w:szCs w:val="22"/>
-        </w:rPr>
-        <w:t xml:space="preserve">Computer Systems Engineering </w:t>
+        <w:t>Accolades</w:t>
       </w:r>
     </w:p>
     <w:p>
       <w:pPr>
-        <w:pStyle w:val="Default"/>
-        <w:spacing w:line="240" w:lineRule="auto"/>
-        <w:ind w:left="2160" w:right="-270" w:hanging="2160"/>
-        <w:rPr>
-          <w:rFonts w:ascii="Segoe UI" w:hAnsi="Segoe UI" w:cs="Segoe UI"/>
-          <w:color w:val="404040"/>
-          <w:sz w:val="22"/>
-          <w:szCs w:val="22"/>
-        </w:rPr>
-      </w:pPr>
-      <w:r>
-        <w:rPr>
-          <w:rFonts w:ascii="Segoe UI" w:hAnsi="Segoe UI" w:cs="Segoe UI"/>
-          <w:color w:val="404040"/>
-          <w:sz w:val="22"/>
-          <w:szCs w:val="22"/>
-        </w:rPr>
-        <w:t>· Related coursework:</w:t>
-      </w:r>
-      <w:r>
-        <w:rPr>
-          <w:rFonts w:ascii="Segoe UI" w:hAnsi="Segoe UI" w:cs="Segoe UI"/>
-          <w:color w:val="404040"/>
-          <w:sz w:val="22"/>
-          <w:szCs w:val="22"/>
-        </w:rPr>
-        <w:t xml:space="preserve"> Computer </w:t>
-      </w:r>
-      <w:r>
-        <w:rPr>
-          <w:rFonts w:ascii="Segoe UI" w:hAnsi="Segoe UI" w:cs="Segoe UI"/>
-          <w:color w:val="404040"/>
-          <w:sz w:val="22"/>
-          <w:szCs w:val="22"/>
-        </w:rPr>
-        <w:t>System Design</w:t>
-      </w:r>
-      <w:r>
-        <w:rPr>
-          <w:rFonts w:ascii="Segoe UI" w:hAnsi="Segoe UI" w:cs="Segoe UI"/>
-          <w:color w:val="404040"/>
-          <w:sz w:val="22"/>
-          <w:szCs w:val="22"/>
-        </w:rPr>
-        <w:t xml:space="preserve">, Object Oriented </w:t>
-      </w:r>
-      <w:r>
-        <w:rPr>
-          <w:rFonts w:ascii="Segoe UI" w:hAnsi="Segoe UI" w:cs="Segoe UI"/>
-          <w:color w:val="404040"/>
-          <w:sz w:val="22"/>
-          <w:szCs w:val="22"/>
-        </w:rPr>
-        <w:t>Development</w:t>
-      </w:r>
-      <w:r>
-        <w:rPr>
-          <w:rFonts w:ascii="Segoe UI" w:hAnsi="Segoe UI" w:cs="Segoe UI"/>
-          <w:color w:val="404040"/>
-          <w:sz w:val="22"/>
-          <w:szCs w:val="22"/>
-        </w:rPr>
-        <w:t>, Data Structures and Algorithms</w:t>
-      </w:r>
-      <w:r>
-        <w:rPr>
-          <w:rFonts w:ascii="Segoe UI" w:hAnsi="Segoe UI" w:cs="Segoe UI"/>
-          <w:color w:val="404040"/>
-          <w:sz w:val="22"/>
-          <w:szCs w:val="22"/>
-        </w:rPr>
-        <w:t xml:space="preserve">, </w:t>
-      </w:r>
-      <w:r>
-        <w:rPr>
-          <w:rFonts w:ascii="Segoe UI" w:hAnsi="Segoe UI" w:cs="Segoe UI"/>
-          <w:color w:val="404040"/>
-          <w:sz w:val="22"/>
-          <w:szCs w:val="22"/>
-        </w:rPr>
-        <w:t>Real-time Concurrent Systems</w:t>
-      </w:r>
-      <w:r>
-        <w:rPr>
-          <w:rFonts w:ascii="Segoe UI" w:hAnsi="Segoe UI" w:cs="Segoe UI"/>
-          <w:color w:val="404040"/>
-          <w:sz w:val="22"/>
-          <w:szCs w:val="22"/>
-        </w:rPr>
-        <w:t>, Computer Systems Development Project</w:t>
-      </w:r>
-      <w:r>
-        <w:rPr>
-          <w:rFonts w:ascii="Segoe UI" w:hAnsi="Segoe UI" w:cs="Segoe UI"/>
-          <w:color w:val="404040"/>
-          <w:sz w:val="22"/>
-          <w:szCs w:val="22"/>
-        </w:rPr>
-        <w:t>s</w:t>
-      </w:r>
-      <w:r>
-        <w:rPr>
-          <w:rFonts w:ascii="Segoe UI" w:hAnsi="Segoe UI" w:cs="Segoe UI"/>
-          <w:color w:val="404040"/>
-          <w:sz w:val="22"/>
-          <w:szCs w:val="22"/>
-        </w:rPr>
-        <w:t>, Operating Systems.</w:t>
-      </w:r>
-    </w:p>
-    <w:p>
-      <w:pPr>
-        <w:pStyle w:val="Heading1"/>
-        <w:rPr>
-          <w:rFonts w:ascii="Segoe UI" w:hAnsi="Segoe UI" w:cs="Segoe UI"/>
-          <w:b/>
-        </w:rPr>
-      </w:pPr>
-      <w:r>
-        <w:rPr>
-          <w:rFonts w:ascii="Segoe UI" w:hAnsi="Segoe UI" w:cs="Segoe UI"/>
-          <w:b/>
-        </w:rPr>
-        <w:t xml:space="preserve">Experience </w:t>
-      </w:r>
-    </w:p>
-    <w:p>
-      <w:pPr>
-        <w:pStyle w:val="Heading2"/>
-        <w:spacing w:before="0"/>
-        <w:rPr>
-          <w:rFonts w:ascii="Segoe UI" w:hAnsi="Segoe UI" w:cs="Segoe UI"/>
-        </w:rPr>
-      </w:pPr>
-      <w:r>
-        <w:rPr>
-          <w:rFonts w:ascii="Segoe UI" w:hAnsi="Segoe UI" w:cs="Segoe UI"/>
-        </w:rPr>
-        <w:t>Teaching Assistant</w:t>
-      </w:r>
-      <w:r>
-        <w:rPr>
-          <w:rFonts w:ascii="Segoe UI" w:hAnsi="Segoe UI" w:cs="Segoe UI"/>
-        </w:rPr>
-        <w:t xml:space="preserve"> | Carleton </w:t>
-      </w:r>
-      <w:r>
-        <w:rPr>
-          <w:rFonts w:ascii="Segoe UI" w:hAnsi="Segoe UI" w:cs="Segoe UI"/>
-        </w:rPr>
-        <w:t xml:space="preserve">University </w:t>
-      </w:r>
-      <w:r>
-        <w:rPr>
-          <w:rFonts w:ascii="Segoe UI" w:hAnsi="Segoe UI" w:cs="Segoe UI"/>
-        </w:rPr>
-        <w:t xml:space="preserve">| </w:t>
-      </w:r>
-      <w:r>
-        <w:rPr>
-          <w:rFonts w:ascii="Segoe UI" w:hAnsi="Segoe UI" w:cs="Segoe UI"/>
-        </w:rPr>
-        <w:t>January</w:t>
-      </w:r>
-      <w:r>
-        <w:rPr>
-          <w:rFonts w:ascii="Segoe UI" w:hAnsi="Segoe UI" w:cs="Segoe UI"/>
-        </w:rPr>
-        <w:t xml:space="preserve"> 202</w:t>
-      </w:r>
-      <w:r>
-        <w:rPr>
-          <w:rFonts w:ascii="Segoe UI" w:hAnsi="Segoe UI" w:cs="Segoe UI"/>
-        </w:rPr>
-        <w:t>1</w:t>
-      </w:r>
-      <w:r>
-        <w:rPr>
-          <w:rFonts w:ascii="Segoe UI" w:hAnsi="Segoe UI" w:cs="Segoe UI"/>
-        </w:rPr>
-        <w:t xml:space="preserve"> – Current</w:t>
-      </w:r>
-    </w:p>
-    <w:p>
-      <w:pPr>
-        <w:autoSpaceDE w:val="0"/>
-        <w:autoSpaceDN w:val="0"/>
-        <w:adjustRightInd w:val="0"/>
-        <w:spacing w:after="0" w:line="240" w:lineRule="auto"/>
-        <w:rPr>
-          <w:rFonts w:ascii="Segoe UI" w:hAnsi="Segoe UI" w:cs="Segoe UI"/>
-          <w:color w:val="404040"/>
-        </w:rPr>
-      </w:pPr>
-      <w:r>
-        <w:rPr>
-          <w:rFonts w:ascii="Segoe UI" w:hAnsi="Segoe UI" w:cs="Segoe UI"/>
-          <w:color w:val="404040"/>
-        </w:rPr>
-        <w:t>Role Description:</w:t>
-      </w:r>
-    </w:p>
-    <w:p>
-      <w:pPr>
-        <w:autoSpaceDE w:val="0"/>
-        <w:autoSpaceDN w:val="0"/>
-        <w:adjustRightInd w:val="0"/>
-        <w:spacing w:after="0" w:line="240" w:lineRule="auto"/>
-        <w:rPr>
-          <w:rFonts w:ascii="Segoe UI" w:hAnsi="Segoe UI" w:cs="Segoe UI"/>
-          <w:color w:val="404040"/>
-        </w:rPr>
-      </w:pPr>
-      <w:r>
-        <w:rPr>
-          <w:rFonts w:ascii="Segoe UI" w:hAnsi="Segoe UI" w:cs="Segoe UI"/>
-          <w:color w:val="404040"/>
-        </w:rPr>
-        <w:t xml:space="preserve">· </w:t>
-      </w:r>
-      <w:r>
-        <w:rPr>
-          <w:rFonts w:ascii="Segoe UI" w:hAnsi="Segoe UI" w:cs="Segoe UI"/>
-          <w:color w:val="404040"/>
-        </w:rPr>
-        <w:t>Evaluate, debug and provide feedback on Java and Gradle projects;</w:t>
-      </w:r>
-    </w:p>
-    <w:p>
-      <w:pPr>
-        <w:autoSpaceDE w:val="0"/>
-        <w:autoSpaceDN w:val="0"/>
-        <w:adjustRightInd w:val="0"/>
-        <w:spacing w:after="0" w:line="240" w:lineRule="auto"/>
-        <w:rPr>
-          <w:rFonts w:ascii="Segoe UI" w:hAnsi="Segoe UI" w:cs="Segoe UI"/>
-          <w:color w:val="404040"/>
-        </w:rPr>
-      </w:pPr>
-      <w:r>
-        <w:rPr>
-          <w:rFonts w:ascii="Segoe UI" w:hAnsi="Segoe UI" w:cs="Segoe UI"/>
-          <w:color w:val="404040"/>
-        </w:rPr>
-        <w:t>·</w:t>
-      </w:r>
-      <w:r>
-        <w:rPr>
-          <w:rFonts w:ascii="Segoe UI" w:hAnsi="Segoe UI" w:cs="Segoe UI"/>
-          <w:color w:val="404040"/>
-        </w:rPr>
-        <w:t xml:space="preserve"> Assist students in understanding and debugging Java code;</w:t>
-      </w:r>
-    </w:p>
-    <w:p>
-      <w:pPr>
-        <w:autoSpaceDE w:val="0"/>
-        <w:autoSpaceDN w:val="0"/>
-        <w:adjustRightInd w:val="0"/>
-        <w:spacing w:after="0" w:line="240" w:lineRule="auto"/>
-        <w:ind w:right="13"/>
-        <w:rPr>
-          <w:rFonts w:ascii="Segoe UI" w:hAnsi="Segoe UI" w:cs="Segoe UI"/>
-          <w:color w:val="404040"/>
-        </w:rPr>
-      </w:pPr>
-      <w:r>
-        <w:rPr>
-          <w:rFonts w:ascii="Segoe UI" w:hAnsi="Segoe UI" w:cs="Segoe UI"/>
-          <w:color w:val="404040"/>
-        </w:rPr>
-        <w:t>·</w:t>
-      </w:r>
-      <w:r>
-        <w:rPr>
-          <w:rFonts w:ascii="Segoe UI" w:hAnsi="Segoe UI" w:cs="Segoe UI"/>
-          <w:color w:val="404040"/>
-        </w:rPr>
-        <w:t xml:space="preserve"> Assist professor in creating challenging and informative deliverables to enhance learning experience.</w:t>
-      </w:r>
-    </w:p>
-    <w:p>
-      <w:pPr>
-        <w:pStyle w:val="Heading2"/>
-        <w:spacing w:before="0"/>
-        <w:rPr>
-          <w:rFonts w:ascii="Segoe UI" w:hAnsi="Segoe UI" w:cs="Segoe UI"/>
-        </w:rPr>
-      </w:pPr>
-      <w:r>
-        <w:rPr>
-          <w:rFonts w:ascii="Segoe UI" w:hAnsi="Segoe UI" w:cs="Segoe UI"/>
-        </w:rPr>
-        <w:t xml:space="preserve">Student Outreach Representative | Carleton University | January 2020 – Current </w:t>
-      </w:r>
-    </w:p>
-    <w:p>
-      <w:pPr>
-        <w:pStyle w:val="Default"/>
-        <w:spacing w:line="240" w:lineRule="auto"/>
-        <w:rPr>
-          <w:rFonts w:ascii="Segoe UI" w:hAnsi="Segoe UI" w:cs="Segoe UI"/>
-          <w:color w:val="404040"/>
-          <w:sz w:val="22"/>
-          <w:szCs w:val="22"/>
-        </w:rPr>
-      </w:pPr>
-      <w:r>
-        <w:rPr>
-          <w:rFonts w:ascii="Segoe UI" w:hAnsi="Segoe UI" w:cs="Segoe UI"/>
-          <w:color w:val="404040"/>
-          <w:sz w:val="22"/>
-          <w:szCs w:val="22"/>
-        </w:rPr>
-        <w:t>Role Description:</w:t>
-      </w:r>
-    </w:p>
-    <w:p>
-      <w:pPr>
-        <w:pStyle w:val="Default"/>
-        <w:spacing w:line="240" w:lineRule="auto"/>
-        <w:ind w:right="-412"/>
-        <w:rPr>
-          <w:rFonts w:ascii="Segoe UI" w:hAnsi="Segoe UI" w:cs="Segoe UI"/>
-          <w:color w:val="404040"/>
-          <w:sz w:val="22"/>
-          <w:szCs w:val="22"/>
-        </w:rPr>
-      </w:pPr>
-      <w:r>
-        <w:rPr>
-          <w:rFonts w:ascii="Segoe UI" w:hAnsi="Segoe UI" w:cs="Segoe UI"/>
-          <w:color w:val="404040"/>
-          <w:sz w:val="22"/>
-          <w:szCs w:val="22"/>
-        </w:rPr>
-        <w:t xml:space="preserve">·Reaching out to prospective students and answering queries about program specifics and university life. </w:t>
-      </w:r>
-    </w:p>
-    <w:p>
-      <w:pPr>
-        <w:pStyle w:val="Default"/>
-        <w:spacing w:line="240" w:lineRule="auto"/>
-        <w:rPr>
-          <w:rFonts w:ascii="Segoe UI" w:hAnsi="Segoe UI" w:cs="Segoe UI"/>
-          <w:color w:val="404040"/>
-          <w:sz w:val="22"/>
-          <w:szCs w:val="22"/>
-        </w:rPr>
-      </w:pPr>
-      <w:r>
-        <w:rPr>
-          <w:rFonts w:ascii="Segoe UI" w:hAnsi="Segoe UI" w:cs="Segoe UI"/>
-          <w:color w:val="404040"/>
-          <w:sz w:val="22"/>
-          <w:szCs w:val="22"/>
-        </w:rPr>
-        <w:t>·Documenting interactions between students and callers.</w:t>
-      </w:r>
-    </w:p>
-    <w:p>
-      <w:pPr>
-        <w:pStyle w:val="Heading2"/>
-        <w:spacing w:before="0"/>
-        <w:rPr>
-          <w:rFonts w:ascii="Segoe UI" w:hAnsi="Segoe UI" w:cs="Segoe UI"/>
-        </w:rPr>
-      </w:pPr>
-      <w:r>
-        <w:rPr>
-          <w:rFonts w:ascii="Segoe UI" w:hAnsi="Segoe UI" w:cs="Segoe UI"/>
-        </w:rPr>
-        <w:t xml:space="preserve">Project </w:t>
-      </w:r>
-      <w:r>
-        <w:rPr>
-          <w:rFonts w:ascii="Segoe UI" w:hAnsi="Segoe UI" w:cs="Segoe UI"/>
-        </w:rPr>
-        <w:t>Engineering Intern</w:t>
-      </w:r>
-      <w:r>
-        <w:rPr>
-          <w:rFonts w:ascii="Segoe UI" w:hAnsi="Segoe UI" w:cs="Segoe UI"/>
-        </w:rPr>
-        <w:t xml:space="preserve"> | Hatch Ltd. | May 2019 –September 2019 </w:t>
-      </w:r>
-    </w:p>
-    <w:p>
-      <w:pPr>
-        <w:pStyle w:val="Default"/>
-        <w:spacing w:line="240" w:lineRule="auto"/>
-        <w:rPr>
-          <w:rFonts w:ascii="Segoe UI" w:hAnsi="Segoe UI" w:cs="Segoe UI"/>
-          <w:color w:val="404040"/>
-          <w:sz w:val="22"/>
-          <w:szCs w:val="22"/>
-        </w:rPr>
-      </w:pPr>
-      <w:r>
-        <w:rPr>
-          <w:rFonts w:ascii="Segoe UI" w:hAnsi="Segoe UI" w:cs="Segoe UI"/>
-          <w:color w:val="404040"/>
-          <w:sz w:val="22"/>
-          <w:szCs w:val="22"/>
-        </w:rPr>
-        <w:t>Role Description:</w:t>
-      </w:r>
-    </w:p>
-    <w:p>
-      <w:pPr>
-        <w:pStyle w:val="Default"/>
-        <w:spacing w:line="240" w:lineRule="auto"/>
-        <w:ind w:left="142" w:hanging="142"/>
-        <w:rPr>
-          <w:rFonts w:ascii="Segoe UI" w:hAnsi="Segoe UI" w:cs="Segoe UI"/>
-          <w:color w:val="404040"/>
-          <w:sz w:val="22"/>
-          <w:szCs w:val="22"/>
-        </w:rPr>
-      </w:pPr>
-      <w:r>
-        <w:rPr>
-          <w:rFonts w:ascii="Segoe UI" w:hAnsi="Segoe UI" w:cs="Segoe UI"/>
-          <w:color w:val="404040"/>
-          <w:sz w:val="22"/>
-          <w:szCs w:val="22"/>
-        </w:rPr>
-        <w:t xml:space="preserve">· Light rail transit project contribution: streamlined data analysis, quality assurance and design support. </w:t>
-      </w:r>
-    </w:p>
-    <w:p>
-      <w:pPr>
-        <w:pStyle w:val="Default"/>
-        <w:spacing w:line="240" w:lineRule="auto"/>
-        <w:rPr>
-          <w:rFonts w:ascii="Segoe UI" w:hAnsi="Segoe UI" w:cs="Segoe UI"/>
-          <w:color w:val="404040"/>
-          <w:sz w:val="22"/>
-          <w:szCs w:val="22"/>
-        </w:rPr>
-      </w:pPr>
-      <w:r>
-        <w:rPr>
-          <w:rFonts w:ascii="Segoe UI" w:hAnsi="Segoe UI" w:cs="Segoe UI"/>
-          <w:color w:val="404040"/>
-          <w:sz w:val="22"/>
-          <w:szCs w:val="22"/>
-        </w:rPr>
-        <w:t>· In-house integration software development and documentation.</w:t>
-      </w:r>
-    </w:p>
-    <w:p>
-      <w:pPr>
-        <w:pStyle w:val="Heading1"/>
-        <w:rPr>
-          <w:rFonts w:ascii="Segoe UI" w:hAnsi="Segoe UI" w:cs="Segoe UI"/>
-        </w:rPr>
-      </w:pPr>
-      <w:r>
-        <w:rPr>
-          <w:rFonts w:ascii="Segoe UI" w:hAnsi="Segoe UI" w:cs="Segoe UI"/>
-          <w:b/>
-        </w:rPr>
-        <w:t>Skills</w:t>
-      </w:r>
-    </w:p>
-    <w:p>
-      <w:pPr>
-        <w:pStyle w:val="Heading2"/>
-        <w:spacing w:before="0"/>
-        <w:rPr>
-          <w:rFonts w:ascii="Segoe UI" w:hAnsi="Segoe UI" w:cs="Segoe UI"/>
-        </w:rPr>
-      </w:pPr>
-      <w:r>
-        <w:rPr>
-          <w:rFonts w:ascii="Segoe UI" w:hAnsi="Segoe UI" w:cs="Segoe UI"/>
-        </w:rPr>
-        <w:t>P</w:t>
-      </w:r>
-      <w:r>
-        <w:rPr>
-          <w:rFonts w:ascii="Segoe UI" w:hAnsi="Segoe UI" w:cs="Segoe UI"/>
-        </w:rPr>
-        <w:t>rogramming</w:t>
-      </w:r>
-    </w:p>
-    <w:p>
-      <w:pPr>
-        <w:pStyle w:val="Default"/>
-        <w:spacing w:line="240" w:lineRule="auto"/>
-        <w:ind w:right="13"/>
-        <w:rPr>
-          <w:rFonts w:ascii="Segoe UI" w:hAnsi="Segoe UI" w:cs="Segoe UI"/>
-          <w:color w:val="404040"/>
-          <w:sz w:val="22"/>
-          <w:szCs w:val="22"/>
-        </w:rPr>
-      </w:pPr>
-      <w:r>
-        <w:rPr>
-          <w:rFonts w:ascii="Segoe UI" w:hAnsi="Segoe UI" w:cs="Segoe UI"/>
-          <w:color w:val="404040"/>
-          <w:sz w:val="22"/>
-          <w:szCs w:val="22"/>
-        </w:rPr>
-        <w:t xml:space="preserve">· </w:t>
-      </w:r>
-      <w:r>
-        <w:rPr>
-          <w:rFonts w:ascii="Segoe UI" w:hAnsi="Segoe UI" w:cs="Segoe UI"/>
-          <w:color w:val="404040"/>
-          <w:sz w:val="22"/>
-          <w:szCs w:val="22"/>
-        </w:rPr>
-        <w:t xml:space="preserve">Strong understanding of memory handling, object-oriented </w:t>
-      </w:r>
-      <w:r>
-        <w:rPr>
-          <w:rFonts w:ascii="Segoe UI" w:hAnsi="Segoe UI" w:cs="Segoe UI"/>
-          <w:color w:val="404040"/>
-          <w:sz w:val="22"/>
-          <w:szCs w:val="22"/>
-        </w:rPr>
-        <w:t>programming,</w:t>
-      </w:r>
-      <w:r>
-        <w:rPr>
-          <w:rFonts w:ascii="Segoe UI" w:hAnsi="Segoe UI" w:cs="Segoe UI"/>
-          <w:color w:val="404040"/>
-          <w:sz w:val="22"/>
-          <w:szCs w:val="22"/>
-        </w:rPr>
-        <w:t xml:space="preserve"> and </w:t>
-      </w:r>
-      <w:r>
-        <w:rPr>
-          <w:rFonts w:ascii="Segoe UI" w:hAnsi="Segoe UI" w:cs="Segoe UI"/>
-          <w:color w:val="404040"/>
-          <w:sz w:val="22"/>
-          <w:szCs w:val="22"/>
-        </w:rPr>
-        <w:t>embedded real-time systems</w:t>
-      </w:r>
-      <w:r>
-        <w:rPr>
-          <w:rFonts w:ascii="Segoe UI" w:hAnsi="Segoe UI" w:cs="Segoe UI"/>
-          <w:color w:val="404040"/>
-          <w:sz w:val="22"/>
-          <w:szCs w:val="22"/>
-        </w:rPr>
-        <w:t>;</w:t>
-      </w:r>
-    </w:p>
-    <w:p>
-      <w:pPr>
-        <w:pStyle w:val="Default"/>
-        <w:spacing w:line="240" w:lineRule="auto"/>
-        <w:rPr>
-          <w:rFonts w:ascii="Segoe UI" w:hAnsi="Segoe UI" w:cs="Segoe UI"/>
-          <w:color w:val="404040"/>
-          <w:sz w:val="22"/>
-          <w:szCs w:val="22"/>
-        </w:rPr>
-      </w:pPr>
-      <w:r>
-        <w:rPr>
-          <w:rFonts w:ascii="Segoe UI" w:hAnsi="Segoe UI" w:cs="Segoe UI"/>
-          <w:color w:val="404040"/>
-          <w:sz w:val="22"/>
-          <w:szCs w:val="22"/>
-        </w:rPr>
-        <w:t xml:space="preserve">· Working knowledge of hardware programming and real-time </w:t>
-      </w:r>
-      <w:r>
-        <w:rPr>
-          <w:rFonts w:ascii="Segoe UI" w:hAnsi="Segoe UI" w:cs="Segoe UI"/>
-          <w:color w:val="404040"/>
-          <w:sz w:val="22"/>
-          <w:szCs w:val="22"/>
-        </w:rPr>
-        <w:t xml:space="preserve">concurrent </w:t>
-      </w:r>
-      <w:r>
-        <w:rPr>
-          <w:rFonts w:ascii="Segoe UI" w:hAnsi="Segoe UI" w:cs="Segoe UI"/>
-          <w:color w:val="404040"/>
-          <w:sz w:val="22"/>
-          <w:szCs w:val="22"/>
-        </w:rPr>
-        <w:t>systems.</w:t>
-      </w:r>
-    </w:p>
-    <w:p>
-      <w:pPr>
-        <w:pStyle w:val="Default"/>
-        <w:spacing w:line="240" w:lineRule="auto"/>
-        <w:rPr>
-          <w:rFonts w:ascii="Segoe UI" w:hAnsi="Segoe UI" w:cs="Segoe UI"/>
-          <w:color w:val="404040"/>
-          <w:sz w:val="22"/>
-          <w:szCs w:val="22"/>
-        </w:rPr>
-      </w:pPr>
-      <w:r>
-        <w:rPr>
-          <w:rFonts w:ascii="Segoe UI" w:hAnsi="Segoe UI" w:cs="Segoe UI"/>
-          <w:color w:val="404040"/>
-          <w:sz w:val="22"/>
-          <w:szCs w:val="22"/>
-        </w:rPr>
-        <w:t>·</w:t>
-      </w:r>
-      <w:r>
-        <w:rPr>
-          <w:rFonts w:ascii="Segoe UI" w:hAnsi="Segoe UI" w:cs="Segoe UI"/>
-          <w:color w:val="404040"/>
-          <w:sz w:val="22"/>
-          <w:szCs w:val="22"/>
-        </w:rPr>
-        <w:t xml:space="preserve"> </w:t>
-      </w:r>
-      <w:r>
-        <w:rPr>
-          <w:rFonts w:ascii="Segoe UI" w:hAnsi="Segoe UI" w:cs="Segoe UI"/>
-          <w:color w:val="404040"/>
-          <w:sz w:val="22"/>
-          <w:szCs w:val="22"/>
-        </w:rPr>
-        <w:t>Experienced</w:t>
-      </w:r>
-      <w:r>
-        <w:rPr>
-          <w:rFonts w:ascii="Segoe UI" w:hAnsi="Segoe UI" w:cs="Segoe UI"/>
-          <w:color w:val="404040"/>
-          <w:sz w:val="22"/>
-          <w:szCs w:val="22"/>
-        </w:rPr>
-        <w:t xml:space="preserve"> </w:t>
-      </w:r>
-      <w:r>
-        <w:rPr>
-          <w:rFonts w:ascii="Segoe UI" w:hAnsi="Segoe UI" w:cs="Segoe UI"/>
-          <w:color w:val="404040"/>
-          <w:sz w:val="22"/>
-          <w:szCs w:val="22"/>
-        </w:rPr>
-        <w:t>in</w:t>
-      </w:r>
-      <w:r>
-        <w:rPr>
-          <w:rFonts w:ascii="Segoe UI" w:hAnsi="Segoe UI" w:cs="Segoe UI"/>
-          <w:color w:val="404040"/>
-          <w:sz w:val="22"/>
-          <w:szCs w:val="22"/>
-        </w:rPr>
-        <w:t xml:space="preserve"> </w:t>
-      </w:r>
-      <w:r>
-        <w:rPr>
-          <w:rFonts w:ascii="Segoe UI" w:hAnsi="Segoe UI" w:cs="Segoe UI"/>
-          <w:color w:val="404040"/>
-          <w:sz w:val="22"/>
-          <w:szCs w:val="22"/>
-        </w:rPr>
-        <w:t>Java, C</w:t>
-      </w:r>
-      <w:r>
-        <w:rPr>
-          <w:rFonts w:ascii="Segoe UI" w:hAnsi="Segoe UI" w:cs="Segoe UI"/>
-          <w:color w:val="404040"/>
-          <w:sz w:val="22"/>
-          <w:szCs w:val="22"/>
-        </w:rPr>
-        <w:t>,</w:t>
-      </w:r>
-      <w:r>
-        <w:rPr>
-          <w:rFonts w:ascii="Segoe UI" w:hAnsi="Segoe UI" w:cs="Segoe UI"/>
-          <w:color w:val="404040"/>
-          <w:sz w:val="22"/>
-          <w:szCs w:val="22"/>
-        </w:rPr>
-        <w:t xml:space="preserve"> Verilog, VHDL</w:t>
-      </w:r>
-      <w:r>
-        <w:rPr>
-          <w:rFonts w:ascii="Segoe UI" w:hAnsi="Segoe UI" w:cs="Segoe UI"/>
-          <w:color w:val="404040"/>
-          <w:sz w:val="22"/>
-          <w:szCs w:val="22"/>
-        </w:rPr>
-        <w:t>, Python</w:t>
-      </w:r>
-      <w:r>
-        <w:rPr>
-          <w:rFonts w:ascii="Segoe UI" w:hAnsi="Segoe UI" w:cs="Segoe UI"/>
-          <w:color w:val="404040"/>
-          <w:sz w:val="22"/>
-          <w:szCs w:val="22"/>
-        </w:rPr>
-        <w:t xml:space="preserve">, </w:t>
-      </w:r>
-      <w:r>
-        <w:rPr>
-          <w:rFonts w:ascii="Segoe UI" w:hAnsi="Segoe UI" w:cs="Segoe UI"/>
-          <w:color w:val="404040"/>
-          <w:sz w:val="22"/>
-          <w:szCs w:val="22"/>
-        </w:rPr>
-        <w:t>Git</w:t>
-      </w:r>
-      <w:r>
-        <w:rPr>
-          <w:rFonts w:ascii="Segoe UI" w:hAnsi="Segoe UI" w:cs="Segoe UI"/>
-          <w:color w:val="404040"/>
-          <w:sz w:val="22"/>
-          <w:szCs w:val="22"/>
-        </w:rPr>
-        <w:t xml:space="preserve"> and</w:t>
-      </w:r>
-      <w:r>
-        <w:rPr>
-          <w:rFonts w:ascii="Segoe UI" w:hAnsi="Segoe UI" w:cs="Segoe UI"/>
-          <w:color w:val="404040"/>
-          <w:sz w:val="22"/>
-          <w:szCs w:val="22"/>
-        </w:rPr>
-        <w:t xml:space="preserve"> SQLite</w:t>
-      </w:r>
-      <w:r>
-        <w:rPr>
-          <w:rFonts w:ascii="Segoe UI" w:hAnsi="Segoe UI" w:cs="Segoe UI"/>
-          <w:color w:val="404040"/>
-          <w:sz w:val="22"/>
-          <w:szCs w:val="22"/>
-        </w:rPr>
-        <w:t>.</w:t>
-      </w:r>
-    </w:p>
-    <w:p>
-      <w:pPr>
-        <w:pStyle w:val="Heading2"/>
-        <w:spacing w:before="0"/>
-        <w:rPr>
-          <w:rFonts w:ascii="Segoe UI" w:hAnsi="Segoe UI" w:cs="Segoe UI"/>
-        </w:rPr>
-      </w:pPr>
-      <w:r>
-        <w:rPr>
-          <w:rFonts w:ascii="Segoe UI" w:hAnsi="Segoe UI" w:cs="Segoe UI"/>
-        </w:rPr>
-        <w:t xml:space="preserve">Communication </w:t>
-      </w:r>
-    </w:p>
-    <w:p>
-      <w:pPr>
-        <w:pStyle w:val="Default"/>
-        <w:spacing w:line="240" w:lineRule="auto"/>
-        <w:rPr>
-          <w:rFonts w:ascii="Segoe UI" w:hAnsi="Segoe UI" w:cs="Segoe UI"/>
-          <w:color w:val="404040"/>
-          <w:sz w:val="22"/>
-          <w:szCs w:val="22"/>
-        </w:rPr>
-      </w:pPr>
-      <w:r>
-        <w:rPr>
-          <w:rFonts w:ascii="Segoe UI" w:hAnsi="Segoe UI" w:cs="Segoe UI"/>
-          <w:color w:val="404040"/>
-          <w:sz w:val="22"/>
-          <w:szCs w:val="22"/>
-        </w:rPr>
-        <w:t>·</w:t>
-      </w:r>
-      <w:r>
-        <w:rPr>
-          <w:rFonts w:ascii="Segoe UI" w:hAnsi="Segoe UI" w:cs="Segoe UI"/>
-          <w:color w:val="404040"/>
-          <w:sz w:val="22"/>
-          <w:szCs w:val="22"/>
-        </w:rPr>
-        <w:t xml:space="preserve"> Excelled in engineering</w:t>
-      </w:r>
-      <w:r>
-        <w:rPr>
-          <w:rFonts w:ascii="Segoe UI" w:hAnsi="Segoe UI" w:cs="Segoe UI"/>
-          <w:color w:val="404040"/>
-          <w:sz w:val="22"/>
-          <w:szCs w:val="22"/>
-        </w:rPr>
-        <w:t xml:space="preserve"> communications course</w:t>
-      </w:r>
-      <w:r>
-        <w:rPr>
-          <w:rFonts w:ascii="Segoe UI" w:hAnsi="Segoe UI" w:cs="Segoe UI"/>
-          <w:color w:val="404040"/>
-          <w:sz w:val="22"/>
-          <w:szCs w:val="22"/>
-        </w:rPr>
-        <w:t>;</w:t>
-      </w:r>
-    </w:p>
-    <w:p>
-      <w:pPr>
-        <w:pStyle w:val="Default"/>
-        <w:spacing w:line="240" w:lineRule="auto"/>
-        <w:rPr>
-          <w:rFonts w:ascii="Segoe UI" w:hAnsi="Segoe UI" w:cs="Segoe UI"/>
-          <w:color w:val="404040"/>
-          <w:sz w:val="22"/>
-          <w:szCs w:val="22"/>
-        </w:rPr>
-      </w:pPr>
-      <w:r>
-        <w:rPr>
-          <w:rFonts w:ascii="Segoe UI" w:hAnsi="Segoe UI" w:cs="Segoe UI"/>
-          <w:color w:val="404040"/>
-          <w:sz w:val="22"/>
-          <w:szCs w:val="22"/>
-        </w:rPr>
-        <w:t>·</w:t>
-      </w:r>
-      <w:r>
-        <w:rPr>
-          <w:rFonts w:ascii="Segoe UI" w:hAnsi="Segoe UI" w:cs="Segoe UI"/>
-          <w:color w:val="404040"/>
-          <w:sz w:val="22"/>
-          <w:szCs w:val="22"/>
-        </w:rPr>
-        <w:t xml:space="preserve"> </w:t>
-      </w:r>
-      <w:r>
-        <w:rPr>
-          <w:rFonts w:ascii="Segoe UI" w:hAnsi="Segoe UI" w:cs="Segoe UI"/>
-          <w:color w:val="404040"/>
-          <w:sz w:val="22"/>
-          <w:szCs w:val="22"/>
-        </w:rPr>
-        <w:t>Vice President of Communications and co-founder of FPGA club.</w:t>
-      </w:r>
-    </w:p>
-    <w:p>
-      <w:pPr>
-        <w:pStyle w:val="Default"/>
-        <w:spacing w:line="240" w:lineRule="auto"/>
-        <w:rPr>
-          <w:rFonts w:ascii="Segoe UI" w:hAnsi="Segoe UI" w:cs="Segoe UI"/>
-          <w:color w:val="404040"/>
-          <w:sz w:val="22"/>
-          <w:szCs w:val="22"/>
-        </w:rPr>
-      </w:pPr>
-      <w:r>
-        <w:rPr>
-          <w:rFonts w:ascii="Segoe UI" w:hAnsi="Segoe UI" w:cs="Segoe UI"/>
-          <w:color w:val="404040"/>
-          <w:sz w:val="22"/>
-          <w:szCs w:val="22"/>
-        </w:rPr>
-        <w:t xml:space="preserve">· Functioned as key link between younger cadets and adult staff in chain of command; </w:t>
-      </w:r>
-    </w:p>
-    <w:p>
-      <w:pPr>
-        <w:pStyle w:val="Heading2"/>
-        <w:spacing w:before="0"/>
-        <w:rPr>
-          <w:rFonts w:ascii="Segoe UI" w:hAnsi="Segoe UI" w:cs="Segoe UI"/>
-        </w:rPr>
-      </w:pPr>
-      <w:r>
-        <w:rPr>
-          <w:rFonts w:ascii="Segoe UI" w:hAnsi="Segoe UI" w:cs="Segoe UI"/>
-        </w:rPr>
-        <w:t xml:space="preserve">Leadership </w:t>
-      </w:r>
-    </w:p>
-    <w:p>
-      <w:pPr>
-        <w:pStyle w:val="Default"/>
-        <w:spacing w:line="240" w:lineRule="auto"/>
-        <w:rPr>
-          <w:rFonts w:ascii="Segoe UI" w:hAnsi="Segoe UI" w:cs="Segoe UI"/>
-          <w:color w:val="404040"/>
-          <w:sz w:val="22"/>
-          <w:szCs w:val="22"/>
-        </w:rPr>
-      </w:pPr>
-      <w:r>
-        <w:rPr>
-          <w:rFonts w:ascii="Segoe UI" w:hAnsi="Segoe UI" w:cs="Segoe UI"/>
-          <w:color w:val="404040"/>
-          <w:sz w:val="22"/>
-          <w:szCs w:val="22"/>
-        </w:rPr>
-        <w:t>· Skills gained through leadership of cadets at multiple levels over 5 years</w:t>
-      </w:r>
-      <w:r>
-        <w:rPr>
-          <w:rFonts w:ascii="Segoe UI" w:hAnsi="Segoe UI" w:cs="Segoe UI"/>
-          <w:color w:val="404040"/>
-          <w:sz w:val="22"/>
-          <w:szCs w:val="22"/>
-        </w:rPr>
-        <w:t>;</w:t>
-      </w:r>
-    </w:p>
-    <w:p>
-      <w:pPr>
-        <w:pStyle w:val="Default"/>
-        <w:spacing w:line="240" w:lineRule="auto"/>
-        <w:rPr>
-          <w:rFonts w:ascii="Segoe UI" w:hAnsi="Segoe UI" w:cs="Segoe UI"/>
-          <w:color w:val="404040"/>
-          <w:sz w:val="22"/>
-          <w:szCs w:val="22"/>
-        </w:rPr>
-      </w:pPr>
-      <w:r>
-        <w:rPr>
-          <w:rFonts w:ascii="Segoe UI" w:hAnsi="Segoe UI" w:cs="Segoe UI"/>
-          <w:color w:val="404040"/>
-          <w:sz w:val="22"/>
-          <w:szCs w:val="22"/>
-        </w:rPr>
-        <w:t>· A</w:t>
-      </w:r>
-      <w:r>
-        <w:rPr>
-          <w:rFonts w:ascii="Segoe UI" w:hAnsi="Segoe UI" w:cs="Segoe UI"/>
-          <w:color w:val="404040"/>
-          <w:sz w:val="22"/>
-          <w:szCs w:val="22"/>
-        </w:rPr>
-        <w:t>ssigned as head of flights</w:t>
-      </w:r>
-      <w:r>
-        <w:rPr>
-          <w:rFonts w:ascii="Segoe UI" w:hAnsi="Segoe UI" w:cs="Segoe UI"/>
-          <w:color w:val="404040"/>
-          <w:sz w:val="22"/>
-          <w:szCs w:val="22"/>
-        </w:rPr>
-        <w:t xml:space="preserve"> and entire </w:t>
-      </w:r>
-      <w:r>
-        <w:rPr>
-          <w:rFonts w:ascii="Segoe UI" w:hAnsi="Segoe UI" w:cs="Segoe UI"/>
-          <w:color w:val="404040"/>
-          <w:sz w:val="22"/>
-          <w:szCs w:val="22"/>
-        </w:rPr>
-        <w:t xml:space="preserve">squadron. </w:t>
-      </w:r>
-    </w:p>
-    <w:p>
-      <w:pPr>
-        <w:pStyle w:val="Default"/>
-        <w:spacing w:line="240" w:lineRule="auto"/>
-        <w:rPr>
-          <w:rFonts w:ascii="Segoe UI" w:hAnsi="Segoe UI" w:cs="Segoe UI"/>
-          <w:color w:val="404040"/>
-          <w:sz w:val="16"/>
-          <w:szCs w:val="16"/>
-        </w:rPr>
-      </w:pPr>
-    </w:p>
-    <w:p>
-      <w:pPr>
-        <w:pStyle w:val="Heading1"/>
-        <w:spacing w:before="0"/>
-        <w:rPr>
-          <w:rFonts w:ascii="Segoe UI" w:hAnsi="Segoe UI" w:cs="Segoe UI"/>
-        </w:rPr>
-      </w:pPr>
-      <w:r>
-        <w:rPr>
-          <w:rFonts w:ascii="Segoe UI" w:hAnsi="Segoe UI" w:cs="Segoe UI"/>
-          <w:b/>
-        </w:rPr>
-        <w:t>Accolades</w:t>
-      </w:r>
-    </w:p>
-    <w:p>
-      <w:pPr>
-        <w:pStyle w:val="Default"/>
-        <w:spacing w:line="240" w:lineRule="auto"/>
-        <w:rPr>
-          <w:rFonts w:ascii="Segoe UI" w:hAnsi="Segoe UI" w:cs="Segoe UI"/>
-          <w:color w:val="404040"/>
-          <w:sz w:val="22"/>
-          <w:szCs w:val="22"/>
-        </w:rPr>
-      </w:pPr>
-      <w:r>
-        <w:rPr>
-          <w:rFonts w:ascii="Cambria Math" w:hAnsi="Cambria Math" w:cs="Cambria Math"/>
-          <w:color w:val="404040"/>
-          <w:sz w:val="22"/>
-          <w:szCs w:val="22"/>
-        </w:rPr>
-        <w:t>⋅</w:t>
-      </w:r>
-      <w:r>
-        <w:rPr>
-          <w:rFonts w:ascii="Segoe UI" w:hAnsi="Segoe UI" w:cs="Segoe UI"/>
-          <w:color w:val="404040"/>
-          <w:sz w:val="22"/>
-          <w:szCs w:val="22"/>
-        </w:rPr>
-        <w:t xml:space="preserve"> </w:t>
-      </w:r>
-      <w:r>
-        <w:rPr>
-          <w:rFonts w:ascii="Segoe UI" w:hAnsi="Segoe UI" w:cs="Segoe UI"/>
-          <w:color w:val="404040"/>
-          <w:sz w:val="22"/>
-          <w:szCs w:val="22"/>
-        </w:rPr>
-        <w:t>J. Lorne Gray Scholarship – 2019</w:t>
-      </w:r>
-    </w:p>
-    <w:p>
-      <w:pPr>
-        <w:pStyle w:val="Default"/>
-        <w:spacing w:line="240" w:lineRule="auto"/>
-        <w:rPr>
-          <w:rFonts w:ascii="Segoe UI" w:hAnsi="Segoe UI" w:cs="Segoe UI"/>
-          <w:color w:val="404040"/>
-          <w:sz w:val="22"/>
-          <w:szCs w:val="22"/>
-        </w:rPr>
-      </w:pPr>
-      <w:r>
-        <w:rPr>
-          <w:rFonts w:ascii="Cambria Math" w:hAnsi="Cambria Math" w:cs="Cambria Math"/>
-          <w:color w:val="404040"/>
-          <w:sz w:val="22"/>
-          <w:szCs w:val="22"/>
-        </w:rPr>
-        <w:t>⋅</w:t>
-      </w:r>
-      <w:r>
-        <w:rPr>
-          <w:rFonts w:ascii="Segoe UI" w:hAnsi="Segoe UI" w:cs="Segoe UI"/>
-          <w:color w:val="404040"/>
-          <w:sz w:val="22"/>
-          <w:szCs w:val="22"/>
-        </w:rPr>
-        <w:t xml:space="preserve"> Eric Sigurdson Award – 2020 </w:t>
-      </w:r>
-    </w:p>
-    <w:p>
-      <w:pPr>
-        <w:pStyle w:val="Default"/>
-        <w:rPr>
-          <w:rFonts w:ascii="Segoe UI" w:hAnsi="Segoe UI" w:cs="Segoe UI"/>
-          <w:color w:val="404040"/>
-          <w:sz w:val="22"/>
-          <w:szCs w:val="22"/>
-        </w:rPr>
-      </w:pPr>
-      <w:r>
-        <w:rPr>
-          <w:rFonts w:ascii="Segoe UI" w:hAnsi="Segoe UI" w:cs="Segoe UI"/>
-          <w:color w:val="404040"/>
-          <w:sz w:val="22"/>
-          <w:szCs w:val="22"/>
-        </w:rPr>
-        <w:t>·</w:t>
-      </w:r>
-      <w:r>
-        <w:rPr>
-          <w:rFonts w:ascii="Segoe UI" w:hAnsi="Segoe UI" w:cs="Segoe UI"/>
-          <w:color w:val="404040"/>
-          <w:sz w:val="22"/>
-          <w:szCs w:val="22"/>
-        </w:rPr>
-        <w:t xml:space="preserve"> </w:t>
-      </w:r>
-      <w:r>
-        <w:rPr>
-          <w:rFonts w:ascii="Segoe UI" w:hAnsi="Segoe UI" w:cs="Segoe UI"/>
-          <w:color w:val="404040"/>
-          <w:sz w:val="22"/>
-          <w:szCs w:val="22"/>
-        </w:rPr>
-        <w:t xml:space="preserve">Dean’s </w:t>
-      </w:r>
-      <w:r>
-        <w:rPr>
-          <w:rFonts w:ascii="Segoe UI" w:hAnsi="Segoe UI" w:cs="Segoe UI"/>
-          <w:color w:val="404040"/>
-          <w:sz w:val="22"/>
-          <w:szCs w:val="22"/>
-        </w:rPr>
-        <w:t xml:space="preserve">Honor </w:t>
-      </w:r>
-      <w:r>
-        <w:rPr>
-          <w:rFonts w:ascii="Segoe UI" w:hAnsi="Segoe UI" w:cs="Segoe UI"/>
-          <w:color w:val="404040"/>
-          <w:sz w:val="22"/>
-          <w:szCs w:val="22"/>
-        </w:rPr>
-        <w:t xml:space="preserve">List </w:t>
-      </w:r>
-      <w:r>
-        <w:rPr>
-          <w:rFonts w:ascii="Segoe UI" w:hAnsi="Segoe UI" w:cs="Segoe UI"/>
-          <w:color w:val="404040"/>
-          <w:sz w:val="22"/>
-          <w:szCs w:val="22"/>
-        </w:rPr>
-        <w:t>recipient – 2019</w:t>
-      </w:r>
-      <w:r>
-        <w:rPr>
-          <w:rFonts w:ascii="Segoe UI" w:hAnsi="Segoe UI" w:cs="Segoe UI"/>
-          <w:color w:val="404040"/>
-          <w:sz w:val="22"/>
-          <w:szCs w:val="22"/>
-        </w:rPr>
-        <w:t xml:space="preserve"> and 2020. </w:t>
+        <w:pStyle w:val="NoSpacing"/>
+      </w:pPr>
+      <w:r>
+        <w:t>Eric Sigurdson Award – 2020</w:t>
+      </w:r>
+      <w:r>
+        <w:t>-2</w:t>
+      </w:r>
+      <w:r>
+        <w:t>2</w:t>
+      </w:r>
+      <w:r>
+        <w:t xml:space="preserve"> | </w:t>
+      </w:r>
+      <w:r>
+        <w:t>Dean’s Honor List recipient –</w:t>
+      </w:r>
+      <w:r>
+        <w:t>2019-2</w:t>
+      </w:r>
+      <w:r>
+        <w:t>2</w:t>
+      </w:r>
+      <w:r>
+        <w:t xml:space="preserve"> | </w:t>
+      </w:r>
+      <w:r>
+        <w:t>J. Lorne Grey Scholarship – 2019</w:t>
       </w:r>
     </w:p>
     <w:sectPr>
@@ -1237,7 +704,7 @@
       <w:headerReference w:type="first" r:id="rId9"/>
       <w:footerReference w:type="first" r:id="rId10"/>
       <w:pgSz w:w="12240" w:h="15840"/>
-      <w:pgMar w:top="1008" w:right="1152" w:bottom="1152" w:left="1152" w:header="720" w:footer="720" w:gutter="0"/>
+      <w:pgMar w:top="964" w:right="964" w:bottom="964" w:left="964" w:header="720" w:footer="720" w:gutter="0"/>
       <w:pgNumType w:start="1"/>
       <w:cols w:space="720"/>
       <w:titlePg/>
@@ -1248,7 +715,7 @@
 </file>
 
 <file path=word/endnotes.xml><?xml version="1.0" encoding="utf-8"?>
-<w:endnotes xmlns:wpc="http://schemas.microsoft.com/office/word/2010/wordprocessingCanvas" xmlns:cx="http://schemas.microsoft.com/office/drawing/2014/chartex" xmlns:cx1="http://schemas.microsoft.com/office/drawing/2015/9/8/chartex" xmlns:cx2="http://schemas.microsoft.com/office/drawing/2015/10/21/chartex" xmlns:cx3="http://schemas.microsoft.com/office/drawing/2016/5/9/chartex" xmlns:cx4="http://schemas.microsoft.com/office/drawing/2016/5/10/chartex" xmlns:cx5="http://schemas.microsoft.com/office/drawing/2016/5/11/chartex" xmlns:cx6="http://schemas.microsoft.com/office/drawing/2016/5/12/chartex" xmlns:cx7="http://schemas.microsoft.com/office/drawing/2016/5/13/chartex" xmlns:cx8="http://schemas.microsoft.com/office/drawing/2016/5/14/chartex" xmlns:mc="http://schemas.openxmlformats.org/markup-compatibility/2006" xmlns:aink="http://schemas.microsoft.com/office/drawing/2016/ink" xmlns:am3d="http://schemas.microsoft.com/office/drawing/2017/model3d" xmlns:o="urn:schemas-microsoft-com:office:office" xmlns:r="http://schemas.openxmlformats.org/officeDocument/2006/relationships" xmlns:m="http://schemas.openxmlformats.org/officeDocument/2006/math" xmlns:v="urn:schemas-microsoft-com:vml" xmlns:wp14="http://schemas.microsoft.com/office/word/2010/wordprocessingDrawing" xmlns:wp="http://schemas.openxmlformats.org/drawingml/2006/wordprocessingDrawing" xmlns:w10="urn:schemas-microsoft-com:office:word" xmlns:w="http://schemas.openxmlformats.org/wordprocessingml/2006/main" xmlns:w14="http://schemas.microsoft.com/office/word/2010/wordml" xmlns:w15="http://schemas.microsoft.com/office/word/2012/wordml" xmlns:w16cex="http://schemas.microsoft.com/office/word/2018/wordml/cex" xmlns:w16cid="http://schemas.microsoft.com/office/word/2016/wordml/cid" xmlns:w16="http://schemas.microsoft.com/office/word/2018/wordml" xmlns:w16se="http://schemas.microsoft.com/office/word/2015/wordml/symex" xmlns:wpg="http://schemas.microsoft.com/office/word/2010/wordprocessingGroup" xmlns:wpi="http://schemas.microsoft.com/office/word/2010/wordprocessingInk" xmlns:wne="http://schemas.microsoft.com/office/word/2006/wordml" xmlns:wps="http://schemas.microsoft.com/office/word/2010/wordprocessingShape" mc:Ignorable="w14 w15 w16se w16cid w16 w16cex wp14">
+<w:endnotes xmlns:wpc="http://schemas.microsoft.com/office/word/2010/wordprocessingCanvas" xmlns:cx="http://schemas.microsoft.com/office/drawing/2014/chartex" xmlns:cx1="http://schemas.microsoft.com/office/drawing/2015/9/8/chartex" xmlns:cx2="http://schemas.microsoft.com/office/drawing/2015/10/21/chartex" xmlns:cx3="http://schemas.microsoft.com/office/drawing/2016/5/9/chartex" xmlns:cx4="http://schemas.microsoft.com/office/drawing/2016/5/10/chartex" xmlns:cx5="http://schemas.microsoft.com/office/drawing/2016/5/11/chartex" xmlns:cx6="http://schemas.microsoft.com/office/drawing/2016/5/12/chartex" xmlns:cx7="http://schemas.microsoft.com/office/drawing/2016/5/13/chartex" xmlns:cx8="http://schemas.microsoft.com/office/drawing/2016/5/14/chartex" xmlns:mc="http://schemas.openxmlformats.org/markup-compatibility/2006" xmlns:aink="http://schemas.microsoft.com/office/drawing/2016/ink" xmlns:am3d="http://schemas.microsoft.com/office/drawing/2017/model3d" xmlns:o="urn:schemas-microsoft-com:office:office" xmlns:oel="http://schemas.microsoft.com/office/2019/extlst" xmlns:r="http://schemas.openxmlformats.org/officeDocument/2006/relationships" xmlns:m="http://schemas.openxmlformats.org/officeDocument/2006/math" xmlns:v="urn:schemas-microsoft-com:vml" xmlns:wp14="http://schemas.microsoft.com/office/word/2010/wordprocessingDrawing" xmlns:wp="http://schemas.openxmlformats.org/drawingml/2006/wordprocessingDrawing" xmlns:w10="urn:schemas-microsoft-com:office:word" xmlns:w="http://schemas.openxmlformats.org/wordprocessingml/2006/main" xmlns:w14="http://schemas.microsoft.com/office/word/2010/wordml" xmlns:w15="http://schemas.microsoft.com/office/word/2012/wordml" xmlns:w16cex="http://schemas.microsoft.com/office/word/2018/wordml/cex" xmlns:w16cid="http://schemas.microsoft.com/office/word/2016/wordml/cid" xmlns:w16="http://schemas.microsoft.com/office/word/2018/wordml" xmlns:w16sdtdh="http://schemas.microsoft.com/office/word/2020/wordml/sdtdatahash" xmlns:w16se="http://schemas.microsoft.com/office/word/2015/wordml/symex" xmlns:wpg="http://schemas.microsoft.com/office/word/2010/wordprocessingGroup" xmlns:wpi="http://schemas.microsoft.com/office/word/2010/wordprocessingInk" xmlns:wne="http://schemas.microsoft.com/office/word/2006/wordml" xmlns:wps="http://schemas.microsoft.com/office/word/2010/wordprocessingShape" mc:Ignorable="w14 w15 w16se w16cid w16 w16cex w16sdtdh wp14">
   <w:endnote w:type="separator" w:id="-1">
     <w:p>
       <w:pPr>
@@ -1258,7 +725,6 @@
         <w:separator/>
       </w:r>
     </w:p>
-    <w:p/>
   </w:endnote>
   <w:endnote w:type="continuationSeparator" w:id="0">
     <w:p>
@@ -1269,13 +735,12 @@
         <w:continuationSeparator/>
       </w:r>
     </w:p>
-    <w:p/>
   </w:endnote>
 </w:endnotes>
 </file>
 
 <file path=word/footer1.xml><?xml version="1.0" encoding="utf-8"?>
-<w:ftr xmlns:wpc="http://schemas.microsoft.com/office/word/2010/wordprocessingCanvas" xmlns:cx="http://schemas.microsoft.com/office/drawing/2014/chartex" xmlns:cx1="http://schemas.microsoft.com/office/drawing/2015/9/8/chartex" xmlns:cx2="http://schemas.microsoft.com/office/drawing/2015/10/21/chartex" xmlns:cx3="http://schemas.microsoft.com/office/drawing/2016/5/9/chartex" xmlns:cx4="http://schemas.microsoft.com/office/drawing/2016/5/10/chartex" xmlns:cx5="http://schemas.microsoft.com/office/drawing/2016/5/11/chartex" xmlns:cx6="http://schemas.microsoft.com/office/drawing/2016/5/12/chartex" xmlns:cx7="http://schemas.microsoft.com/office/drawing/2016/5/13/chartex" xmlns:cx8="http://schemas.microsoft.com/office/drawing/2016/5/14/chartex" xmlns:mc="http://schemas.openxmlformats.org/markup-compatibility/2006" xmlns:aink="http://schemas.microsoft.com/office/drawing/2016/ink" xmlns:am3d="http://schemas.microsoft.com/office/drawing/2017/model3d" xmlns:o="urn:schemas-microsoft-com:office:office" xmlns:r="http://schemas.openxmlformats.org/officeDocument/2006/relationships" xmlns:m="http://schemas.openxmlformats.org/officeDocument/2006/math" xmlns:v="urn:schemas-microsoft-com:vml" xmlns:wp14="http://schemas.microsoft.com/office/word/2010/wordprocessingDrawing" xmlns:wp="http://schemas.openxmlformats.org/drawingml/2006/wordprocessingDrawing" xmlns:w10="urn:schemas-microsoft-com:office:word" xmlns:w="http://schemas.openxmlformats.org/wordprocessingml/2006/main" xmlns:w14="http://schemas.microsoft.com/office/word/2010/wordml" xmlns:w15="http://schemas.microsoft.com/office/word/2012/wordml" xmlns:w16cex="http://schemas.microsoft.com/office/word/2018/wordml/cex" xmlns:w16cid="http://schemas.microsoft.com/office/word/2016/wordml/cid" xmlns:w16="http://schemas.microsoft.com/office/word/2018/wordml" xmlns:w16se="http://schemas.microsoft.com/office/word/2015/wordml/symex" xmlns:wpg="http://schemas.microsoft.com/office/word/2010/wordprocessingGroup" xmlns:wpi="http://schemas.microsoft.com/office/word/2010/wordprocessingInk" xmlns:wne="http://schemas.microsoft.com/office/word/2006/wordml" xmlns:wps="http://schemas.microsoft.com/office/word/2010/wordprocessingShape" mc:Ignorable="w14 w15 w16se w16cid w16 w16cex wp14">
+<w:ftr xmlns:wpc="http://schemas.microsoft.com/office/word/2010/wordprocessingCanvas" xmlns:cx="http://schemas.microsoft.com/office/drawing/2014/chartex" xmlns:cx1="http://schemas.microsoft.com/office/drawing/2015/9/8/chartex" xmlns:cx2="http://schemas.microsoft.com/office/drawing/2015/10/21/chartex" xmlns:cx3="http://schemas.microsoft.com/office/drawing/2016/5/9/chartex" xmlns:cx4="http://schemas.microsoft.com/office/drawing/2016/5/10/chartex" xmlns:cx5="http://schemas.microsoft.com/office/drawing/2016/5/11/chartex" xmlns:cx6="http://schemas.microsoft.com/office/drawing/2016/5/12/chartex" xmlns:cx7="http://schemas.microsoft.com/office/drawing/2016/5/13/chartex" xmlns:cx8="http://schemas.microsoft.com/office/drawing/2016/5/14/chartex" xmlns:mc="http://schemas.openxmlformats.org/markup-compatibility/2006" xmlns:aink="http://schemas.microsoft.com/office/drawing/2016/ink" xmlns:am3d="http://schemas.microsoft.com/office/drawing/2017/model3d" xmlns:o="urn:schemas-microsoft-com:office:office" xmlns:oel="http://schemas.microsoft.com/office/2019/extlst" xmlns:r="http://schemas.openxmlformats.org/officeDocument/2006/relationships" xmlns:m="http://schemas.openxmlformats.org/officeDocument/2006/math" xmlns:v="urn:schemas-microsoft-com:vml" xmlns:wp14="http://schemas.microsoft.com/office/word/2010/wordprocessingDrawing" xmlns:wp="http://schemas.openxmlformats.org/drawingml/2006/wordprocessingDrawing" xmlns:w10="urn:schemas-microsoft-com:office:word" xmlns:w="http://schemas.openxmlformats.org/wordprocessingml/2006/main" xmlns:w14="http://schemas.microsoft.com/office/word/2010/wordml" xmlns:w15="http://schemas.microsoft.com/office/word/2012/wordml" xmlns:w16cex="http://schemas.microsoft.com/office/word/2018/wordml/cex" xmlns:w16cid="http://schemas.microsoft.com/office/word/2016/wordml/cid" xmlns:w16="http://schemas.microsoft.com/office/word/2018/wordml" xmlns:w16sdtdh="http://schemas.microsoft.com/office/word/2020/wordml/sdtdatahash" xmlns:w16se="http://schemas.microsoft.com/office/word/2015/wordml/symex" xmlns:wpg="http://schemas.microsoft.com/office/word/2010/wordprocessingGroup" xmlns:wpi="http://schemas.microsoft.com/office/word/2010/wordprocessingInk" xmlns:wne="http://schemas.microsoft.com/office/word/2006/wordml" xmlns:wps="http://schemas.microsoft.com/office/word/2010/wordprocessingShape" mc:Ignorable="w14 w15 w16se w16cid w16 w16cex w16sdtdh wp14">
   <w:p>
     <w:pPr>
       <w:pStyle w:val="Footer"/>
@@ -1305,86 +770,175 @@
       <w:fldChar w:fldCharType="end"/>
     </w:r>
   </w:p>
-  <w:p/>
 </w:ftr>
 </file>
 
 <file path=word/footer2.xml><?xml version="1.0" encoding="utf-8"?>
-<w:ftr xmlns:wpc="http://schemas.microsoft.com/office/word/2010/wordprocessingCanvas" xmlns:cx="http://schemas.microsoft.com/office/drawing/2014/chartex" xmlns:cx1="http://schemas.microsoft.com/office/drawing/2015/9/8/chartex" xmlns:cx2="http://schemas.microsoft.com/office/drawing/2015/10/21/chartex" xmlns:cx3="http://schemas.microsoft.com/office/drawing/2016/5/9/chartex" xmlns:cx4="http://schemas.microsoft.com/office/drawing/2016/5/10/chartex" xmlns:cx5="http://schemas.microsoft.com/office/drawing/2016/5/11/chartex" xmlns:cx6="http://schemas.microsoft.com/office/drawing/2016/5/12/chartex" xmlns:cx7="http://schemas.microsoft.com/office/drawing/2016/5/13/chartex" xmlns:cx8="http://schemas.microsoft.com/office/drawing/2016/5/14/chartex" xmlns:mc="http://schemas.openxmlformats.org/markup-compatibility/2006" xmlns:aink="http://schemas.microsoft.com/office/drawing/2016/ink" xmlns:am3d="http://schemas.microsoft.com/office/drawing/2017/model3d" xmlns:o="urn:schemas-microsoft-com:office:office" xmlns:r="http://schemas.openxmlformats.org/officeDocument/2006/relationships" xmlns:m="http://schemas.openxmlformats.org/officeDocument/2006/math" xmlns:v="urn:schemas-microsoft-com:vml" xmlns:wp14="http://schemas.microsoft.com/office/word/2010/wordprocessingDrawing" xmlns:wp="http://schemas.openxmlformats.org/drawingml/2006/wordprocessingDrawing" xmlns:w10="urn:schemas-microsoft-com:office:word" xmlns:w="http://schemas.openxmlformats.org/wordprocessingml/2006/main" xmlns:w14="http://schemas.microsoft.com/office/word/2010/wordml" xmlns:w15="http://schemas.microsoft.com/office/word/2012/wordml" xmlns:w16cex="http://schemas.microsoft.com/office/word/2018/wordml/cex" xmlns:w16cid="http://schemas.microsoft.com/office/word/2016/wordml/cid" xmlns:w16="http://schemas.microsoft.com/office/word/2018/wordml" xmlns:w16se="http://schemas.microsoft.com/office/word/2015/wordml/symex" xmlns:wpg="http://schemas.microsoft.com/office/word/2010/wordprocessingGroup" xmlns:wpi="http://schemas.microsoft.com/office/word/2010/wordprocessingInk" xmlns:wne="http://schemas.microsoft.com/office/word/2006/wordml" xmlns:wps="http://schemas.microsoft.com/office/word/2010/wordprocessingShape" mc:Ignorable="w14 w15 w16se w16cid w16 w16cex wp14">
+<w:ftr xmlns:wpc="http://schemas.microsoft.com/office/word/2010/wordprocessingCanvas" xmlns:cx="http://schemas.microsoft.com/office/drawing/2014/chartex" xmlns:cx1="http://schemas.microsoft.com/office/drawing/2015/9/8/chartex" xmlns:cx2="http://schemas.microsoft.com/office/drawing/2015/10/21/chartex" xmlns:cx3="http://schemas.microsoft.com/office/drawing/2016/5/9/chartex" xmlns:cx4="http://schemas.microsoft.com/office/drawing/2016/5/10/chartex" xmlns:cx5="http://schemas.microsoft.com/office/drawing/2016/5/11/chartex" xmlns:cx6="http://schemas.microsoft.com/office/drawing/2016/5/12/chartex" xmlns:cx7="http://schemas.microsoft.com/office/drawing/2016/5/13/chartex" xmlns:cx8="http://schemas.microsoft.com/office/drawing/2016/5/14/chartex" xmlns:mc="http://schemas.openxmlformats.org/markup-compatibility/2006" xmlns:aink="http://schemas.microsoft.com/office/drawing/2016/ink" xmlns:am3d="http://schemas.microsoft.com/office/drawing/2017/model3d" xmlns:o="urn:schemas-microsoft-com:office:office" xmlns:oel="http://schemas.microsoft.com/office/2019/extlst" xmlns:r="http://schemas.openxmlformats.org/officeDocument/2006/relationships" xmlns:m="http://schemas.openxmlformats.org/officeDocument/2006/math" xmlns:v="urn:schemas-microsoft-com:vml" xmlns:wp14="http://schemas.microsoft.com/office/word/2010/wordprocessingDrawing" xmlns:wp="http://schemas.openxmlformats.org/drawingml/2006/wordprocessingDrawing" xmlns:w10="urn:schemas-microsoft-com:office:word" xmlns:w="http://schemas.openxmlformats.org/wordprocessingml/2006/main" xmlns:w14="http://schemas.microsoft.com/office/word/2010/wordml" xmlns:w15="http://schemas.microsoft.com/office/word/2012/wordml" xmlns:w16cex="http://schemas.microsoft.com/office/word/2018/wordml/cex" xmlns:w16cid="http://schemas.microsoft.com/office/word/2016/wordml/cid" xmlns:w16="http://schemas.microsoft.com/office/word/2018/wordml" xmlns:w16sdtdh="http://schemas.microsoft.com/office/word/2020/wordml/sdtdatahash" xmlns:w16se="http://schemas.microsoft.com/office/word/2015/wordml/symex" xmlns:wpg="http://schemas.microsoft.com/office/word/2010/wordprocessingGroup" xmlns:wpi="http://schemas.microsoft.com/office/word/2010/wordprocessingInk" xmlns:wne="http://schemas.microsoft.com/office/word/2006/wordml" xmlns:wps="http://schemas.microsoft.com/office/word/2010/wordprocessingShape" mc:Ignorable="w14 w15 w16se w16cid w16 w16cex w16sdtdh wp14">
   <w:p>
     <w:pPr>
       <w:pStyle w:val="Footer"/>
       <w:jc w:val="left"/>
+      <w:rPr>
+        <w:b/>
+        <w:bCs/>
+        <w:color w:val="275336"/>
+      </w:rPr>
     </w:pPr>
     <w:r>
+      <w:rPr>
+        <w:b/>
+        <w:bCs/>
+        <w:color w:val="275336"/>
+      </w:rPr>
       <w:t>Reference</w:t>
     </w:r>
     <w:r>
+      <w:rPr>
+        <w:b/>
+        <w:bCs/>
+        <w:color w:val="275336"/>
+      </w:rPr>
       <w:t>s</w:t>
-    </w:r>
-    <w:r>
-      <w:t xml:space="preserve">: </w:t>
-    </w:r>
-    <w:r>
-      <w:t xml:space="preserve">Susan McMillan, </w:t>
-    </w:r>
-    <w:proofErr w:type="spellStart"/>
-    <w:proofErr w:type="gramStart"/>
-    <w:r>
-      <w:t>P.Eng</w:t>
-    </w:r>
-    <w:proofErr w:type="spellEnd"/>
-    <w:proofErr w:type="gramEnd"/>
-    <w:r>
-      <w:t xml:space="preserve">, PTOE - </w:t>
-    </w:r>
-    <w:hyperlink r:id="rId1" w:history="1">
-      <w:r>
-        <w:rPr>
-          <w:rStyle w:val="Hyperlink"/>
-        </w:rPr>
-        <w:t>susan.mcmillan@hatch.com</w:t>
-      </w:r>
-    </w:hyperlink>
-    <w:r>
-      <w:t xml:space="preserve"> </w:t>
-    </w:r>
-    <w:r>
-      <w:t>– Project Manager at Hatch Ltd.</w:t>
     </w:r>
   </w:p>
   <w:p>
     <w:pPr>
       <w:pStyle w:val="Footer"/>
-      <w:ind w:firstLine="720"/>
       <w:jc w:val="left"/>
+      <w:rPr>
+        <w:color w:val="275336"/>
+        <w:sz w:val="20"/>
+        <w:szCs w:val="20"/>
+      </w:rPr>
     </w:pPr>
     <w:r>
-      <w:t xml:space="preserve">         </w:t>
+      <w:rPr>
+        <w:color w:val="275336"/>
+        <w:sz w:val="20"/>
+        <w:szCs w:val="20"/>
+      </w:rPr>
+      <w:t>Nishanth Gandhi</w:t>
     </w:r>
     <w:r>
-      <w:t xml:space="preserve">Dr. Paulo Garcia, PhD - </w:t>
+      <w:rPr>
+        <w:color w:val="275336"/>
+        <w:sz w:val="20"/>
+        <w:szCs w:val="20"/>
+      </w:rPr>
+      <w:t xml:space="preserve"> </w:t>
+    </w:r>
+    <w:hyperlink r:id="rId1" w:history="1">
+      <w:r>
+        <w:rPr>
+          <w:rStyle w:val="Hyperlink"/>
+          <w:color w:val="275336"/>
+          <w:sz w:val="20"/>
+          <w:szCs w:val="20"/>
+        </w:rPr>
+        <w:t>nishanth.gandhi@circlenvi.com</w:t>
+      </w:r>
+    </w:hyperlink>
+    <w:r>
+      <w:rPr>
+        <w:color w:val="275336"/>
+        <w:sz w:val="20"/>
+        <w:szCs w:val="20"/>
+      </w:rPr>
+      <w:t xml:space="preserve"> </w:t>
+    </w:r>
+    <w:r>
+      <w:rPr>
+        <w:color w:val="275336"/>
+        <w:sz w:val="20"/>
+        <w:szCs w:val="20"/>
+      </w:rPr>
+      <w:t>–</w:t>
+    </w:r>
+    <w:r>
+      <w:rPr>
+        <w:color w:val="275336"/>
+        <w:sz w:val="20"/>
+        <w:szCs w:val="20"/>
+      </w:rPr>
+      <w:t xml:space="preserve"> QA </w:t>
+    </w:r>
+    <w:r>
+      <w:rPr>
+        <w:color w:val="275336"/>
+        <w:sz w:val="20"/>
+        <w:szCs w:val="20"/>
+      </w:rPr>
+      <w:t>Manager at Circle N</w:t>
+    </w:r>
+    <w:r>
+      <w:rPr>
+        <w:color w:val="275336"/>
+        <w:sz w:val="20"/>
+        <w:szCs w:val="20"/>
+      </w:rPr>
+      <w:t>VI</w:t>
+    </w:r>
+  </w:p>
+  <w:p>
+    <w:pPr>
+      <w:pStyle w:val="Footer"/>
+      <w:jc w:val="left"/>
+      <w:rPr>
+        <w:color w:val="275336"/>
+        <w:sz w:val="20"/>
+        <w:szCs w:val="20"/>
+      </w:rPr>
+    </w:pPr>
+    <w:r>
+      <w:rPr>
+        <w:color w:val="275336"/>
+        <w:sz w:val="20"/>
+        <w:szCs w:val="20"/>
+      </w:rPr>
+      <w:t>Susan M</w:t>
+    </w:r>
+    <w:r>
+      <w:rPr>
+        <w:color w:val="275336"/>
+        <w:sz w:val="20"/>
+        <w:szCs w:val="20"/>
+      </w:rPr>
+      <w:t xml:space="preserve">cMillan </w:t>
     </w:r>
     <w:hyperlink r:id="rId2" w:history="1">
       <w:r>
         <w:rPr>
           <w:rStyle w:val="Hyperlink"/>
+          <w:color w:val="275336"/>
+          <w:sz w:val="20"/>
+          <w:szCs w:val="20"/>
         </w:rPr>
-        <w:t>PauloGarcia@cunet.carleton.ca</w:t>
+        <w:t>susan.mcmillan@hatch.com</w:t>
       </w:r>
     </w:hyperlink>
     <w:r>
-      <w:t xml:space="preserve"> – Professor at Carleton University</w:t>
+      <w:rPr>
+        <w:color w:val="275336"/>
+        <w:sz w:val="20"/>
+        <w:szCs w:val="20"/>
+      </w:rPr>
+      <w:t xml:space="preserve"> </w:t>
     </w:r>
     <w:r>
-      <w:t xml:space="preserve"> </w:t>
+      <w:rPr>
+        <w:color w:val="275336"/>
+        <w:sz w:val="20"/>
+        <w:szCs w:val="20"/>
+      </w:rPr>
+      <w:t>– Project Manager at Hatch Ltd.</w:t>
     </w:r>
   </w:p>
 </w:ftr>
 </file>
 
 <file path=word/footnotes.xml><?xml version="1.0" encoding="utf-8"?>
-<w:footnotes xmlns:wpc="http://schemas.microsoft.com/office/word/2010/wordprocessingCanvas" xmlns:cx="http://schemas.microsoft.com/office/drawing/2014/chartex" xmlns:cx1="http://schemas.microsoft.com/office/drawing/2015/9/8/chartex" xmlns:cx2="http://schemas.microsoft.com/office/drawing/2015/10/21/chartex" xmlns:cx3="http://schemas.microsoft.com/office/drawing/2016/5/9/chartex" xmlns:cx4="http://schemas.microsoft.com/office/drawing/2016/5/10/chartex" xmlns:cx5="http://schemas.microsoft.com/office/drawing/2016/5/11/chartex" xmlns:cx6="http://schemas.microsoft.com/office/drawing/2016/5/12/chartex" xmlns:cx7="http://schemas.microsoft.com/office/drawing/2016/5/13/chartex" xmlns:cx8="http://schemas.microsoft.com/office/drawing/2016/5/14/chartex" xmlns:mc="http://schemas.openxmlformats.org/markup-compatibility/2006" xmlns:aink="http://schemas.microsoft.com/office/drawing/2016/ink" xmlns:am3d="http://schemas.microsoft.com/office/drawing/2017/model3d" xmlns:o="urn:schemas-microsoft-com:office:office" xmlns:r="http://schemas.openxmlformats.org/officeDocument/2006/relationships" xmlns:m="http://schemas.openxmlformats.org/officeDocument/2006/math" xmlns:v="urn:schemas-microsoft-com:vml" xmlns:wp14="http://schemas.microsoft.com/office/word/2010/wordprocessingDrawing" xmlns:wp="http://schemas.openxmlformats.org/drawingml/2006/wordprocessingDrawing" xmlns:w10="urn:schemas-microsoft-com:office:word" xmlns:w="http://schemas.openxmlformats.org/wordprocessingml/2006/main" xmlns:w14="http://schemas.microsoft.com/office/word/2010/wordml" xmlns:w15="http://schemas.microsoft.com/office/word/2012/wordml" xmlns:w16cex="http://schemas.microsoft.com/office/word/2018/wordml/cex" xmlns:w16cid="http://schemas.microsoft.com/office/word/2016/wordml/cid" xmlns:w16="http://schemas.microsoft.com/office/word/2018/wordml" xmlns:w16se="http://schemas.microsoft.com/office/word/2015/wordml/symex" xmlns:wpg="http://schemas.microsoft.com/office/word/2010/wordprocessingGroup" xmlns:wpi="http://schemas.microsoft.com/office/word/2010/wordprocessingInk" xmlns:wne="http://schemas.microsoft.com/office/word/2006/wordml" xmlns:wps="http://schemas.microsoft.com/office/word/2010/wordprocessingShape" mc:Ignorable="w14 w15 w16se w16cid w16 w16cex wp14">
+<w:footnotes xmlns:wpc="http://schemas.microsoft.com/office/word/2010/wordprocessingCanvas" xmlns:cx="http://schemas.microsoft.com/office/drawing/2014/chartex" xmlns:cx1="http://schemas.microsoft.com/office/drawing/2015/9/8/chartex" xmlns:cx2="http://schemas.microsoft.com/office/drawing/2015/10/21/chartex" xmlns:cx3="http://schemas.microsoft.com/office/drawing/2016/5/9/chartex" xmlns:cx4="http://schemas.microsoft.com/office/drawing/2016/5/10/chartex" xmlns:cx5="http://schemas.microsoft.com/office/drawing/2016/5/11/chartex" xmlns:cx6="http://schemas.microsoft.com/office/drawing/2016/5/12/chartex" xmlns:cx7="http://schemas.microsoft.com/office/drawing/2016/5/13/chartex" xmlns:cx8="http://schemas.microsoft.com/office/drawing/2016/5/14/chartex" xmlns:mc="http://schemas.openxmlformats.org/markup-compatibility/2006" xmlns:aink="http://schemas.microsoft.com/office/drawing/2016/ink" xmlns:am3d="http://schemas.microsoft.com/office/drawing/2017/model3d" xmlns:o="urn:schemas-microsoft-com:office:office" xmlns:oel="http://schemas.microsoft.com/office/2019/extlst" xmlns:r="http://schemas.openxmlformats.org/officeDocument/2006/relationships" xmlns:m="http://schemas.openxmlformats.org/officeDocument/2006/math" xmlns:v="urn:schemas-microsoft-com:vml" xmlns:wp14="http://schemas.microsoft.com/office/word/2010/wordprocessingDrawing" xmlns:wp="http://schemas.openxmlformats.org/drawingml/2006/wordprocessingDrawing" xmlns:w10="urn:schemas-microsoft-com:office:word" xmlns:w="http://schemas.openxmlformats.org/wordprocessingml/2006/main" xmlns:w14="http://schemas.microsoft.com/office/word/2010/wordml" xmlns:w15="http://schemas.microsoft.com/office/word/2012/wordml" xmlns:w16cex="http://schemas.microsoft.com/office/word/2018/wordml/cex" xmlns:w16cid="http://schemas.microsoft.com/office/word/2016/wordml/cid" xmlns:w16="http://schemas.microsoft.com/office/word/2018/wordml" xmlns:w16sdtdh="http://schemas.microsoft.com/office/word/2020/wordml/sdtdatahash" xmlns:w16se="http://schemas.microsoft.com/office/word/2015/wordml/symex" xmlns:wpg="http://schemas.microsoft.com/office/word/2010/wordprocessingGroup" xmlns:wpi="http://schemas.microsoft.com/office/word/2010/wordprocessingInk" xmlns:wne="http://schemas.microsoft.com/office/word/2006/wordml" xmlns:wps="http://schemas.microsoft.com/office/word/2010/wordprocessingShape" mc:Ignorable="w14 w15 w16se w16cid w16 w16cex w16sdtdh wp14">
   <w:footnote w:type="separator" w:id="-1">
     <w:p>
       <w:pPr>
@@ -1394,7 +948,6 @@
         <w:separator/>
       </w:r>
     </w:p>
-    <w:p/>
   </w:footnote>
   <w:footnote w:type="continuationSeparator" w:id="0">
     <w:p>
@@ -1405,41 +958,39 @@
         <w:continuationSeparator/>
       </w:r>
     </w:p>
-    <w:p/>
   </w:footnote>
 </w:footnotes>
 </file>
 
 <file path=word/header1.xml><?xml version="1.0" encoding="utf-8"?>
-<w:hdr xmlns:wpc="http://schemas.microsoft.com/office/word/2010/wordprocessingCanvas" xmlns:cx="http://schemas.microsoft.com/office/drawing/2014/chartex" xmlns:cx1="http://schemas.microsoft.com/office/drawing/2015/9/8/chartex" xmlns:cx2="http://schemas.microsoft.com/office/drawing/2015/10/21/chartex" xmlns:cx3="http://schemas.microsoft.com/office/drawing/2016/5/9/chartex" xmlns:cx4="http://schemas.microsoft.com/office/drawing/2016/5/10/chartex" xmlns:cx5="http://schemas.microsoft.com/office/drawing/2016/5/11/chartex" xmlns:cx6="http://schemas.microsoft.com/office/drawing/2016/5/12/chartex" xmlns:cx7="http://schemas.microsoft.com/office/drawing/2016/5/13/chartex" xmlns:cx8="http://schemas.microsoft.com/office/drawing/2016/5/14/chartex" xmlns:mc="http://schemas.openxmlformats.org/markup-compatibility/2006" xmlns:aink="http://schemas.microsoft.com/office/drawing/2016/ink" xmlns:am3d="http://schemas.microsoft.com/office/drawing/2017/model3d" xmlns:o="urn:schemas-microsoft-com:office:office" xmlns:r="http://schemas.openxmlformats.org/officeDocument/2006/relationships" xmlns:m="http://schemas.openxmlformats.org/officeDocument/2006/math" xmlns:v="urn:schemas-microsoft-com:vml" xmlns:wp14="http://schemas.microsoft.com/office/word/2010/wordprocessingDrawing" xmlns:wp="http://schemas.openxmlformats.org/drawingml/2006/wordprocessingDrawing" xmlns:w10="urn:schemas-microsoft-com:office:word" xmlns:w="http://schemas.openxmlformats.org/wordprocessingml/2006/main" xmlns:w14="http://schemas.microsoft.com/office/word/2010/wordml" xmlns:w15="http://schemas.microsoft.com/office/word/2012/wordml" xmlns:w16cex="http://schemas.microsoft.com/office/word/2018/wordml/cex" xmlns:w16cid="http://schemas.microsoft.com/office/word/2016/wordml/cid" xmlns:w16="http://schemas.microsoft.com/office/word/2018/wordml" xmlns:w16se="http://schemas.microsoft.com/office/word/2015/wordml/symex" xmlns:wpg="http://schemas.microsoft.com/office/word/2010/wordprocessingGroup" xmlns:wpi="http://schemas.microsoft.com/office/word/2010/wordprocessingInk" xmlns:wne="http://schemas.microsoft.com/office/word/2006/wordml" xmlns:wps="http://schemas.microsoft.com/office/word/2010/wordprocessingShape" mc:Ignorable="w14 w15 w16se w16cid w16 w16cex wp14">
+<w:hdr xmlns:wpc="http://schemas.microsoft.com/office/word/2010/wordprocessingCanvas" xmlns:cx="http://schemas.microsoft.com/office/drawing/2014/chartex" xmlns:cx1="http://schemas.microsoft.com/office/drawing/2015/9/8/chartex" xmlns:cx2="http://schemas.microsoft.com/office/drawing/2015/10/21/chartex" xmlns:cx3="http://schemas.microsoft.com/office/drawing/2016/5/9/chartex" xmlns:cx4="http://schemas.microsoft.com/office/drawing/2016/5/10/chartex" xmlns:cx5="http://schemas.microsoft.com/office/drawing/2016/5/11/chartex" xmlns:cx6="http://schemas.microsoft.com/office/drawing/2016/5/12/chartex" xmlns:cx7="http://schemas.microsoft.com/office/drawing/2016/5/13/chartex" xmlns:cx8="http://schemas.microsoft.com/office/drawing/2016/5/14/chartex" xmlns:mc="http://schemas.openxmlformats.org/markup-compatibility/2006" xmlns:aink="http://schemas.microsoft.com/office/drawing/2016/ink" xmlns:am3d="http://schemas.microsoft.com/office/drawing/2017/model3d" xmlns:o="urn:schemas-microsoft-com:office:office" xmlns:oel="http://schemas.microsoft.com/office/2019/extlst" xmlns:r="http://schemas.openxmlformats.org/officeDocument/2006/relationships" xmlns:m="http://schemas.openxmlformats.org/officeDocument/2006/math" xmlns:v="urn:schemas-microsoft-com:vml" xmlns:wp14="http://schemas.microsoft.com/office/word/2010/wordprocessingDrawing" xmlns:wp="http://schemas.openxmlformats.org/drawingml/2006/wordprocessingDrawing" xmlns:w10="urn:schemas-microsoft-com:office:word" xmlns:w="http://schemas.openxmlformats.org/wordprocessingml/2006/main" xmlns:w14="http://schemas.microsoft.com/office/word/2010/wordml" xmlns:w15="http://schemas.microsoft.com/office/word/2012/wordml" xmlns:w16cex="http://schemas.microsoft.com/office/word/2018/wordml/cex" xmlns:w16cid="http://schemas.microsoft.com/office/word/2016/wordml/cid" xmlns:w16="http://schemas.microsoft.com/office/word/2018/wordml" xmlns:w16sdtdh="http://schemas.microsoft.com/office/word/2020/wordml/sdtdatahash" xmlns:w16se="http://schemas.microsoft.com/office/word/2015/wordml/symex" xmlns:wpg="http://schemas.microsoft.com/office/word/2010/wordprocessingGroup" xmlns:wpi="http://schemas.microsoft.com/office/word/2010/wordprocessingInk" xmlns:wne="http://schemas.microsoft.com/office/word/2006/wordml" xmlns:wps="http://schemas.microsoft.com/office/word/2010/wordprocessingShape" mc:Ignorable="w14 w15 w16se w16cid w16 w16cex w16sdtdh wp14">
   <w:p>
     <w:pPr>
       <w:pStyle w:val="Title"/>
       <w:rPr>
-        <w:rFonts w:ascii="Segoe UI" w:hAnsi="Segoe UI" w:cs="Segoe UI"/>
+        <w:color w:val="275336"/>
       </w:rPr>
     </w:pPr>
     <w:r>
       <w:rPr>
-        <w:rFonts w:ascii="Segoe UI" w:hAnsi="Segoe UI" w:cs="Segoe UI"/>
         <w:noProof/>
-        <w:color w:val="404040"/>
+        <w:color w:val="275336"/>
         <w:sz w:val="22"/>
         <w:szCs w:val="22"/>
       </w:rPr>
       <w:drawing>
-        <wp:anchor distT="0" distB="0" distL="114300" distR="114300" simplePos="0" relativeHeight="251658240" behindDoc="0" locked="0" layoutInCell="1" allowOverlap="1" wp14:anchorId="24174B13" wp14:editId="466D7C61">
+        <wp:anchor distT="0" distB="0" distL="114300" distR="114300" simplePos="0" relativeHeight="251658240" behindDoc="0" locked="0" layoutInCell="1" allowOverlap="1" wp14:anchorId="24174B13" wp14:editId="0AE75C1C">
           <wp:simplePos x="0" y="0"/>
           <wp:positionH relativeFrom="margin">
-            <wp:posOffset>5713730</wp:posOffset>
+            <wp:align>right</wp:align>
           </wp:positionH>
           <wp:positionV relativeFrom="paragraph">
-            <wp:posOffset>85090</wp:posOffset>
+            <wp:posOffset>-179484</wp:posOffset>
           </wp:positionV>
-          <wp:extent cx="1105535" cy="969645"/>
-          <wp:effectExtent l="0" t="8255" r="0" b="0"/>
+          <wp:extent cx="1057275" cy="1247775"/>
+          <wp:effectExtent l="0" t="0" r="9525" b="9525"/>
           <wp:wrapSquare wrapText="bothSides"/>
-          <wp:docPr id="2" name="Picture 2" descr="A picture containing grass, brown, standing, field&#10;&#10;Description automatically generated"/>
+          <wp:docPr id="1" name="Picture 1"/>
           <wp:cNvGraphicFramePr>
             <a:graphicFrameLocks xmlns:a="http://schemas.openxmlformats.org/drawingml/2006/main" noChangeAspect="1"/>
           </wp:cNvGraphicFramePr>
@@ -1447,24 +998,24 @@
             <a:graphicData uri="http://schemas.openxmlformats.org/drawingml/2006/picture">
               <pic:pic xmlns:pic="http://schemas.openxmlformats.org/drawingml/2006/picture">
                 <pic:nvPicPr>
-                  <pic:cNvPr id="2" name="Picture 2" descr="A picture containing grass, brown, standing, field&#10;&#10;Description automatically generated"/>
+                  <pic:cNvPr id="1" name="Picture 1"/>
                   <pic:cNvPicPr/>
                 </pic:nvPicPr>
                 <pic:blipFill rotWithShape="1">
-                  <a:blip r:embed="rId1" cstate="print">
+                  <a:blip r:embed="rId1">
                     <a:extLst>
                       <a:ext uri="{28A0092B-C50C-407E-A947-70E740481C1C}">
                         <a14:useLocalDpi xmlns:a14="http://schemas.microsoft.com/office/drawing/2010/main" val="0"/>
                       </a:ext>
                     </a:extLst>
                   </a:blip>
-                  <a:srcRect l="33895" t="14792" r="35261" b="28025"/>
+                  <a:srcRect l="18370" t="23215" r="28290" b="29405"/>
                   <a:stretch/>
                 </pic:blipFill>
                 <pic:spPr bwMode="auto">
-                  <a:xfrm rot="5400000">
+                  <a:xfrm>
                     <a:off x="0" y="0"/>
-                    <a:ext cx="1105535" cy="969645"/>
+                    <a:ext cx="1057275" cy="1247775"/>
                   </a:xfrm>
                   <a:prstGeom prst="roundRect">
                     <a:avLst>
@@ -1500,148 +1051,138 @@
     </w:r>
     <w:r>
       <w:rPr>
-        <w:rFonts w:ascii="Segoe UI" w:hAnsi="Segoe UI" w:cs="Segoe UI"/>
+        <w:color w:val="275336"/>
       </w:rPr>
       <w:t xml:space="preserve">Aksh Ravishankar </w:t>
     </w:r>
   </w:p>
+  <w:tbl>
+    <w:tblPr>
+      <w:tblStyle w:val="TableGrid"/>
+      <w:tblW w:w="0" w:type="auto"/>
+      <w:tblBorders>
+        <w:top w:val="none" w:sz="0" w:space="0" w:color="auto"/>
+        <w:left w:val="none" w:sz="0" w:space="0" w:color="auto"/>
+        <w:bottom w:val="none" w:sz="0" w:space="0" w:color="auto"/>
+        <w:right w:val="none" w:sz="0" w:space="0" w:color="auto"/>
+      </w:tblBorders>
+      <w:tblLook w:val="04A0" w:firstRow="1" w:lastRow="0" w:firstColumn="1" w:lastColumn="0" w:noHBand="0" w:noVBand="1"/>
+    </w:tblPr>
+    <w:tblGrid>
+      <w:gridCol w:w="3261"/>
+      <w:gridCol w:w="2126"/>
+      <w:gridCol w:w="1701"/>
+      <w:gridCol w:w="1308"/>
+    </w:tblGrid>
+    <w:tr>
+      <w:trPr>
+        <w:trHeight w:val="241"/>
+      </w:trPr>
+      <w:tc>
+        <w:tcPr>
+          <w:tcW w:w="3261" w:type="dxa"/>
+          <w:vAlign w:val="center"/>
+        </w:tcPr>
+        <w:p>
+          <w:pPr>
+            <w:pStyle w:val="NoSpacing"/>
+            <w:jc w:val="center"/>
+            <w:rPr>
+              <w:color w:val="275336"/>
+            </w:rPr>
+          </w:pPr>
+          <w:hyperlink r:id="rId2" w:history="1">
+            <w:r>
+              <w:rPr>
+                <w:rStyle w:val="Hyperlink"/>
+                <w:color w:val="275336"/>
+              </w:rPr>
+              <w:t>aksh.ravishankar@gmail.com</w:t>
+            </w:r>
+          </w:hyperlink>
+        </w:p>
+      </w:tc>
+      <w:tc>
+        <w:tcPr>
+          <w:tcW w:w="2126" w:type="dxa"/>
+          <w:vAlign w:val="center"/>
+        </w:tcPr>
+        <w:p>
+          <w:pPr>
+            <w:pStyle w:val="NoSpacing"/>
+            <w:jc w:val="center"/>
+            <w:rPr>
+              <w:color w:val="275336"/>
+            </w:rPr>
+          </w:pPr>
+          <w:r>
+            <w:rPr>
+              <w:color w:val="275336"/>
+            </w:rPr>
+            <w:t>+1 403-400-2652</w:t>
+          </w:r>
+        </w:p>
+      </w:tc>
+      <w:tc>
+        <w:tcPr>
+          <w:tcW w:w="1701" w:type="dxa"/>
+          <w:vAlign w:val="center"/>
+        </w:tcPr>
+        <w:p>
+          <w:pPr>
+            <w:pStyle w:val="NoSpacing"/>
+            <w:jc w:val="center"/>
+            <w:rPr>
+              <w:color w:val="275336"/>
+            </w:rPr>
+          </w:pPr>
+          <w:hyperlink r:id="rId3" w:history="1">
+            <w:r>
+              <w:rPr>
+                <w:rStyle w:val="Hyperlink"/>
+                <w:color w:val="275336"/>
+              </w:rPr>
+              <w:t>LinkedIn</w:t>
+            </w:r>
+          </w:hyperlink>
+        </w:p>
+      </w:tc>
+      <w:tc>
+        <w:tcPr>
+          <w:tcW w:w="1308" w:type="dxa"/>
+          <w:vAlign w:val="center"/>
+        </w:tcPr>
+        <w:p>
+          <w:pPr>
+            <w:pStyle w:val="NoSpacing"/>
+            <w:jc w:val="center"/>
+            <w:rPr>
+              <w:color w:val="275336"/>
+            </w:rPr>
+          </w:pPr>
+          <w:hyperlink r:id="rId4" w:history="1">
+            <w:r>
+              <w:rPr>
+                <w:rStyle w:val="Hyperlink"/>
+                <w:color w:val="275336"/>
+              </w:rPr>
+              <w:t>GitHub</w:t>
+            </w:r>
+          </w:hyperlink>
+        </w:p>
+      </w:tc>
+    </w:tr>
+  </w:tbl>
   <w:p>
     <w:pPr>
-      <w:pStyle w:val="Default"/>
-      <w:spacing w:line="240" w:lineRule="auto"/>
-      <w:rPr>
-        <w:rFonts w:ascii="Segoe UI" w:hAnsi="Segoe UI" w:cs="Segoe UI"/>
-        <w:color w:val="404040"/>
-        <w:sz w:val="22"/>
-        <w:szCs w:val="22"/>
-      </w:rPr>
+      <w:pStyle w:val="Header"/>
     </w:pPr>
-    <w:r>
-      <w:rPr>
-        <w:rFonts w:ascii="Segoe UI" w:hAnsi="Segoe UI" w:cs="Segoe UI"/>
-        <w:color w:val="404040"/>
-        <w:sz w:val="22"/>
-        <w:szCs w:val="22"/>
-      </w:rPr>
-      <w:t xml:space="preserve">Calgary, AB, Canada </w:t>
-    </w:r>
-    <w:r>
-      <w:rPr>
-        <w:rFonts w:ascii="Segoe UI" w:hAnsi="Segoe UI" w:cs="Segoe UI"/>
-        <w:color w:val="404040"/>
-        <w:sz w:val="22"/>
-        <w:szCs w:val="22"/>
-      </w:rPr>
-      <w:t xml:space="preserve">– Willing to relocate </w:t>
-    </w:r>
-    <w:r>
-      <w:rPr>
-        <w:rFonts w:ascii="Segoe UI" w:hAnsi="Segoe UI" w:cs="Segoe UI"/>
-        <w:color w:val="404040"/>
-        <w:sz w:val="22"/>
-        <w:szCs w:val="22"/>
-      </w:rPr>
-      <w:t xml:space="preserve">| </w:t>
-    </w:r>
-    <w:r>
-      <w:rPr>
-        <w:rFonts w:ascii="Segoe UI" w:hAnsi="Segoe UI" w:cs="Segoe UI"/>
-        <w:color w:val="404040"/>
-        <w:sz w:val="22"/>
-        <w:szCs w:val="22"/>
-      </w:rPr>
-      <w:t xml:space="preserve">+1 </w:t>
-    </w:r>
-    <w:r>
-      <w:rPr>
-        <w:rFonts w:ascii="Segoe UI" w:hAnsi="Segoe UI" w:cs="Segoe UI"/>
-        <w:color w:val="404040"/>
-        <w:sz w:val="22"/>
-        <w:szCs w:val="22"/>
-      </w:rPr>
-      <w:t xml:space="preserve">403-400-2652 | </w:t>
-    </w:r>
-    <w:hyperlink r:id="rId2" w:history="1">
-      <w:r>
-        <w:rPr>
-          <w:rStyle w:val="Hyperlink"/>
-          <w:rFonts w:ascii="Segoe UI" w:hAnsi="Segoe UI" w:cs="Segoe UI"/>
-          <w:sz w:val="22"/>
-          <w:szCs w:val="22"/>
-        </w:rPr>
-        <w:t>aksh.ravishankar@gmail.com</w:t>
-      </w:r>
-    </w:hyperlink>
-    <w:r>
-      <w:rPr>
-        <w:rFonts w:ascii="Segoe UI" w:hAnsi="Segoe UI" w:cs="Segoe UI"/>
-        <w:color w:val="404040"/>
-        <w:sz w:val="22"/>
-        <w:szCs w:val="22"/>
-      </w:rPr>
-      <w:t xml:space="preserve"> </w:t>
-    </w:r>
-  </w:p>
-  <w:p>
-    <w:pPr>
-      <w:pStyle w:val="Default"/>
-      <w:spacing w:line="240" w:lineRule="auto"/>
-    </w:pPr>
-    <w:hyperlink r:id="rId3" w:history="1">
-      <w:r>
-        <w:rPr>
-          <w:rStyle w:val="Hyperlink"/>
-          <w:rFonts w:ascii="Segoe UI" w:hAnsi="Segoe UI" w:cs="Segoe UI"/>
-          <w:sz w:val="22"/>
-          <w:szCs w:val="22"/>
-        </w:rPr>
-        <w:t>www.linkedin.com/in/aksh-ravishankar/</w:t>
-      </w:r>
-    </w:hyperlink>
-    <w:r>
-      <w:rPr>
-        <w:rFonts w:ascii="Segoe UI" w:hAnsi="Segoe UI" w:cs="Segoe UI"/>
-        <w:color w:val="404040"/>
-        <w:sz w:val="22"/>
-        <w:szCs w:val="22"/>
-      </w:rPr>
-      <w:t xml:space="preserve"> </w:t>
-    </w:r>
-    <w:r>
-      <w:rPr>
-        <w:rFonts w:ascii="Segoe UI" w:hAnsi="Segoe UI" w:cs="Segoe UI"/>
-        <w:color w:val="404040"/>
-        <w:sz w:val="22"/>
-        <w:szCs w:val="22"/>
-      </w:rPr>
-      <w:t xml:space="preserve">| </w:t>
-    </w:r>
-    <w:hyperlink r:id="rId4" w:history="1">
-      <w:r>
-        <w:rPr>
-          <w:rStyle w:val="Hyperlink"/>
-          <w:rFonts w:ascii="Segoe UI" w:hAnsi="Segoe UI" w:cs="Segoe UI"/>
-          <w:sz w:val="22"/>
-          <w:szCs w:val="22"/>
-        </w:rPr>
-        <w:t>https://github.com/itsjustaksh</w:t>
-      </w:r>
-    </w:hyperlink>
-    <w:r>
-      <w:rPr>
-        <w:rFonts w:ascii="Segoe UI" w:hAnsi="Segoe UI" w:cs="Segoe UI"/>
-        <w:color w:val="404040"/>
-        <w:sz w:val="22"/>
-        <w:szCs w:val="22"/>
-      </w:rPr>
-      <w:t xml:space="preserve"> </w:t>
-    </w:r>
   </w:p>
 </w:hdr>
 </file>
 
 <file path=word/numbering.xml><?xml version="1.0" encoding="utf-8"?>
-<w:numbering xmlns:wpc="http://schemas.microsoft.com/office/word/2010/wordprocessingCanvas" xmlns:cx="http://schemas.microsoft.com/office/drawing/2014/chartex" xmlns:cx1="http://schemas.microsoft.com/office/drawing/2015/9/8/chartex" xmlns:cx2="http://schemas.microsoft.com/office/drawing/2015/10/21/chartex" xmlns:cx3="http://schemas.microsoft.com/office/drawing/2016/5/9/chartex" xmlns:cx4="http://schemas.microsoft.com/office/drawing/2016/5/10/chartex" xmlns:cx5="http://schemas.microsoft.com/office/drawing/2016/5/11/chartex" xmlns:cx6="http://schemas.microsoft.com/office/drawing/2016/5/12/chartex" xmlns:cx7="http://schemas.microsoft.com/office/drawing/2016/5/13/chartex" xmlns:cx8="http://schemas.microsoft.com/office/drawing/2016/5/14/chartex" xmlns:mc="http://schemas.openxmlformats.org/markup-compatibility/2006" xmlns:aink="http://schemas.microsoft.com/office/drawing/2016/ink" xmlns:am3d="http://schemas.microsoft.com/office/drawing/2017/model3d" xmlns:o="urn:schemas-microsoft-com:office:office" xmlns:r="http://schemas.openxmlformats.org/officeDocument/2006/relationships" xmlns:m="http://schemas.openxmlformats.org/officeDocument/2006/math" xmlns:v="urn:schemas-microsoft-com:vml" xmlns:wp14="http://schemas.microsoft.com/office/word/2010/wordprocessingDrawing" xmlns:wp="http://schemas.openxmlformats.org/drawingml/2006/wordprocessingDrawing" xmlns:w10="urn:schemas-microsoft-com:office:word" xmlns:w="http://schemas.openxmlformats.org/wordprocessingml/2006/main" xmlns:w14="http://schemas.microsoft.com/office/word/2010/wordml" xmlns:w15="http://schemas.microsoft.com/office/word/2012/wordml" xmlns:w16cex="http://schemas.microsoft.com/office/word/2018/wordml/cex" xmlns:w16cid="http://schemas.microsoft.com/office/word/2016/wordml/cid" xmlns:w16="http://schemas.microsoft.com/office/word/2018/wordml" xmlns:w16se="http://schemas.microsoft.com/office/word/2015/wordml/symex" xmlns:wpg="http://schemas.microsoft.com/office/word/2010/wordprocessingGroup" xmlns:wpi="http://schemas.microsoft.com/office/word/2010/wordprocessingInk" xmlns:wne="http://schemas.microsoft.com/office/word/2006/wordml" xmlns:wps="http://schemas.microsoft.com/office/word/2010/wordprocessingShape" mc:Ignorable="w14 w15 w16se w16cid w16 w16cex wp14">
+<w:numbering xmlns:wpc="http://schemas.microsoft.com/office/word/2010/wordprocessingCanvas" xmlns:cx="http://schemas.microsoft.com/office/drawing/2014/chartex" xmlns:cx1="http://schemas.microsoft.com/office/drawing/2015/9/8/chartex" xmlns:cx2="http://schemas.microsoft.com/office/drawing/2015/10/21/chartex" xmlns:cx3="http://schemas.microsoft.com/office/drawing/2016/5/9/chartex" xmlns:cx4="http://schemas.microsoft.com/office/drawing/2016/5/10/chartex" xmlns:cx5="http://schemas.microsoft.com/office/drawing/2016/5/11/chartex" xmlns:cx6="http://schemas.microsoft.com/office/drawing/2016/5/12/chartex" xmlns:cx7="http://schemas.microsoft.com/office/drawing/2016/5/13/chartex" xmlns:cx8="http://schemas.microsoft.com/office/drawing/2016/5/14/chartex" xmlns:mc="http://schemas.openxmlformats.org/markup-compatibility/2006" xmlns:aink="http://schemas.microsoft.com/office/drawing/2016/ink" xmlns:am3d="http://schemas.microsoft.com/office/drawing/2017/model3d" xmlns:o="urn:schemas-microsoft-com:office:office" xmlns:oel="http://schemas.microsoft.com/office/2019/extlst" xmlns:r="http://schemas.openxmlformats.org/officeDocument/2006/relationships" xmlns:m="http://schemas.openxmlformats.org/officeDocument/2006/math" xmlns:v="urn:schemas-microsoft-com:vml" xmlns:wp14="http://schemas.microsoft.com/office/word/2010/wordprocessingDrawing" xmlns:wp="http://schemas.openxmlformats.org/drawingml/2006/wordprocessingDrawing" xmlns:w10="urn:schemas-microsoft-com:office:word" xmlns:w="http://schemas.openxmlformats.org/wordprocessingml/2006/main" xmlns:w14="http://schemas.microsoft.com/office/word/2010/wordml" xmlns:w15="http://schemas.microsoft.com/office/word/2012/wordml" xmlns:w16cex="http://schemas.microsoft.com/office/word/2018/wordml/cex" xmlns:w16cid="http://schemas.microsoft.com/office/word/2016/wordml/cid" xmlns:w16="http://schemas.microsoft.com/office/word/2018/wordml" xmlns:w16sdtdh="http://schemas.microsoft.com/office/word/2020/wordml/sdtdatahash" xmlns:w16se="http://schemas.microsoft.com/office/word/2015/wordml/symex" xmlns:wpg="http://schemas.microsoft.com/office/word/2010/wordprocessingGroup" xmlns:wpi="http://schemas.microsoft.com/office/word/2010/wordprocessingInk" xmlns:wne="http://schemas.microsoft.com/office/word/2006/wordml" xmlns:wps="http://schemas.microsoft.com/office/word/2010/wordprocessingShape" mc:Ignorable="w14 w15 w16se w16cid w16 w16cex w16sdtdh wp14">
   <w:abstractNum w:abstractNumId="0" w15:restartNumberingAfterBreak="0">
     <w:nsid w:val="FFFFFF7C"/>
     <w:multiLevelType w:val="singleLevel"/>
@@ -1914,6 +1455,119 @@
     </w:lvl>
   </w:abstractNum>
   <w:abstractNum w:abstractNumId="11" w15:restartNumberingAfterBreak="0">
+    <w:nsid w:val="09A115F9"/>
+    <w:multiLevelType w:val="hybridMultilevel"/>
+    <w:tmpl w:val="3C143436"/>
+    <w:lvl w:ilvl="0" w:tplc="00E6DB44">
+      <w:start w:val="1"/>
+      <w:numFmt w:val="bullet"/>
+      <w:lvlText w:val="∙"/>
+      <w:lvlJc w:val="left"/>
+      <w:pPr>
+        <w:ind w:left="720" w:hanging="360"/>
+      </w:pPr>
+      <w:rPr>
+        <w:rFonts w:ascii="Source Sans Pro" w:hAnsi="Source Sans Pro" w:hint="default"/>
+      </w:rPr>
+    </w:lvl>
+    <w:lvl w:ilvl="1" w:tplc="10090003" w:tentative="1">
+      <w:start w:val="1"/>
+      <w:numFmt w:val="bullet"/>
+      <w:lvlText w:val="o"/>
+      <w:lvlJc w:val="left"/>
+      <w:pPr>
+        <w:ind w:left="1440" w:hanging="360"/>
+      </w:pPr>
+      <w:rPr>
+        <w:rFonts w:ascii="Courier New" w:hAnsi="Courier New" w:cs="Courier New" w:hint="default"/>
+      </w:rPr>
+    </w:lvl>
+    <w:lvl w:ilvl="2" w:tplc="10090005" w:tentative="1">
+      <w:start w:val="1"/>
+      <w:numFmt w:val="bullet"/>
+      <w:lvlText w:val=""/>
+      <w:lvlJc w:val="left"/>
+      <w:pPr>
+        <w:ind w:left="2160" w:hanging="360"/>
+      </w:pPr>
+      <w:rPr>
+        <w:rFonts w:ascii="Wingdings" w:hAnsi="Wingdings" w:hint="default"/>
+      </w:rPr>
+    </w:lvl>
+    <w:lvl w:ilvl="3" w:tplc="10090001" w:tentative="1">
+      <w:start w:val="1"/>
+      <w:numFmt w:val="bullet"/>
+      <w:lvlText w:val=""/>
+      <w:lvlJc w:val="left"/>
+      <w:pPr>
+        <w:ind w:left="2880" w:hanging="360"/>
+      </w:pPr>
+      <w:rPr>
+        <w:rFonts w:ascii="Symbol" w:hAnsi="Symbol" w:hint="default"/>
+      </w:rPr>
+    </w:lvl>
+    <w:lvl w:ilvl="4" w:tplc="10090003" w:tentative="1">
+      <w:start w:val="1"/>
+      <w:numFmt w:val="bullet"/>
+      <w:lvlText w:val="o"/>
+      <w:lvlJc w:val="left"/>
+      <w:pPr>
+        <w:ind w:left="3600" w:hanging="360"/>
+      </w:pPr>
+      <w:rPr>
+        <w:rFonts w:ascii="Courier New" w:hAnsi="Courier New" w:cs="Courier New" w:hint="default"/>
+      </w:rPr>
+    </w:lvl>
+    <w:lvl w:ilvl="5" w:tplc="10090005" w:tentative="1">
+      <w:start w:val="1"/>
+      <w:numFmt w:val="bullet"/>
+      <w:lvlText w:val=""/>
+      <w:lvlJc w:val="left"/>
+      <w:pPr>
+        <w:ind w:left="4320" w:hanging="360"/>
+      </w:pPr>
+      <w:rPr>
+        <w:rFonts w:ascii="Wingdings" w:hAnsi="Wingdings" w:hint="default"/>
+      </w:rPr>
+    </w:lvl>
+    <w:lvl w:ilvl="6" w:tplc="10090001" w:tentative="1">
+      <w:start w:val="1"/>
+      <w:numFmt w:val="bullet"/>
+      <w:lvlText w:val=""/>
+      <w:lvlJc w:val="left"/>
+      <w:pPr>
+        <w:ind w:left="5040" w:hanging="360"/>
+      </w:pPr>
+      <w:rPr>
+        <w:rFonts w:ascii="Symbol" w:hAnsi="Symbol" w:hint="default"/>
+      </w:rPr>
+    </w:lvl>
+    <w:lvl w:ilvl="7" w:tplc="10090003" w:tentative="1">
+      <w:start w:val="1"/>
+      <w:numFmt w:val="bullet"/>
+      <w:lvlText w:val="o"/>
+      <w:lvlJc w:val="left"/>
+      <w:pPr>
+        <w:ind w:left="5760" w:hanging="360"/>
+      </w:pPr>
+      <w:rPr>
+        <w:rFonts w:ascii="Courier New" w:hAnsi="Courier New" w:cs="Courier New" w:hint="default"/>
+      </w:rPr>
+    </w:lvl>
+    <w:lvl w:ilvl="8" w:tplc="10090005" w:tentative="1">
+      <w:start w:val="1"/>
+      <w:numFmt w:val="bullet"/>
+      <w:lvlText w:val=""/>
+      <w:lvlJc w:val="left"/>
+      <w:pPr>
+        <w:ind w:left="6480" w:hanging="360"/>
+      </w:pPr>
+      <w:rPr>
+        <w:rFonts w:ascii="Wingdings" w:hAnsi="Wingdings" w:hint="default"/>
+      </w:rPr>
+    </w:lvl>
+  </w:abstractNum>
+  <w:abstractNum w:abstractNumId="12" w15:restartNumberingAfterBreak="0">
     <w:nsid w:val="0A034AD0"/>
     <w:multiLevelType w:val="multilevel"/>
     <w:tmpl w:val="67B638B6"/>
@@ -2054,7 +1708,120 @@
       </w:rPr>
     </w:lvl>
   </w:abstractNum>
-  <w:abstractNum w:abstractNumId="12" w15:restartNumberingAfterBreak="0">
+  <w:abstractNum w:abstractNumId="13" w15:restartNumberingAfterBreak="0">
+    <w:nsid w:val="0AD82D95"/>
+    <w:multiLevelType w:val="hybridMultilevel"/>
+    <w:tmpl w:val="E552034E"/>
+    <w:lvl w:ilvl="0" w:tplc="10090001">
+      <w:start w:val="1"/>
+      <w:numFmt w:val="bullet"/>
+      <w:lvlText w:val=""/>
+      <w:lvlJc w:val="left"/>
+      <w:pPr>
+        <w:ind w:left="720" w:hanging="360"/>
+      </w:pPr>
+      <w:rPr>
+        <w:rFonts w:ascii="Symbol" w:hAnsi="Symbol" w:hint="default"/>
+      </w:rPr>
+    </w:lvl>
+    <w:lvl w:ilvl="1" w:tplc="10090003" w:tentative="1">
+      <w:start w:val="1"/>
+      <w:numFmt w:val="bullet"/>
+      <w:lvlText w:val="o"/>
+      <w:lvlJc w:val="left"/>
+      <w:pPr>
+        <w:ind w:left="1440" w:hanging="360"/>
+      </w:pPr>
+      <w:rPr>
+        <w:rFonts w:ascii="Courier New" w:hAnsi="Courier New" w:cs="Courier New" w:hint="default"/>
+      </w:rPr>
+    </w:lvl>
+    <w:lvl w:ilvl="2" w:tplc="10090005" w:tentative="1">
+      <w:start w:val="1"/>
+      <w:numFmt w:val="bullet"/>
+      <w:lvlText w:val=""/>
+      <w:lvlJc w:val="left"/>
+      <w:pPr>
+        <w:ind w:left="2160" w:hanging="360"/>
+      </w:pPr>
+      <w:rPr>
+        <w:rFonts w:ascii="Wingdings" w:hAnsi="Wingdings" w:hint="default"/>
+      </w:rPr>
+    </w:lvl>
+    <w:lvl w:ilvl="3" w:tplc="10090001" w:tentative="1">
+      <w:start w:val="1"/>
+      <w:numFmt w:val="bullet"/>
+      <w:lvlText w:val=""/>
+      <w:lvlJc w:val="left"/>
+      <w:pPr>
+        <w:ind w:left="2880" w:hanging="360"/>
+      </w:pPr>
+      <w:rPr>
+        <w:rFonts w:ascii="Symbol" w:hAnsi="Symbol" w:hint="default"/>
+      </w:rPr>
+    </w:lvl>
+    <w:lvl w:ilvl="4" w:tplc="10090003" w:tentative="1">
+      <w:start w:val="1"/>
+      <w:numFmt w:val="bullet"/>
+      <w:lvlText w:val="o"/>
+      <w:lvlJc w:val="left"/>
+      <w:pPr>
+        <w:ind w:left="3600" w:hanging="360"/>
+      </w:pPr>
+      <w:rPr>
+        <w:rFonts w:ascii="Courier New" w:hAnsi="Courier New" w:cs="Courier New" w:hint="default"/>
+      </w:rPr>
+    </w:lvl>
+    <w:lvl w:ilvl="5" w:tplc="10090005" w:tentative="1">
+      <w:start w:val="1"/>
+      <w:numFmt w:val="bullet"/>
+      <w:lvlText w:val=""/>
+      <w:lvlJc w:val="left"/>
+      <w:pPr>
+        <w:ind w:left="4320" w:hanging="360"/>
+      </w:pPr>
+      <w:rPr>
+        <w:rFonts w:ascii="Wingdings" w:hAnsi="Wingdings" w:hint="default"/>
+      </w:rPr>
+    </w:lvl>
+    <w:lvl w:ilvl="6" w:tplc="10090001" w:tentative="1">
+      <w:start w:val="1"/>
+      <w:numFmt w:val="bullet"/>
+      <w:lvlText w:val=""/>
+      <w:lvlJc w:val="left"/>
+      <w:pPr>
+        <w:ind w:left="5040" w:hanging="360"/>
+      </w:pPr>
+      <w:rPr>
+        <w:rFonts w:ascii="Symbol" w:hAnsi="Symbol" w:hint="default"/>
+      </w:rPr>
+    </w:lvl>
+    <w:lvl w:ilvl="7" w:tplc="10090003" w:tentative="1">
+      <w:start w:val="1"/>
+      <w:numFmt w:val="bullet"/>
+      <w:lvlText w:val="o"/>
+      <w:lvlJc w:val="left"/>
+      <w:pPr>
+        <w:ind w:left="5760" w:hanging="360"/>
+      </w:pPr>
+      <w:rPr>
+        <w:rFonts w:ascii="Courier New" w:hAnsi="Courier New" w:cs="Courier New" w:hint="default"/>
+      </w:rPr>
+    </w:lvl>
+    <w:lvl w:ilvl="8" w:tplc="10090005" w:tentative="1">
+      <w:start w:val="1"/>
+      <w:numFmt w:val="bullet"/>
+      <w:lvlText w:val=""/>
+      <w:lvlJc w:val="left"/>
+      <w:pPr>
+        <w:ind w:left="6480" w:hanging="360"/>
+      </w:pPr>
+      <w:rPr>
+        <w:rFonts w:ascii="Wingdings" w:hAnsi="Wingdings" w:hint="default"/>
+      </w:rPr>
+    </w:lvl>
+  </w:abstractNum>
+  <w:abstractNum w:abstractNumId="14" w15:restartNumberingAfterBreak="0">
     <w:nsid w:val="0E1D32BF"/>
     <w:multiLevelType w:val="multilevel"/>
     <w:tmpl w:val="0409001F"/>
@@ -2140,7 +1907,7 @@
       </w:pPr>
     </w:lvl>
   </w:abstractNum>
-  <w:abstractNum w:abstractNumId="13" w15:restartNumberingAfterBreak="0">
+  <w:abstractNum w:abstractNumId="15" w15:restartNumberingAfterBreak="0">
     <w:nsid w:val="27C864A0"/>
     <w:multiLevelType w:val="multilevel"/>
     <w:tmpl w:val="F42A8A2A"/>
@@ -2227,7 +1994,7 @@
       </w:pPr>
     </w:lvl>
   </w:abstractNum>
-  <w:abstractNum w:abstractNumId="14" w15:restartNumberingAfterBreak="0">
+  <w:abstractNum w:abstractNumId="16" w15:restartNumberingAfterBreak="0">
     <w:nsid w:val="32AD436E"/>
     <w:multiLevelType w:val="multilevel"/>
     <w:tmpl w:val="72A0CD52"/>
@@ -2316,7 +2083,7 @@
       </w:pPr>
     </w:lvl>
   </w:abstractNum>
-  <w:abstractNum w:abstractNumId="15" w15:restartNumberingAfterBreak="0">
+  <w:abstractNum w:abstractNumId="17" w15:restartNumberingAfterBreak="0">
     <w:nsid w:val="3B683A1C"/>
     <w:multiLevelType w:val="multilevel"/>
     <w:tmpl w:val="0409001F"/>
@@ -2402,7 +2169,346 @@
       </w:pPr>
     </w:lvl>
   </w:abstractNum>
-  <w:abstractNum w:abstractNumId="16" w15:restartNumberingAfterBreak="0">
+  <w:abstractNum w:abstractNumId="18" w15:restartNumberingAfterBreak="0">
+    <w:nsid w:val="4477533A"/>
+    <w:multiLevelType w:val="hybridMultilevel"/>
+    <w:tmpl w:val="A42CBBA4"/>
+    <w:lvl w:ilvl="0" w:tplc="00E6DB44">
+      <w:start w:val="1"/>
+      <w:numFmt w:val="bullet"/>
+      <w:lvlText w:val="∙"/>
+      <w:lvlJc w:val="left"/>
+      <w:pPr>
+        <w:ind w:left="720" w:hanging="360"/>
+      </w:pPr>
+      <w:rPr>
+        <w:rFonts w:ascii="Source Sans Pro" w:hAnsi="Source Sans Pro" w:hint="default"/>
+      </w:rPr>
+    </w:lvl>
+    <w:lvl w:ilvl="1" w:tplc="10090003" w:tentative="1">
+      <w:start w:val="1"/>
+      <w:numFmt w:val="bullet"/>
+      <w:lvlText w:val="o"/>
+      <w:lvlJc w:val="left"/>
+      <w:pPr>
+        <w:ind w:left="1440" w:hanging="360"/>
+      </w:pPr>
+      <w:rPr>
+        <w:rFonts w:ascii="Courier New" w:hAnsi="Courier New" w:cs="Courier New" w:hint="default"/>
+      </w:rPr>
+    </w:lvl>
+    <w:lvl w:ilvl="2" w:tplc="10090005" w:tentative="1">
+      <w:start w:val="1"/>
+      <w:numFmt w:val="bullet"/>
+      <w:lvlText w:val=""/>
+      <w:lvlJc w:val="left"/>
+      <w:pPr>
+        <w:ind w:left="2160" w:hanging="360"/>
+      </w:pPr>
+      <w:rPr>
+        <w:rFonts w:ascii="Wingdings" w:hAnsi="Wingdings" w:hint="default"/>
+      </w:rPr>
+    </w:lvl>
+    <w:lvl w:ilvl="3" w:tplc="10090001" w:tentative="1">
+      <w:start w:val="1"/>
+      <w:numFmt w:val="bullet"/>
+      <w:lvlText w:val=""/>
+      <w:lvlJc w:val="left"/>
+      <w:pPr>
+        <w:ind w:left="2880" w:hanging="360"/>
+      </w:pPr>
+      <w:rPr>
+        <w:rFonts w:ascii="Symbol" w:hAnsi="Symbol" w:hint="default"/>
+      </w:rPr>
+    </w:lvl>
+    <w:lvl w:ilvl="4" w:tplc="10090003" w:tentative="1">
+      <w:start w:val="1"/>
+      <w:numFmt w:val="bullet"/>
+      <w:lvlText w:val="o"/>
+      <w:lvlJc w:val="left"/>
+      <w:pPr>
+        <w:ind w:left="3600" w:hanging="360"/>
+      </w:pPr>
+      <w:rPr>
+        <w:rFonts w:ascii="Courier New" w:hAnsi="Courier New" w:cs="Courier New" w:hint="default"/>
+      </w:rPr>
+    </w:lvl>
+    <w:lvl w:ilvl="5" w:tplc="10090005" w:tentative="1">
+      <w:start w:val="1"/>
+      <w:numFmt w:val="bullet"/>
+      <w:lvlText w:val=""/>
+      <w:lvlJc w:val="left"/>
+      <w:pPr>
+        <w:ind w:left="4320" w:hanging="360"/>
+      </w:pPr>
+      <w:rPr>
+        <w:rFonts w:ascii="Wingdings" w:hAnsi="Wingdings" w:hint="default"/>
+      </w:rPr>
+    </w:lvl>
+    <w:lvl w:ilvl="6" w:tplc="10090001" w:tentative="1">
+      <w:start w:val="1"/>
+      <w:numFmt w:val="bullet"/>
+      <w:lvlText w:val=""/>
+      <w:lvlJc w:val="left"/>
+      <w:pPr>
+        <w:ind w:left="5040" w:hanging="360"/>
+      </w:pPr>
+      <w:rPr>
+        <w:rFonts w:ascii="Symbol" w:hAnsi="Symbol" w:hint="default"/>
+      </w:rPr>
+    </w:lvl>
+    <w:lvl w:ilvl="7" w:tplc="10090003" w:tentative="1">
+      <w:start w:val="1"/>
+      <w:numFmt w:val="bullet"/>
+      <w:lvlText w:val="o"/>
+      <w:lvlJc w:val="left"/>
+      <w:pPr>
+        <w:ind w:left="5760" w:hanging="360"/>
+      </w:pPr>
+      <w:rPr>
+        <w:rFonts w:ascii="Courier New" w:hAnsi="Courier New" w:cs="Courier New" w:hint="default"/>
+      </w:rPr>
+    </w:lvl>
+    <w:lvl w:ilvl="8" w:tplc="10090005" w:tentative="1">
+      <w:start w:val="1"/>
+      <w:numFmt w:val="bullet"/>
+      <w:lvlText w:val=""/>
+      <w:lvlJc w:val="left"/>
+      <w:pPr>
+        <w:ind w:left="6480" w:hanging="360"/>
+      </w:pPr>
+      <w:rPr>
+        <w:rFonts w:ascii="Wingdings" w:hAnsi="Wingdings" w:hint="default"/>
+      </w:rPr>
+    </w:lvl>
+  </w:abstractNum>
+  <w:abstractNum w:abstractNumId="19" w15:restartNumberingAfterBreak="0">
+    <w:nsid w:val="49946E27"/>
+    <w:multiLevelType w:val="hybridMultilevel"/>
+    <w:tmpl w:val="38BA8294"/>
+    <w:lvl w:ilvl="0" w:tplc="00E6DB44">
+      <w:start w:val="1"/>
+      <w:numFmt w:val="bullet"/>
+      <w:lvlText w:val="∙"/>
+      <w:lvlJc w:val="left"/>
+      <w:pPr>
+        <w:ind w:left="720" w:hanging="360"/>
+      </w:pPr>
+      <w:rPr>
+        <w:rFonts w:ascii="Source Sans Pro" w:hAnsi="Source Sans Pro" w:hint="default"/>
+      </w:rPr>
+    </w:lvl>
+    <w:lvl w:ilvl="1" w:tplc="10090003" w:tentative="1">
+      <w:start w:val="1"/>
+      <w:numFmt w:val="bullet"/>
+      <w:lvlText w:val="o"/>
+      <w:lvlJc w:val="left"/>
+      <w:pPr>
+        <w:ind w:left="1440" w:hanging="360"/>
+      </w:pPr>
+      <w:rPr>
+        <w:rFonts w:ascii="Courier New" w:hAnsi="Courier New" w:cs="Courier New" w:hint="default"/>
+      </w:rPr>
+    </w:lvl>
+    <w:lvl w:ilvl="2" w:tplc="10090005" w:tentative="1">
+      <w:start w:val="1"/>
+      <w:numFmt w:val="bullet"/>
+      <w:lvlText w:val=""/>
+      <w:lvlJc w:val="left"/>
+      <w:pPr>
+        <w:ind w:left="2160" w:hanging="360"/>
+      </w:pPr>
+      <w:rPr>
+        <w:rFonts w:ascii="Wingdings" w:hAnsi="Wingdings" w:hint="default"/>
+      </w:rPr>
+    </w:lvl>
+    <w:lvl w:ilvl="3" w:tplc="10090001" w:tentative="1">
+      <w:start w:val="1"/>
+      <w:numFmt w:val="bullet"/>
+      <w:lvlText w:val=""/>
+      <w:lvlJc w:val="left"/>
+      <w:pPr>
+        <w:ind w:left="2880" w:hanging="360"/>
+      </w:pPr>
+      <w:rPr>
+        <w:rFonts w:ascii="Symbol" w:hAnsi="Symbol" w:hint="default"/>
+      </w:rPr>
+    </w:lvl>
+    <w:lvl w:ilvl="4" w:tplc="10090003" w:tentative="1">
+      <w:start w:val="1"/>
+      <w:numFmt w:val="bullet"/>
+      <w:lvlText w:val="o"/>
+      <w:lvlJc w:val="left"/>
+      <w:pPr>
+        <w:ind w:left="3600" w:hanging="360"/>
+      </w:pPr>
+      <w:rPr>
+        <w:rFonts w:ascii="Courier New" w:hAnsi="Courier New" w:cs="Courier New" w:hint="default"/>
+      </w:rPr>
+    </w:lvl>
+    <w:lvl w:ilvl="5" w:tplc="10090005" w:tentative="1">
+      <w:start w:val="1"/>
+      <w:numFmt w:val="bullet"/>
+      <w:lvlText w:val=""/>
+      <w:lvlJc w:val="left"/>
+      <w:pPr>
+        <w:ind w:left="4320" w:hanging="360"/>
+      </w:pPr>
+      <w:rPr>
+        <w:rFonts w:ascii="Wingdings" w:hAnsi="Wingdings" w:hint="default"/>
+      </w:rPr>
+    </w:lvl>
+    <w:lvl w:ilvl="6" w:tplc="10090001" w:tentative="1">
+      <w:start w:val="1"/>
+      <w:numFmt w:val="bullet"/>
+      <w:lvlText w:val=""/>
+      <w:lvlJc w:val="left"/>
+      <w:pPr>
+        <w:ind w:left="5040" w:hanging="360"/>
+      </w:pPr>
+      <w:rPr>
+        <w:rFonts w:ascii="Symbol" w:hAnsi="Symbol" w:hint="default"/>
+      </w:rPr>
+    </w:lvl>
+    <w:lvl w:ilvl="7" w:tplc="10090003" w:tentative="1">
+      <w:start w:val="1"/>
+      <w:numFmt w:val="bullet"/>
+      <w:lvlText w:val="o"/>
+      <w:lvlJc w:val="left"/>
+      <w:pPr>
+        <w:ind w:left="5760" w:hanging="360"/>
+      </w:pPr>
+      <w:rPr>
+        <w:rFonts w:ascii="Courier New" w:hAnsi="Courier New" w:cs="Courier New" w:hint="default"/>
+      </w:rPr>
+    </w:lvl>
+    <w:lvl w:ilvl="8" w:tplc="10090005" w:tentative="1">
+      <w:start w:val="1"/>
+      <w:numFmt w:val="bullet"/>
+      <w:lvlText w:val=""/>
+      <w:lvlJc w:val="left"/>
+      <w:pPr>
+        <w:ind w:left="6480" w:hanging="360"/>
+      </w:pPr>
+      <w:rPr>
+        <w:rFonts w:ascii="Wingdings" w:hAnsi="Wingdings" w:hint="default"/>
+      </w:rPr>
+    </w:lvl>
+  </w:abstractNum>
+  <w:abstractNum w:abstractNumId="20" w15:restartNumberingAfterBreak="0">
+    <w:nsid w:val="4F7D3A53"/>
+    <w:multiLevelType w:val="hybridMultilevel"/>
+    <w:tmpl w:val="647C4A8E"/>
+    <w:lvl w:ilvl="0" w:tplc="00E6DB44">
+      <w:start w:val="1"/>
+      <w:numFmt w:val="bullet"/>
+      <w:lvlText w:val="∙"/>
+      <w:lvlJc w:val="left"/>
+      <w:pPr>
+        <w:ind w:left="720" w:hanging="360"/>
+      </w:pPr>
+      <w:rPr>
+        <w:rFonts w:ascii="Source Sans Pro" w:hAnsi="Source Sans Pro" w:hint="default"/>
+      </w:rPr>
+    </w:lvl>
+    <w:lvl w:ilvl="1" w:tplc="10090003" w:tentative="1">
+      <w:start w:val="1"/>
+      <w:numFmt w:val="bullet"/>
+      <w:lvlText w:val="o"/>
+      <w:lvlJc w:val="left"/>
+      <w:pPr>
+        <w:ind w:left="1440" w:hanging="360"/>
+      </w:pPr>
+      <w:rPr>
+        <w:rFonts w:ascii="Courier New" w:hAnsi="Courier New" w:cs="Courier New" w:hint="default"/>
+      </w:rPr>
+    </w:lvl>
+    <w:lvl w:ilvl="2" w:tplc="10090005" w:tentative="1">
+      <w:start w:val="1"/>
+      <w:numFmt w:val="bullet"/>
+      <w:lvlText w:val=""/>
+      <w:lvlJc w:val="left"/>
+      <w:pPr>
+        <w:ind w:left="2160" w:hanging="360"/>
+      </w:pPr>
+      <w:rPr>
+        <w:rFonts w:ascii="Wingdings" w:hAnsi="Wingdings" w:hint="default"/>
+      </w:rPr>
+    </w:lvl>
+    <w:lvl w:ilvl="3" w:tplc="10090001" w:tentative="1">
+      <w:start w:val="1"/>
+      <w:numFmt w:val="bullet"/>
+      <w:lvlText w:val=""/>
+      <w:lvlJc w:val="left"/>
+      <w:pPr>
+        <w:ind w:left="2880" w:hanging="360"/>
+      </w:pPr>
+      <w:rPr>
+        <w:rFonts w:ascii="Symbol" w:hAnsi="Symbol" w:hint="default"/>
+      </w:rPr>
+    </w:lvl>
+    <w:lvl w:ilvl="4" w:tplc="10090003" w:tentative="1">
+      <w:start w:val="1"/>
+      <w:numFmt w:val="bullet"/>
+      <w:lvlText w:val="o"/>
+      <w:lvlJc w:val="left"/>
+      <w:pPr>
+        <w:ind w:left="3600" w:hanging="360"/>
+      </w:pPr>
+      <w:rPr>
+        <w:rFonts w:ascii="Courier New" w:hAnsi="Courier New" w:cs="Courier New" w:hint="default"/>
+      </w:rPr>
+    </w:lvl>
+    <w:lvl w:ilvl="5" w:tplc="10090005" w:tentative="1">
+      <w:start w:val="1"/>
+      <w:numFmt w:val="bullet"/>
+      <w:lvlText w:val=""/>
+      <w:lvlJc w:val="left"/>
+      <w:pPr>
+        <w:ind w:left="4320" w:hanging="360"/>
+      </w:pPr>
+      <w:rPr>
+        <w:rFonts w:ascii="Wingdings" w:hAnsi="Wingdings" w:hint="default"/>
+      </w:rPr>
+    </w:lvl>
+    <w:lvl w:ilvl="6" w:tplc="10090001" w:tentative="1">
+      <w:start w:val="1"/>
+      <w:numFmt w:val="bullet"/>
+      <w:lvlText w:val=""/>
+      <w:lvlJc w:val="left"/>
+      <w:pPr>
+        <w:ind w:left="5040" w:hanging="360"/>
+      </w:pPr>
+      <w:rPr>
+        <w:rFonts w:ascii="Symbol" w:hAnsi="Symbol" w:hint="default"/>
+      </w:rPr>
+    </w:lvl>
+    <w:lvl w:ilvl="7" w:tplc="10090003" w:tentative="1">
+      <w:start w:val="1"/>
+      <w:numFmt w:val="bullet"/>
+      <w:lvlText w:val="o"/>
+      <w:lvlJc w:val="left"/>
+      <w:pPr>
+        <w:ind w:left="5760" w:hanging="360"/>
+      </w:pPr>
+      <w:rPr>
+        <w:rFonts w:ascii="Courier New" w:hAnsi="Courier New" w:cs="Courier New" w:hint="default"/>
+      </w:rPr>
+    </w:lvl>
+    <w:lvl w:ilvl="8" w:tplc="10090005" w:tentative="1">
+      <w:start w:val="1"/>
+      <w:numFmt w:val="bullet"/>
+      <w:lvlText w:val=""/>
+      <w:lvlJc w:val="left"/>
+      <w:pPr>
+        <w:ind w:left="6480" w:hanging="360"/>
+      </w:pPr>
+      <w:rPr>
+        <w:rFonts w:ascii="Wingdings" w:hAnsi="Wingdings" w:hint="default"/>
+      </w:rPr>
+    </w:lvl>
+  </w:abstractNum>
+  <w:abstractNum w:abstractNumId="21" w15:restartNumberingAfterBreak="0">
     <w:nsid w:val="52D80155"/>
     <w:multiLevelType w:val="multilevel"/>
     <w:tmpl w:val="0409001D"/>
@@ -2488,7 +2594,7 @@
       </w:pPr>
     </w:lvl>
   </w:abstractNum>
-  <w:abstractNum w:abstractNumId="17" w15:restartNumberingAfterBreak="0">
+  <w:abstractNum w:abstractNumId="22" w15:restartNumberingAfterBreak="0">
     <w:nsid w:val="52FC5048"/>
     <w:multiLevelType w:val="multilevel"/>
     <w:tmpl w:val="04090023"/>
@@ -2575,7 +2681,7 @@
       </w:pPr>
     </w:lvl>
   </w:abstractNum>
-  <w:abstractNum w:abstractNumId="18" w15:restartNumberingAfterBreak="0">
+  <w:abstractNum w:abstractNumId="23" w15:restartNumberingAfterBreak="0">
     <w:nsid w:val="53942E41"/>
     <w:multiLevelType w:val="hybridMultilevel"/>
     <w:tmpl w:val="4C62D7A2"/>
@@ -2688,7 +2794,120 @@
       </w:rPr>
     </w:lvl>
   </w:abstractNum>
-  <w:abstractNum w:abstractNumId="19" w15:restartNumberingAfterBreak="0">
+  <w:abstractNum w:abstractNumId="24" w15:restartNumberingAfterBreak="0">
+    <w:nsid w:val="67660456"/>
+    <w:multiLevelType w:val="hybridMultilevel"/>
+    <w:tmpl w:val="8026BAEA"/>
+    <w:lvl w:ilvl="0" w:tplc="00E6DB44">
+      <w:start w:val="1"/>
+      <w:numFmt w:val="bullet"/>
+      <w:lvlText w:val="∙"/>
+      <w:lvlJc w:val="left"/>
+      <w:pPr>
+        <w:ind w:left="720" w:hanging="360"/>
+      </w:pPr>
+      <w:rPr>
+        <w:rFonts w:ascii="Source Sans Pro" w:hAnsi="Source Sans Pro" w:hint="default"/>
+      </w:rPr>
+    </w:lvl>
+    <w:lvl w:ilvl="1" w:tplc="FFFFFFFF" w:tentative="1">
+      <w:start w:val="1"/>
+      <w:numFmt w:val="bullet"/>
+      <w:lvlText w:val="o"/>
+      <w:lvlJc w:val="left"/>
+      <w:pPr>
+        <w:ind w:left="1440" w:hanging="360"/>
+      </w:pPr>
+      <w:rPr>
+        <w:rFonts w:ascii="Courier New" w:hAnsi="Courier New" w:cs="Courier New" w:hint="default"/>
+      </w:rPr>
+    </w:lvl>
+    <w:lvl w:ilvl="2" w:tplc="FFFFFFFF" w:tentative="1">
+      <w:start w:val="1"/>
+      <w:numFmt w:val="bullet"/>
+      <w:lvlText w:val=""/>
+      <w:lvlJc w:val="left"/>
+      <w:pPr>
+        <w:ind w:left="2160" w:hanging="360"/>
+      </w:pPr>
+      <w:rPr>
+        <w:rFonts w:ascii="Wingdings" w:hAnsi="Wingdings" w:hint="default"/>
+      </w:rPr>
+    </w:lvl>
+    <w:lvl w:ilvl="3" w:tplc="FFFFFFFF" w:tentative="1">
+      <w:start w:val="1"/>
+      <w:numFmt w:val="bullet"/>
+      <w:lvlText w:val=""/>
+      <w:lvlJc w:val="left"/>
+      <w:pPr>
+        <w:ind w:left="2880" w:hanging="360"/>
+      </w:pPr>
+      <w:rPr>
+        <w:rFonts w:ascii="Symbol" w:hAnsi="Symbol" w:hint="default"/>
+      </w:rPr>
+    </w:lvl>
+    <w:lvl w:ilvl="4" w:tplc="FFFFFFFF" w:tentative="1">
+      <w:start w:val="1"/>
+      <w:numFmt w:val="bullet"/>
+      <w:lvlText w:val="o"/>
+      <w:lvlJc w:val="left"/>
+      <w:pPr>
+        <w:ind w:left="3600" w:hanging="360"/>
+      </w:pPr>
+      <w:rPr>
+        <w:rFonts w:ascii="Courier New" w:hAnsi="Courier New" w:cs="Courier New" w:hint="default"/>
+      </w:rPr>
+    </w:lvl>
+    <w:lvl w:ilvl="5" w:tplc="FFFFFFFF" w:tentative="1">
+      <w:start w:val="1"/>
+      <w:numFmt w:val="bullet"/>
+      <w:lvlText w:val=""/>
+      <w:lvlJc w:val="left"/>
+      <w:pPr>
+        <w:ind w:left="4320" w:hanging="360"/>
+      </w:pPr>
+      <w:rPr>
+        <w:rFonts w:ascii="Wingdings" w:hAnsi="Wingdings" w:hint="default"/>
+      </w:rPr>
+    </w:lvl>
+    <w:lvl w:ilvl="6" w:tplc="FFFFFFFF" w:tentative="1">
+      <w:start w:val="1"/>
+      <w:numFmt w:val="bullet"/>
+      <w:lvlText w:val=""/>
+      <w:lvlJc w:val="left"/>
+      <w:pPr>
+        <w:ind w:left="5040" w:hanging="360"/>
+      </w:pPr>
+      <w:rPr>
+        <w:rFonts w:ascii="Symbol" w:hAnsi="Symbol" w:hint="default"/>
+      </w:rPr>
+    </w:lvl>
+    <w:lvl w:ilvl="7" w:tplc="FFFFFFFF" w:tentative="1">
+      <w:start w:val="1"/>
+      <w:numFmt w:val="bullet"/>
+      <w:lvlText w:val="o"/>
+      <w:lvlJc w:val="left"/>
+      <w:pPr>
+        <w:ind w:left="5760" w:hanging="360"/>
+      </w:pPr>
+      <w:rPr>
+        <w:rFonts w:ascii="Courier New" w:hAnsi="Courier New" w:cs="Courier New" w:hint="default"/>
+      </w:rPr>
+    </w:lvl>
+    <w:lvl w:ilvl="8" w:tplc="FFFFFFFF" w:tentative="1">
+      <w:start w:val="1"/>
+      <w:numFmt w:val="bullet"/>
+      <w:lvlText w:val=""/>
+      <w:lvlJc w:val="left"/>
+      <w:pPr>
+        <w:ind w:left="6480" w:hanging="360"/>
+      </w:pPr>
+      <w:rPr>
+        <w:rFonts w:ascii="Wingdings" w:hAnsi="Wingdings" w:hint="default"/>
+      </w:rPr>
+    </w:lvl>
+  </w:abstractNum>
+  <w:abstractNum w:abstractNumId="25" w15:restartNumberingAfterBreak="0">
     <w:nsid w:val="6D9D5ECA"/>
     <w:multiLevelType w:val="multilevel"/>
     <w:tmpl w:val="2DB03242"/>
@@ -2829,7 +3048,7 @@
       </w:rPr>
     </w:lvl>
   </w:abstractNum>
-  <w:abstractNum w:abstractNumId="20" w15:restartNumberingAfterBreak="0">
+  <w:abstractNum w:abstractNumId="26" w15:restartNumberingAfterBreak="0">
     <w:nsid w:val="71866955"/>
     <w:multiLevelType w:val="multilevel"/>
     <w:tmpl w:val="01684A10"/>
@@ -2916,92 +3135,690 @@
       </w:pPr>
     </w:lvl>
   </w:abstractNum>
-  <w:num w:numId="1">
+  <w:abstractNum w:abstractNumId="27" w15:restartNumberingAfterBreak="0">
+    <w:nsid w:val="73C33F03"/>
+    <w:multiLevelType w:val="hybridMultilevel"/>
+    <w:tmpl w:val="2D5A63B0"/>
+    <w:lvl w:ilvl="0" w:tplc="10090001">
+      <w:start w:val="1"/>
+      <w:numFmt w:val="bullet"/>
+      <w:lvlText w:val=""/>
+      <w:lvlJc w:val="left"/>
+      <w:pPr>
+        <w:ind w:left="720" w:hanging="360"/>
+      </w:pPr>
+      <w:rPr>
+        <w:rFonts w:ascii="Symbol" w:hAnsi="Symbol" w:hint="default"/>
+      </w:rPr>
+    </w:lvl>
+    <w:lvl w:ilvl="1" w:tplc="10090003" w:tentative="1">
+      <w:start w:val="1"/>
+      <w:numFmt w:val="bullet"/>
+      <w:lvlText w:val="o"/>
+      <w:lvlJc w:val="left"/>
+      <w:pPr>
+        <w:ind w:left="1440" w:hanging="360"/>
+      </w:pPr>
+      <w:rPr>
+        <w:rFonts w:ascii="Courier New" w:hAnsi="Courier New" w:cs="Courier New" w:hint="default"/>
+      </w:rPr>
+    </w:lvl>
+    <w:lvl w:ilvl="2" w:tplc="10090005" w:tentative="1">
+      <w:start w:val="1"/>
+      <w:numFmt w:val="bullet"/>
+      <w:lvlText w:val=""/>
+      <w:lvlJc w:val="left"/>
+      <w:pPr>
+        <w:ind w:left="2160" w:hanging="360"/>
+      </w:pPr>
+      <w:rPr>
+        <w:rFonts w:ascii="Wingdings" w:hAnsi="Wingdings" w:hint="default"/>
+      </w:rPr>
+    </w:lvl>
+    <w:lvl w:ilvl="3" w:tplc="10090001" w:tentative="1">
+      <w:start w:val="1"/>
+      <w:numFmt w:val="bullet"/>
+      <w:lvlText w:val=""/>
+      <w:lvlJc w:val="left"/>
+      <w:pPr>
+        <w:ind w:left="2880" w:hanging="360"/>
+      </w:pPr>
+      <w:rPr>
+        <w:rFonts w:ascii="Symbol" w:hAnsi="Symbol" w:hint="default"/>
+      </w:rPr>
+    </w:lvl>
+    <w:lvl w:ilvl="4" w:tplc="10090003" w:tentative="1">
+      <w:start w:val="1"/>
+      <w:numFmt w:val="bullet"/>
+      <w:lvlText w:val="o"/>
+      <w:lvlJc w:val="left"/>
+      <w:pPr>
+        <w:ind w:left="3600" w:hanging="360"/>
+      </w:pPr>
+      <w:rPr>
+        <w:rFonts w:ascii="Courier New" w:hAnsi="Courier New" w:cs="Courier New" w:hint="default"/>
+      </w:rPr>
+    </w:lvl>
+    <w:lvl w:ilvl="5" w:tplc="10090005" w:tentative="1">
+      <w:start w:val="1"/>
+      <w:numFmt w:val="bullet"/>
+      <w:lvlText w:val=""/>
+      <w:lvlJc w:val="left"/>
+      <w:pPr>
+        <w:ind w:left="4320" w:hanging="360"/>
+      </w:pPr>
+      <w:rPr>
+        <w:rFonts w:ascii="Wingdings" w:hAnsi="Wingdings" w:hint="default"/>
+      </w:rPr>
+    </w:lvl>
+    <w:lvl w:ilvl="6" w:tplc="10090001" w:tentative="1">
+      <w:start w:val="1"/>
+      <w:numFmt w:val="bullet"/>
+      <w:lvlText w:val=""/>
+      <w:lvlJc w:val="left"/>
+      <w:pPr>
+        <w:ind w:left="5040" w:hanging="360"/>
+      </w:pPr>
+      <w:rPr>
+        <w:rFonts w:ascii="Symbol" w:hAnsi="Symbol" w:hint="default"/>
+      </w:rPr>
+    </w:lvl>
+    <w:lvl w:ilvl="7" w:tplc="10090003" w:tentative="1">
+      <w:start w:val="1"/>
+      <w:numFmt w:val="bullet"/>
+      <w:lvlText w:val="o"/>
+      <w:lvlJc w:val="left"/>
+      <w:pPr>
+        <w:ind w:left="5760" w:hanging="360"/>
+      </w:pPr>
+      <w:rPr>
+        <w:rFonts w:ascii="Courier New" w:hAnsi="Courier New" w:cs="Courier New" w:hint="default"/>
+      </w:rPr>
+    </w:lvl>
+    <w:lvl w:ilvl="8" w:tplc="10090005" w:tentative="1">
+      <w:start w:val="1"/>
+      <w:numFmt w:val="bullet"/>
+      <w:lvlText w:val=""/>
+      <w:lvlJc w:val="left"/>
+      <w:pPr>
+        <w:ind w:left="6480" w:hanging="360"/>
+      </w:pPr>
+      <w:rPr>
+        <w:rFonts w:ascii="Wingdings" w:hAnsi="Wingdings" w:hint="default"/>
+      </w:rPr>
+    </w:lvl>
+  </w:abstractNum>
+  <w:abstractNum w:abstractNumId="28" w15:restartNumberingAfterBreak="0">
+    <w:nsid w:val="786B77DC"/>
+    <w:multiLevelType w:val="hybridMultilevel"/>
+    <w:tmpl w:val="F88CA784"/>
+    <w:lvl w:ilvl="0" w:tplc="00E6DB44">
+      <w:start w:val="1"/>
+      <w:numFmt w:val="bullet"/>
+      <w:lvlText w:val="∙"/>
+      <w:lvlJc w:val="left"/>
+      <w:pPr>
+        <w:ind w:left="720" w:hanging="360"/>
+      </w:pPr>
+      <w:rPr>
+        <w:rFonts w:ascii="Source Sans Pro" w:hAnsi="Source Sans Pro" w:hint="default"/>
+      </w:rPr>
+    </w:lvl>
+    <w:lvl w:ilvl="1" w:tplc="10090003" w:tentative="1">
+      <w:start w:val="1"/>
+      <w:numFmt w:val="bullet"/>
+      <w:lvlText w:val="o"/>
+      <w:lvlJc w:val="left"/>
+      <w:pPr>
+        <w:ind w:left="1440" w:hanging="360"/>
+      </w:pPr>
+      <w:rPr>
+        <w:rFonts w:ascii="Courier New" w:hAnsi="Courier New" w:cs="Courier New" w:hint="default"/>
+      </w:rPr>
+    </w:lvl>
+    <w:lvl w:ilvl="2" w:tplc="10090005" w:tentative="1">
+      <w:start w:val="1"/>
+      <w:numFmt w:val="bullet"/>
+      <w:lvlText w:val=""/>
+      <w:lvlJc w:val="left"/>
+      <w:pPr>
+        <w:ind w:left="2160" w:hanging="360"/>
+      </w:pPr>
+      <w:rPr>
+        <w:rFonts w:ascii="Wingdings" w:hAnsi="Wingdings" w:hint="default"/>
+      </w:rPr>
+    </w:lvl>
+    <w:lvl w:ilvl="3" w:tplc="10090001" w:tentative="1">
+      <w:start w:val="1"/>
+      <w:numFmt w:val="bullet"/>
+      <w:lvlText w:val=""/>
+      <w:lvlJc w:val="left"/>
+      <w:pPr>
+        <w:ind w:left="2880" w:hanging="360"/>
+      </w:pPr>
+      <w:rPr>
+        <w:rFonts w:ascii="Symbol" w:hAnsi="Symbol" w:hint="default"/>
+      </w:rPr>
+    </w:lvl>
+    <w:lvl w:ilvl="4" w:tplc="10090003" w:tentative="1">
+      <w:start w:val="1"/>
+      <w:numFmt w:val="bullet"/>
+      <w:lvlText w:val="o"/>
+      <w:lvlJc w:val="left"/>
+      <w:pPr>
+        <w:ind w:left="3600" w:hanging="360"/>
+      </w:pPr>
+      <w:rPr>
+        <w:rFonts w:ascii="Courier New" w:hAnsi="Courier New" w:cs="Courier New" w:hint="default"/>
+      </w:rPr>
+    </w:lvl>
+    <w:lvl w:ilvl="5" w:tplc="10090005" w:tentative="1">
+      <w:start w:val="1"/>
+      <w:numFmt w:val="bullet"/>
+      <w:lvlText w:val=""/>
+      <w:lvlJc w:val="left"/>
+      <w:pPr>
+        <w:ind w:left="4320" w:hanging="360"/>
+      </w:pPr>
+      <w:rPr>
+        <w:rFonts w:ascii="Wingdings" w:hAnsi="Wingdings" w:hint="default"/>
+      </w:rPr>
+    </w:lvl>
+    <w:lvl w:ilvl="6" w:tplc="10090001" w:tentative="1">
+      <w:start w:val="1"/>
+      <w:numFmt w:val="bullet"/>
+      <w:lvlText w:val=""/>
+      <w:lvlJc w:val="left"/>
+      <w:pPr>
+        <w:ind w:left="5040" w:hanging="360"/>
+      </w:pPr>
+      <w:rPr>
+        <w:rFonts w:ascii="Symbol" w:hAnsi="Symbol" w:hint="default"/>
+      </w:rPr>
+    </w:lvl>
+    <w:lvl w:ilvl="7" w:tplc="10090003" w:tentative="1">
+      <w:start w:val="1"/>
+      <w:numFmt w:val="bullet"/>
+      <w:lvlText w:val="o"/>
+      <w:lvlJc w:val="left"/>
+      <w:pPr>
+        <w:ind w:left="5760" w:hanging="360"/>
+      </w:pPr>
+      <w:rPr>
+        <w:rFonts w:ascii="Courier New" w:hAnsi="Courier New" w:cs="Courier New" w:hint="default"/>
+      </w:rPr>
+    </w:lvl>
+    <w:lvl w:ilvl="8" w:tplc="10090005" w:tentative="1">
+      <w:start w:val="1"/>
+      <w:numFmt w:val="bullet"/>
+      <w:lvlText w:val=""/>
+      <w:lvlJc w:val="left"/>
+      <w:pPr>
+        <w:ind w:left="6480" w:hanging="360"/>
+      </w:pPr>
+      <w:rPr>
+        <w:rFonts w:ascii="Wingdings" w:hAnsi="Wingdings" w:hint="default"/>
+      </w:rPr>
+    </w:lvl>
+  </w:abstractNum>
+  <w:abstractNum w:abstractNumId="29" w15:restartNumberingAfterBreak="0">
+    <w:nsid w:val="792B4269"/>
+    <w:multiLevelType w:val="hybridMultilevel"/>
+    <w:tmpl w:val="89248C2A"/>
+    <w:lvl w:ilvl="0" w:tplc="00E6DB44">
+      <w:start w:val="1"/>
+      <w:numFmt w:val="bullet"/>
+      <w:lvlText w:val="∙"/>
+      <w:lvlJc w:val="left"/>
+      <w:pPr>
+        <w:ind w:left="720" w:hanging="360"/>
+      </w:pPr>
+      <w:rPr>
+        <w:rFonts w:ascii="Source Sans Pro" w:hAnsi="Source Sans Pro" w:hint="default"/>
+      </w:rPr>
+    </w:lvl>
+    <w:lvl w:ilvl="1" w:tplc="FFFFFFFF" w:tentative="1">
+      <w:start w:val="1"/>
+      <w:numFmt w:val="bullet"/>
+      <w:lvlText w:val="o"/>
+      <w:lvlJc w:val="left"/>
+      <w:pPr>
+        <w:ind w:left="1440" w:hanging="360"/>
+      </w:pPr>
+      <w:rPr>
+        <w:rFonts w:ascii="Courier New" w:hAnsi="Courier New" w:cs="Courier New" w:hint="default"/>
+      </w:rPr>
+    </w:lvl>
+    <w:lvl w:ilvl="2" w:tplc="FFFFFFFF" w:tentative="1">
+      <w:start w:val="1"/>
+      <w:numFmt w:val="bullet"/>
+      <w:lvlText w:val=""/>
+      <w:lvlJc w:val="left"/>
+      <w:pPr>
+        <w:ind w:left="2160" w:hanging="360"/>
+      </w:pPr>
+      <w:rPr>
+        <w:rFonts w:ascii="Wingdings" w:hAnsi="Wingdings" w:hint="default"/>
+      </w:rPr>
+    </w:lvl>
+    <w:lvl w:ilvl="3" w:tplc="FFFFFFFF" w:tentative="1">
+      <w:start w:val="1"/>
+      <w:numFmt w:val="bullet"/>
+      <w:lvlText w:val=""/>
+      <w:lvlJc w:val="left"/>
+      <w:pPr>
+        <w:ind w:left="2880" w:hanging="360"/>
+      </w:pPr>
+      <w:rPr>
+        <w:rFonts w:ascii="Symbol" w:hAnsi="Symbol" w:hint="default"/>
+      </w:rPr>
+    </w:lvl>
+    <w:lvl w:ilvl="4" w:tplc="FFFFFFFF" w:tentative="1">
+      <w:start w:val="1"/>
+      <w:numFmt w:val="bullet"/>
+      <w:lvlText w:val="o"/>
+      <w:lvlJc w:val="left"/>
+      <w:pPr>
+        <w:ind w:left="3600" w:hanging="360"/>
+      </w:pPr>
+      <w:rPr>
+        <w:rFonts w:ascii="Courier New" w:hAnsi="Courier New" w:cs="Courier New" w:hint="default"/>
+      </w:rPr>
+    </w:lvl>
+    <w:lvl w:ilvl="5" w:tplc="FFFFFFFF" w:tentative="1">
+      <w:start w:val="1"/>
+      <w:numFmt w:val="bullet"/>
+      <w:lvlText w:val=""/>
+      <w:lvlJc w:val="left"/>
+      <w:pPr>
+        <w:ind w:left="4320" w:hanging="360"/>
+      </w:pPr>
+      <w:rPr>
+        <w:rFonts w:ascii="Wingdings" w:hAnsi="Wingdings" w:hint="default"/>
+      </w:rPr>
+    </w:lvl>
+    <w:lvl w:ilvl="6" w:tplc="FFFFFFFF" w:tentative="1">
+      <w:start w:val="1"/>
+      <w:numFmt w:val="bullet"/>
+      <w:lvlText w:val=""/>
+      <w:lvlJc w:val="left"/>
+      <w:pPr>
+        <w:ind w:left="5040" w:hanging="360"/>
+      </w:pPr>
+      <w:rPr>
+        <w:rFonts w:ascii="Symbol" w:hAnsi="Symbol" w:hint="default"/>
+      </w:rPr>
+    </w:lvl>
+    <w:lvl w:ilvl="7" w:tplc="FFFFFFFF" w:tentative="1">
+      <w:start w:val="1"/>
+      <w:numFmt w:val="bullet"/>
+      <w:lvlText w:val="o"/>
+      <w:lvlJc w:val="left"/>
+      <w:pPr>
+        <w:ind w:left="5760" w:hanging="360"/>
+      </w:pPr>
+      <w:rPr>
+        <w:rFonts w:ascii="Courier New" w:hAnsi="Courier New" w:cs="Courier New" w:hint="default"/>
+      </w:rPr>
+    </w:lvl>
+    <w:lvl w:ilvl="8" w:tplc="FFFFFFFF" w:tentative="1">
+      <w:start w:val="1"/>
+      <w:numFmt w:val="bullet"/>
+      <w:lvlText w:val=""/>
+      <w:lvlJc w:val="left"/>
+      <w:pPr>
+        <w:ind w:left="6480" w:hanging="360"/>
+      </w:pPr>
+      <w:rPr>
+        <w:rFonts w:ascii="Wingdings" w:hAnsi="Wingdings" w:hint="default"/>
+      </w:rPr>
+    </w:lvl>
+  </w:abstractNum>
+  <w:abstractNum w:abstractNumId="30" w15:restartNumberingAfterBreak="0">
+    <w:nsid w:val="79A91D8B"/>
+    <w:multiLevelType w:val="hybridMultilevel"/>
+    <w:tmpl w:val="489E51C2"/>
+    <w:lvl w:ilvl="0" w:tplc="00E6DB44">
+      <w:start w:val="1"/>
+      <w:numFmt w:val="bullet"/>
+      <w:lvlText w:val="∙"/>
+      <w:lvlJc w:val="left"/>
+      <w:pPr>
+        <w:ind w:left="720" w:hanging="360"/>
+      </w:pPr>
+      <w:rPr>
+        <w:rFonts w:ascii="Source Sans Pro" w:hAnsi="Source Sans Pro" w:hint="default"/>
+      </w:rPr>
+    </w:lvl>
+    <w:lvl w:ilvl="1" w:tplc="10090003" w:tentative="1">
+      <w:start w:val="1"/>
+      <w:numFmt w:val="bullet"/>
+      <w:lvlText w:val="o"/>
+      <w:lvlJc w:val="left"/>
+      <w:pPr>
+        <w:ind w:left="1440" w:hanging="360"/>
+      </w:pPr>
+      <w:rPr>
+        <w:rFonts w:ascii="Courier New" w:hAnsi="Courier New" w:cs="Courier New" w:hint="default"/>
+      </w:rPr>
+    </w:lvl>
+    <w:lvl w:ilvl="2" w:tplc="10090005" w:tentative="1">
+      <w:start w:val="1"/>
+      <w:numFmt w:val="bullet"/>
+      <w:lvlText w:val=""/>
+      <w:lvlJc w:val="left"/>
+      <w:pPr>
+        <w:ind w:left="2160" w:hanging="360"/>
+      </w:pPr>
+      <w:rPr>
+        <w:rFonts w:ascii="Wingdings" w:hAnsi="Wingdings" w:hint="default"/>
+      </w:rPr>
+    </w:lvl>
+    <w:lvl w:ilvl="3" w:tplc="10090001" w:tentative="1">
+      <w:start w:val="1"/>
+      <w:numFmt w:val="bullet"/>
+      <w:lvlText w:val=""/>
+      <w:lvlJc w:val="left"/>
+      <w:pPr>
+        <w:ind w:left="2880" w:hanging="360"/>
+      </w:pPr>
+      <w:rPr>
+        <w:rFonts w:ascii="Symbol" w:hAnsi="Symbol" w:hint="default"/>
+      </w:rPr>
+    </w:lvl>
+    <w:lvl w:ilvl="4" w:tplc="10090003" w:tentative="1">
+      <w:start w:val="1"/>
+      <w:numFmt w:val="bullet"/>
+      <w:lvlText w:val="o"/>
+      <w:lvlJc w:val="left"/>
+      <w:pPr>
+        <w:ind w:left="3600" w:hanging="360"/>
+      </w:pPr>
+      <w:rPr>
+        <w:rFonts w:ascii="Courier New" w:hAnsi="Courier New" w:cs="Courier New" w:hint="default"/>
+      </w:rPr>
+    </w:lvl>
+    <w:lvl w:ilvl="5" w:tplc="10090005" w:tentative="1">
+      <w:start w:val="1"/>
+      <w:numFmt w:val="bullet"/>
+      <w:lvlText w:val=""/>
+      <w:lvlJc w:val="left"/>
+      <w:pPr>
+        <w:ind w:left="4320" w:hanging="360"/>
+      </w:pPr>
+      <w:rPr>
+        <w:rFonts w:ascii="Wingdings" w:hAnsi="Wingdings" w:hint="default"/>
+      </w:rPr>
+    </w:lvl>
+    <w:lvl w:ilvl="6" w:tplc="10090001" w:tentative="1">
+      <w:start w:val="1"/>
+      <w:numFmt w:val="bullet"/>
+      <w:lvlText w:val=""/>
+      <w:lvlJc w:val="left"/>
+      <w:pPr>
+        <w:ind w:left="5040" w:hanging="360"/>
+      </w:pPr>
+      <w:rPr>
+        <w:rFonts w:ascii="Symbol" w:hAnsi="Symbol" w:hint="default"/>
+      </w:rPr>
+    </w:lvl>
+    <w:lvl w:ilvl="7" w:tplc="10090003" w:tentative="1">
+      <w:start w:val="1"/>
+      <w:numFmt w:val="bullet"/>
+      <w:lvlText w:val="o"/>
+      <w:lvlJc w:val="left"/>
+      <w:pPr>
+        <w:ind w:left="5760" w:hanging="360"/>
+      </w:pPr>
+      <w:rPr>
+        <w:rFonts w:ascii="Courier New" w:hAnsi="Courier New" w:cs="Courier New" w:hint="default"/>
+      </w:rPr>
+    </w:lvl>
+    <w:lvl w:ilvl="8" w:tplc="10090005" w:tentative="1">
+      <w:start w:val="1"/>
+      <w:numFmt w:val="bullet"/>
+      <w:lvlText w:val=""/>
+      <w:lvlJc w:val="left"/>
+      <w:pPr>
+        <w:ind w:left="6480" w:hanging="360"/>
+      </w:pPr>
+      <w:rPr>
+        <w:rFonts w:ascii="Wingdings" w:hAnsi="Wingdings" w:hint="default"/>
+      </w:rPr>
+    </w:lvl>
+  </w:abstractNum>
+  <w:abstractNum w:abstractNumId="31" w15:restartNumberingAfterBreak="0">
+    <w:nsid w:val="7D632274"/>
+    <w:multiLevelType w:val="hybridMultilevel"/>
+    <w:tmpl w:val="E7FEA160"/>
+    <w:lvl w:ilvl="0" w:tplc="00E6DB44">
+      <w:start w:val="1"/>
+      <w:numFmt w:val="bullet"/>
+      <w:lvlText w:val="∙"/>
+      <w:lvlJc w:val="left"/>
+      <w:pPr>
+        <w:ind w:left="720" w:hanging="360"/>
+      </w:pPr>
+      <w:rPr>
+        <w:rFonts w:ascii="Source Sans Pro" w:hAnsi="Source Sans Pro" w:hint="default"/>
+      </w:rPr>
+    </w:lvl>
+    <w:lvl w:ilvl="1" w:tplc="10090003" w:tentative="1">
+      <w:start w:val="1"/>
+      <w:numFmt w:val="bullet"/>
+      <w:lvlText w:val="o"/>
+      <w:lvlJc w:val="left"/>
+      <w:pPr>
+        <w:ind w:left="1440" w:hanging="360"/>
+      </w:pPr>
+      <w:rPr>
+        <w:rFonts w:ascii="Courier New" w:hAnsi="Courier New" w:cs="Courier New" w:hint="default"/>
+      </w:rPr>
+    </w:lvl>
+    <w:lvl w:ilvl="2" w:tplc="10090005" w:tentative="1">
+      <w:start w:val="1"/>
+      <w:numFmt w:val="bullet"/>
+      <w:lvlText w:val=""/>
+      <w:lvlJc w:val="left"/>
+      <w:pPr>
+        <w:ind w:left="2160" w:hanging="360"/>
+      </w:pPr>
+      <w:rPr>
+        <w:rFonts w:ascii="Wingdings" w:hAnsi="Wingdings" w:hint="default"/>
+      </w:rPr>
+    </w:lvl>
+    <w:lvl w:ilvl="3" w:tplc="10090001" w:tentative="1">
+      <w:start w:val="1"/>
+      <w:numFmt w:val="bullet"/>
+      <w:lvlText w:val=""/>
+      <w:lvlJc w:val="left"/>
+      <w:pPr>
+        <w:ind w:left="2880" w:hanging="360"/>
+      </w:pPr>
+      <w:rPr>
+        <w:rFonts w:ascii="Symbol" w:hAnsi="Symbol" w:hint="default"/>
+      </w:rPr>
+    </w:lvl>
+    <w:lvl w:ilvl="4" w:tplc="10090003" w:tentative="1">
+      <w:start w:val="1"/>
+      <w:numFmt w:val="bullet"/>
+      <w:lvlText w:val="o"/>
+      <w:lvlJc w:val="left"/>
+      <w:pPr>
+        <w:ind w:left="3600" w:hanging="360"/>
+      </w:pPr>
+      <w:rPr>
+        <w:rFonts w:ascii="Courier New" w:hAnsi="Courier New" w:cs="Courier New" w:hint="default"/>
+      </w:rPr>
+    </w:lvl>
+    <w:lvl w:ilvl="5" w:tplc="10090005" w:tentative="1">
+      <w:start w:val="1"/>
+      <w:numFmt w:val="bullet"/>
+      <w:lvlText w:val=""/>
+      <w:lvlJc w:val="left"/>
+      <w:pPr>
+        <w:ind w:left="4320" w:hanging="360"/>
+      </w:pPr>
+      <w:rPr>
+        <w:rFonts w:ascii="Wingdings" w:hAnsi="Wingdings" w:hint="default"/>
+      </w:rPr>
+    </w:lvl>
+    <w:lvl w:ilvl="6" w:tplc="10090001" w:tentative="1">
+      <w:start w:val="1"/>
+      <w:numFmt w:val="bullet"/>
+      <w:lvlText w:val=""/>
+      <w:lvlJc w:val="left"/>
+      <w:pPr>
+        <w:ind w:left="5040" w:hanging="360"/>
+      </w:pPr>
+      <w:rPr>
+        <w:rFonts w:ascii="Symbol" w:hAnsi="Symbol" w:hint="default"/>
+      </w:rPr>
+    </w:lvl>
+    <w:lvl w:ilvl="7" w:tplc="10090003" w:tentative="1">
+      <w:start w:val="1"/>
+      <w:numFmt w:val="bullet"/>
+      <w:lvlText w:val="o"/>
+      <w:lvlJc w:val="left"/>
+      <w:pPr>
+        <w:ind w:left="5760" w:hanging="360"/>
+      </w:pPr>
+      <w:rPr>
+        <w:rFonts w:ascii="Courier New" w:hAnsi="Courier New" w:cs="Courier New" w:hint="default"/>
+      </w:rPr>
+    </w:lvl>
+    <w:lvl w:ilvl="8" w:tplc="10090005" w:tentative="1">
+      <w:start w:val="1"/>
+      <w:numFmt w:val="bullet"/>
+      <w:lvlText w:val=""/>
+      <w:lvlJc w:val="left"/>
+      <w:pPr>
+        <w:ind w:left="6480" w:hanging="360"/>
+      </w:pPr>
+      <w:rPr>
+        <w:rFonts w:ascii="Wingdings" w:hAnsi="Wingdings" w:hint="default"/>
+      </w:rPr>
+    </w:lvl>
+  </w:abstractNum>
+  <w:num w:numId="1" w16cid:durableId="81342377">
     <w:abstractNumId w:val="9"/>
   </w:num>
-  <w:num w:numId="2">
+  <w:num w:numId="2" w16cid:durableId="1133016883">
     <w:abstractNumId w:val="9"/>
     <w:lvlOverride w:ilvl="0">
       <w:startOverride w:val="1"/>
     </w:lvlOverride>
   </w:num>
-  <w:num w:numId="3">
+  <w:num w:numId="3" w16cid:durableId="426732372">
     <w:abstractNumId w:val="9"/>
     <w:lvlOverride w:ilvl="0">
       <w:startOverride w:val="1"/>
     </w:lvlOverride>
   </w:num>
-  <w:num w:numId="4">
+  <w:num w:numId="4" w16cid:durableId="557673310">
     <w:abstractNumId w:val="9"/>
     <w:lvlOverride w:ilvl="0">
       <w:startOverride w:val="1"/>
     </w:lvlOverride>
   </w:num>
-  <w:num w:numId="5">
+  <w:num w:numId="5" w16cid:durableId="187765116">
     <w:abstractNumId w:val="8"/>
   </w:num>
-  <w:num w:numId="6">
+  <w:num w:numId="6" w16cid:durableId="1916360019">
     <w:abstractNumId w:val="7"/>
   </w:num>
-  <w:num w:numId="7">
+  <w:num w:numId="7" w16cid:durableId="1921332056">
     <w:abstractNumId w:val="6"/>
   </w:num>
-  <w:num w:numId="8">
+  <w:num w:numId="8" w16cid:durableId="397944570">
     <w:abstractNumId w:val="5"/>
   </w:num>
-  <w:num w:numId="9">
+  <w:num w:numId="9" w16cid:durableId="2006782921">
     <w:abstractNumId w:val="4"/>
   </w:num>
-  <w:num w:numId="10">
+  <w:num w:numId="10" w16cid:durableId="72973253">
     <w:abstractNumId w:val="3"/>
   </w:num>
-  <w:num w:numId="11">
+  <w:num w:numId="11" w16cid:durableId="1180852162">
     <w:abstractNumId w:val="2"/>
   </w:num>
-  <w:num w:numId="12">
+  <w:num w:numId="12" w16cid:durableId="1884949659">
     <w:abstractNumId w:val="1"/>
   </w:num>
-  <w:num w:numId="13">
+  <w:num w:numId="13" w16cid:durableId="778380357">
     <w:abstractNumId w:val="0"/>
   </w:num>
-  <w:num w:numId="14">
+  <w:num w:numId="14" w16cid:durableId="1820151051">
+    <w:abstractNumId w:val="15"/>
+  </w:num>
+  <w:num w:numId="15" w16cid:durableId="874657550">
+    <w:abstractNumId w:val="21"/>
+  </w:num>
+  <w:num w:numId="16" w16cid:durableId="1029112695">
+    <w:abstractNumId w:val="14"/>
+  </w:num>
+  <w:num w:numId="17" w16cid:durableId="1718817743">
+    <w:abstractNumId w:val="17"/>
+  </w:num>
+  <w:num w:numId="18" w16cid:durableId="222955281">
+    <w:abstractNumId w:val="10"/>
+  </w:num>
+  <w:num w:numId="19" w16cid:durableId="2048486780">
+    <w:abstractNumId w:val="26"/>
+  </w:num>
+  <w:num w:numId="20" w16cid:durableId="1137141308">
+    <w:abstractNumId w:val="22"/>
+  </w:num>
+  <w:num w:numId="21" w16cid:durableId="1826361183">
+    <w:abstractNumId w:val="12"/>
+  </w:num>
+  <w:num w:numId="22" w16cid:durableId="2115052531">
+    <w:abstractNumId w:val="16"/>
+  </w:num>
+  <w:num w:numId="23" w16cid:durableId="641739135">
+    <w:abstractNumId w:val="25"/>
+  </w:num>
+  <w:num w:numId="24" w16cid:durableId="577519455">
+    <w:abstractNumId w:val="23"/>
+  </w:num>
+  <w:num w:numId="25" w16cid:durableId="1705403261">
+    <w:abstractNumId w:val="27"/>
+  </w:num>
+  <w:num w:numId="26" w16cid:durableId="774591428">
+    <w:abstractNumId w:val="19"/>
+  </w:num>
+  <w:num w:numId="27" w16cid:durableId="2028362896">
+    <w:abstractNumId w:val="24"/>
+  </w:num>
+  <w:num w:numId="28" w16cid:durableId="1696494489">
+    <w:abstractNumId w:val="30"/>
+  </w:num>
+  <w:num w:numId="29" w16cid:durableId="607277607">
+    <w:abstractNumId w:val="28"/>
+  </w:num>
+  <w:num w:numId="30" w16cid:durableId="1889411502">
+    <w:abstractNumId w:val="18"/>
+  </w:num>
+  <w:num w:numId="31" w16cid:durableId="1461411849">
     <w:abstractNumId w:val="13"/>
   </w:num>
-  <w:num w:numId="15">
-    <w:abstractNumId w:val="16"/>
+  <w:num w:numId="32" w16cid:durableId="1978533475">
+    <w:abstractNumId w:val="29"/>
   </w:num>
-  <w:num w:numId="16">
-    <w:abstractNumId w:val="12"/>
+  <w:num w:numId="33" w16cid:durableId="1106849517">
+    <w:abstractNumId w:val="31"/>
   </w:num>
-  <w:num w:numId="17">
-    <w:abstractNumId w:val="15"/>
-  </w:num>
-  <w:num w:numId="18">
-    <w:abstractNumId w:val="10"/>
-  </w:num>
-  <w:num w:numId="19">
+  <w:num w:numId="34" w16cid:durableId="1947077377">
     <w:abstractNumId w:val="20"/>
   </w:num>
-  <w:num w:numId="20">
-    <w:abstractNumId w:val="17"/>
-  </w:num>
-  <w:num w:numId="21">
+  <w:num w:numId="35" w16cid:durableId="651249678">
     <w:abstractNumId w:val="11"/>
-  </w:num>
-  <w:num w:numId="22">
-    <w:abstractNumId w:val="14"/>
-  </w:num>
-  <w:num w:numId="23">
-    <w:abstractNumId w:val="19"/>
-  </w:num>
-  <w:num w:numId="24">
-    <w:abstractNumId w:val="18"/>
   </w:num>
 </w:numbering>
 </file>
 
 <file path=word/styles.xml><?xml version="1.0" encoding="utf-8"?>
-<w:styles xmlns:mc="http://schemas.openxmlformats.org/markup-compatibility/2006" xmlns:r="http://schemas.openxmlformats.org/officeDocument/2006/relationships" xmlns:w="http://schemas.openxmlformats.org/wordprocessingml/2006/main" xmlns:w14="http://schemas.microsoft.com/office/word/2010/wordml" xmlns:w15="http://schemas.microsoft.com/office/word/2012/wordml" xmlns:w16cex="http://schemas.microsoft.com/office/word/2018/wordml/cex" xmlns:w16cid="http://schemas.microsoft.com/office/word/2016/wordml/cid" xmlns:w16="http://schemas.microsoft.com/office/word/2018/wordml" xmlns:w16se="http://schemas.microsoft.com/office/word/2015/wordml/symex" mc:Ignorable="w14 w15 w16se w16cid w16 w16cex">
+<w:styles xmlns:mc="http://schemas.openxmlformats.org/markup-compatibility/2006" xmlns:r="http://schemas.openxmlformats.org/officeDocument/2006/relationships" xmlns:w="http://schemas.openxmlformats.org/wordprocessingml/2006/main" xmlns:w14="http://schemas.microsoft.com/office/word/2010/wordml" xmlns:w15="http://schemas.microsoft.com/office/word/2012/wordml" xmlns:w16cex="http://schemas.microsoft.com/office/word/2018/wordml/cex" xmlns:w16cid="http://schemas.microsoft.com/office/word/2016/wordml/cid" xmlns:w16="http://schemas.microsoft.com/office/word/2018/wordml" xmlns:w16sdtdh="http://schemas.microsoft.com/office/word/2020/wordml/sdtdatahash" xmlns:w16se="http://schemas.microsoft.com/office/word/2015/wordml/symex" mc:Ignorable="w14 w15 w16se w16cid w16 w16cex w16sdtdh">
   <w:docDefaults>
     <w:rPrDefault>
       <w:rPr>
@@ -3398,7 +4215,7 @@
   <w:style w:type="paragraph" w:default="1" w:styleId="Normal">
     <w:name w:val="Normal"/>
     <w:qFormat/>
-    <w:rsid w:val="00923896"/>
+    <w:rsid w:val="00C267E6"/>
   </w:style>
   <w:style w:type="paragraph" w:styleId="Heading1">
     <w:name w:val="heading 1"/>
@@ -3407,7 +4224,7 @@
     <w:link w:val="Heading1Char"/>
     <w:uiPriority w:val="9"/>
     <w:qFormat/>
-    <w:rsid w:val="001D4E95"/>
+    <w:rsid w:val="0050418D"/>
     <w:pPr>
       <w:keepNext/>
       <w:keepLines/>
@@ -3415,7 +4232,7 @@
       <w:outlineLvl w:val="0"/>
     </w:pPr>
     <w:rPr>
-      <w:rFonts w:asciiTheme="majorHAnsi" w:eastAsiaTheme="majorEastAsia" w:hAnsiTheme="majorHAnsi" w:cstheme="majorBidi"/>
+      <w:rFonts w:ascii="Segoe UI" w:eastAsiaTheme="majorEastAsia" w:hAnsi="Segoe UI" w:cstheme="majorBidi"/>
       <w:color w:val="374C80" w:themeColor="accent1" w:themeShade="BF"/>
       <w:sz w:val="28"/>
       <w:szCs w:val="30"/>
@@ -3429,7 +4246,7 @@
     <w:uiPriority w:val="9"/>
     <w:unhideWhenUsed/>
     <w:qFormat/>
-    <w:rsid w:val="00923896"/>
+    <w:rsid w:val="0050418D"/>
     <w:pPr>
       <w:keepNext/>
       <w:keepLines/>
@@ -3437,7 +4254,7 @@
       <w:outlineLvl w:val="1"/>
     </w:pPr>
     <w:rPr>
-      <w:rFonts w:asciiTheme="majorHAnsi" w:eastAsiaTheme="majorEastAsia" w:hAnsiTheme="majorHAnsi" w:cstheme="majorBidi"/>
+      <w:rFonts w:ascii="Segoe UI" w:eastAsiaTheme="majorEastAsia" w:hAnsi="Segoe UI" w:cstheme="majorBidi"/>
       <w:color w:val="3476B1" w:themeColor="accent2" w:themeShade="BF"/>
       <w:sz w:val="24"/>
       <w:szCs w:val="28"/>
@@ -3449,10 +4266,9 @@
     <w:next w:val="Normal"/>
     <w:link w:val="Heading3Char"/>
     <w:uiPriority w:val="9"/>
-    <w:semiHidden/>
     <w:unhideWhenUsed/>
     <w:qFormat/>
-    <w:rsid w:val="00923896"/>
+    <w:rsid w:val="006E5EE2"/>
     <w:pPr>
       <w:keepNext/>
       <w:keepLines/>
@@ -3460,9 +4276,8 @@
       <w:outlineLvl w:val="2"/>
     </w:pPr>
     <w:rPr>
-      <w:rFonts w:asciiTheme="majorHAnsi" w:eastAsiaTheme="majorEastAsia" w:hAnsiTheme="majorHAnsi" w:cstheme="majorBidi"/>
+      <w:rFonts w:ascii="Segoe UI" w:eastAsiaTheme="majorEastAsia" w:hAnsi="Segoe UI" w:cstheme="majorBidi"/>
       <w:color w:val="77697A" w:themeColor="accent6" w:themeShade="BF"/>
-      <w:sz w:val="26"/>
       <w:szCs w:val="26"/>
     </w:rPr>
   </w:style>
@@ -3472,7 +4287,6 @@
     <w:next w:val="Normal"/>
     <w:link w:val="Heading4Char"/>
     <w:uiPriority w:val="9"/>
-    <w:semiHidden/>
     <w:unhideWhenUsed/>
     <w:qFormat/>
     <w:rsid w:val="00923896"/>
@@ -3497,10 +4311,9 @@
     <w:next w:val="Normal"/>
     <w:link w:val="Heading5Char"/>
     <w:uiPriority w:val="9"/>
-    <w:semiHidden/>
     <w:unhideWhenUsed/>
     <w:qFormat/>
-    <w:rsid w:val="00923896"/>
+    <w:rsid w:val="0050418D"/>
     <w:pPr>
       <w:keepNext/>
       <w:keepLines/>
@@ -3508,11 +4321,11 @@
       <w:outlineLvl w:val="4"/>
     </w:pPr>
     <w:rPr>
-      <w:rFonts w:asciiTheme="majorHAnsi" w:eastAsiaTheme="majorEastAsia" w:hAnsiTheme="majorHAnsi" w:cstheme="majorBidi"/>
+      <w:rFonts w:ascii="Segoe UI" w:eastAsiaTheme="majorEastAsia" w:hAnsi="Segoe UI" w:cstheme="majorBidi"/>
       <w:i/>
       <w:iCs/>
       <w:color w:val="234F77" w:themeColor="accent2" w:themeShade="80"/>
-      <w:sz w:val="24"/>
+      <w:sz w:val="20"/>
       <w:szCs w:val="24"/>
     </w:rPr>
   </w:style>
@@ -3640,16 +4453,16 @@
     <w:link w:val="TitleChar"/>
     <w:uiPriority w:val="10"/>
     <w:qFormat/>
-    <w:rsid w:val="00923896"/>
+    <w:rsid w:val="0050418D"/>
     <w:pPr>
       <w:spacing w:after="0" w:line="240" w:lineRule="auto"/>
       <w:contextualSpacing/>
     </w:pPr>
     <w:rPr>
-      <w:rFonts w:asciiTheme="majorHAnsi" w:eastAsiaTheme="majorEastAsia" w:hAnsiTheme="majorHAnsi" w:cstheme="majorBidi"/>
+      <w:rFonts w:ascii="Segoe UI" w:eastAsiaTheme="majorEastAsia" w:hAnsi="Segoe UI" w:cstheme="majorBidi"/>
       <w:color w:val="374C80" w:themeColor="accent1" w:themeShade="BF"/>
       <w:spacing w:val="-10"/>
-      <w:sz w:val="52"/>
+      <w:sz w:val="48"/>
       <w:szCs w:val="52"/>
     </w:rPr>
   </w:style>
@@ -3658,12 +4471,12 @@
     <w:basedOn w:val="DefaultParagraphFont"/>
     <w:link w:val="Title"/>
     <w:uiPriority w:val="10"/>
-    <w:rsid w:val="00923896"/>
-    <w:rPr>
-      <w:rFonts w:asciiTheme="majorHAnsi" w:eastAsiaTheme="majorEastAsia" w:hAnsiTheme="majorHAnsi" w:cstheme="majorBidi"/>
+    <w:rsid w:val="0050418D"/>
+    <w:rPr>
+      <w:rFonts w:ascii="Segoe UI" w:eastAsiaTheme="majorEastAsia" w:hAnsi="Segoe UI" w:cstheme="majorBidi"/>
       <w:color w:val="374C80" w:themeColor="accent1" w:themeShade="BF"/>
       <w:spacing w:val="-10"/>
-      <w:sz w:val="52"/>
+      <w:sz w:val="48"/>
       <w:szCs w:val="52"/>
     </w:rPr>
   </w:style>
@@ -3737,9 +4550,9 @@
     <w:basedOn w:val="DefaultParagraphFont"/>
     <w:link w:val="Heading1"/>
     <w:uiPriority w:val="9"/>
-    <w:rsid w:val="001D4E95"/>
-    <w:rPr>
-      <w:rFonts w:asciiTheme="majorHAnsi" w:eastAsiaTheme="majorEastAsia" w:hAnsiTheme="majorHAnsi" w:cstheme="majorBidi"/>
+    <w:rsid w:val="0050418D"/>
+    <w:rPr>
+      <w:rFonts w:ascii="Segoe UI" w:eastAsiaTheme="majorEastAsia" w:hAnsi="Segoe UI" w:cstheme="majorBidi"/>
       <w:color w:val="374C80" w:themeColor="accent1" w:themeShade="BF"/>
       <w:sz w:val="28"/>
       <w:szCs w:val="30"/>
@@ -3750,9 +4563,9 @@
     <w:basedOn w:val="DefaultParagraphFont"/>
     <w:link w:val="Heading2"/>
     <w:uiPriority w:val="9"/>
-    <w:rsid w:val="00923896"/>
-    <w:rPr>
-      <w:rFonts w:asciiTheme="majorHAnsi" w:eastAsiaTheme="majorEastAsia" w:hAnsiTheme="majorHAnsi" w:cstheme="majorBidi"/>
+    <w:rsid w:val="0050418D"/>
+    <w:rPr>
+      <w:rFonts w:ascii="Segoe UI" w:eastAsiaTheme="majorEastAsia" w:hAnsi="Segoe UI" w:cstheme="majorBidi"/>
       <w:color w:val="3476B1" w:themeColor="accent2" w:themeShade="BF"/>
       <w:sz w:val="24"/>
       <w:szCs w:val="28"/>
@@ -4340,12 +5153,10 @@
     <w:basedOn w:val="DefaultParagraphFont"/>
     <w:link w:val="Heading3"/>
     <w:uiPriority w:val="9"/>
-    <w:semiHidden/>
-    <w:rsid w:val="00923896"/>
-    <w:rPr>
-      <w:rFonts w:asciiTheme="majorHAnsi" w:eastAsiaTheme="majorEastAsia" w:hAnsiTheme="majorHAnsi" w:cstheme="majorBidi"/>
+    <w:rsid w:val="006E5EE2"/>
+    <w:rPr>
+      <w:rFonts w:ascii="Segoe UI" w:eastAsiaTheme="majorEastAsia" w:hAnsi="Segoe UI" w:cstheme="majorBidi"/>
       <w:color w:val="77697A" w:themeColor="accent6" w:themeShade="BF"/>
-      <w:sz w:val="26"/>
       <w:szCs w:val="26"/>
     </w:rPr>
   </w:style>
@@ -4354,7 +5165,6 @@
     <w:basedOn w:val="DefaultParagraphFont"/>
     <w:link w:val="Heading4"/>
     <w:uiPriority w:val="9"/>
-    <w:semiHidden/>
     <w:rsid w:val="00923896"/>
     <w:rPr>
       <w:rFonts w:asciiTheme="majorHAnsi" w:eastAsiaTheme="majorEastAsia" w:hAnsiTheme="majorHAnsi" w:cstheme="majorBidi"/>
@@ -4370,14 +5180,13 @@
     <w:basedOn w:val="DefaultParagraphFont"/>
     <w:link w:val="Heading5"/>
     <w:uiPriority w:val="9"/>
-    <w:semiHidden/>
-    <w:rsid w:val="00923896"/>
-    <w:rPr>
-      <w:rFonts w:asciiTheme="majorHAnsi" w:eastAsiaTheme="majorEastAsia" w:hAnsiTheme="majorHAnsi" w:cstheme="majorBidi"/>
+    <w:rsid w:val="0050418D"/>
+    <w:rPr>
+      <w:rFonts w:ascii="Segoe UI" w:eastAsiaTheme="majorEastAsia" w:hAnsi="Segoe UI" w:cstheme="majorBidi"/>
       <w:i/>
       <w:iCs/>
       <w:color w:val="234F77" w:themeColor="accent2" w:themeShade="80"/>
-      <w:sz w:val="24"/>
+      <w:sz w:val="20"/>
       <w:szCs w:val="24"/>
     </w:rPr>
   </w:style>
@@ -4463,10 +5272,14 @@
     <w:name w:val="No Spacing"/>
     <w:uiPriority w:val="1"/>
     <w:qFormat/>
-    <w:rsid w:val="00923896"/>
+    <w:rsid w:val="0050418D"/>
     <w:pPr>
       <w:spacing w:after="0" w:line="240" w:lineRule="auto"/>
     </w:pPr>
+    <w:rPr>
+      <w:rFonts w:ascii="Segoe UI" w:hAnsi="Segoe UI"/>
+      <w:sz w:val="20"/>
+    </w:rPr>
   </w:style>
   <w:style w:type="paragraph" w:styleId="Quote">
     <w:name w:val="Quote"/>
@@ -4544,6 +5357,25 @@
       <w:color w:val="605E5C"/>
       <w:shd w:val="clear" w:color="auto" w:fill="E1DFDD"/>
     </w:rPr>
+  </w:style>
+  <w:style w:type="table" w:styleId="TableGrid">
+    <w:name w:val="Table Grid"/>
+    <w:basedOn w:val="TableNormal"/>
+    <w:uiPriority w:val="39"/>
+    <w:rsid w:val="002A3462"/>
+    <w:pPr>
+      <w:spacing w:after="0" w:line="240" w:lineRule="auto"/>
+    </w:pPr>
+    <w:tblPr>
+      <w:tblBorders>
+        <w:top w:val="single" w:sz="4" w:space="0" w:color="auto"/>
+        <w:left w:val="single" w:sz="4" w:space="0" w:color="auto"/>
+        <w:bottom w:val="single" w:sz="4" w:space="0" w:color="auto"/>
+        <w:right w:val="single" w:sz="4" w:space="0" w:color="auto"/>
+        <w:insideH w:val="single" w:sz="4" w:space="0" w:color="auto"/>
+        <w:insideV w:val="single" w:sz="4" w:space="0" w:color="auto"/>
+      </w:tblBorders>
+    </w:tblPr>
   </w:style>
 </w:styles>
 </file>
@@ -4589,76 +5421,16 @@
         <a:srgbClr val="3EBBF0"/>
       </a:folHlink>
     </a:clrScheme>
-    <a:fontScheme name="Cambria">
+    <a:fontScheme name="Segoe UI">
       <a:majorFont>
-        <a:latin typeface="Cambria" panose="02040503050406030204"/>
+        <a:latin typeface="Trebuchet MS"/>
         <a:ea typeface=""/>
         <a:cs typeface=""/>
-        <a:font script="Jpan" typeface="HG明朝B"/>
-        <a:font script="Hang" typeface="맑은 고딕"/>
-        <a:font script="Hans" typeface="黑体"/>
-        <a:font script="Hant" typeface="新細明體"/>
-        <a:font script="Arab" typeface="Times New Roman"/>
-        <a:font script="Hebr" typeface="Times New Roman"/>
-        <a:font script="Thai" typeface="Angsana New"/>
-        <a:font script="Ethi" typeface="Nyala"/>
-        <a:font script="Beng" typeface="Vrinda"/>
-        <a:font script="Gujr" typeface="Shruti"/>
-        <a:font script="Khmr" typeface="MoolBoran"/>
-        <a:font script="Knda" typeface="Tunga"/>
-        <a:font script="Guru" typeface="Raavi"/>
-        <a:font script="Cans" typeface="Euphemia"/>
-        <a:font script="Cher" typeface="Plantagenet Cherokee"/>
-        <a:font script="Yiii" typeface="Microsoft Yi Baiti"/>
-        <a:font script="Tibt" typeface="Microsoft Himalaya"/>
-        <a:font script="Thaa" typeface="MV Boli"/>
-        <a:font script="Deva" typeface="Mangal"/>
-        <a:font script="Telu" typeface="Gautami"/>
-        <a:font script="Taml" typeface="Latha"/>
-        <a:font script="Syrc" typeface="Estrangelo Edessa"/>
-        <a:font script="Orya" typeface="Kalinga"/>
-        <a:font script="Mlym" typeface="Kartika"/>
-        <a:font script="Laoo" typeface="DokChampa"/>
-        <a:font script="Sinh" typeface="Iskoola Pota"/>
-        <a:font script="Mong" typeface="Mongolian Baiti"/>
-        <a:font script="Viet" typeface="Times New Roman"/>
-        <a:font script="Uigh" typeface="Microsoft Uighur"/>
-        <a:font script="Geor" typeface="Sylfaen"/>
       </a:majorFont>
       <a:minorFont>
-        <a:latin typeface="Cambria" panose="02040503050406030204"/>
+        <a:latin typeface="Segoe UI"/>
         <a:ea typeface=""/>
         <a:cs typeface=""/>
-        <a:font script="Jpan" typeface="HG明朝B"/>
-        <a:font script="Hang" typeface="맑은 고딕"/>
-        <a:font script="Hans" typeface="黑体"/>
-        <a:font script="Hant" typeface="新細明體"/>
-        <a:font script="Arab" typeface="Times New Roman"/>
-        <a:font script="Hebr" typeface="Times New Roman"/>
-        <a:font script="Thai" typeface="Angsana New"/>
-        <a:font script="Ethi" typeface="Nyala"/>
-        <a:font script="Beng" typeface="Vrinda"/>
-        <a:font script="Gujr" typeface="Shruti"/>
-        <a:font script="Khmr" typeface="MoolBoran"/>
-        <a:font script="Knda" typeface="Tunga"/>
-        <a:font script="Guru" typeface="Raavi"/>
-        <a:font script="Cans" typeface="Euphemia"/>
-        <a:font script="Cher" typeface="Plantagenet Cherokee"/>
-        <a:font script="Yiii" typeface="Microsoft Yi Baiti"/>
-        <a:font script="Tibt" typeface="Microsoft Himalaya"/>
-        <a:font script="Thaa" typeface="MV Boli"/>
-        <a:font script="Deva" typeface="Mangal"/>
-        <a:font script="Telu" typeface="Gautami"/>
-        <a:font script="Taml" typeface="Latha"/>
-        <a:font script="Syrc" typeface="Estrangelo Edessa"/>
-        <a:font script="Orya" typeface="Kalinga"/>
-        <a:font script="Mlym" typeface="Kartika"/>
-        <a:font script="Laoo" typeface="DokChampa"/>
-        <a:font script="Sinh" typeface="Iskoola Pota"/>
-        <a:font script="Mong" typeface="Mongolian Baiti"/>
-        <a:font script="Viet" typeface="Times New Roman"/>
-        <a:font script="Uigh" typeface="Microsoft Uighur"/>
-        <a:font script="Geor" typeface="Sylfaen"/>
       </a:minorFont>
     </a:fontScheme>
     <a:fmtScheme name="Office">

</xml_diff>

<commit_message>
Updated resume, added jobs to descriptions
</commit_message>
<xml_diff>
--- a/Resumes/Aksh_Ravishankar_Resume.docx
+++ b/Resumes/Aksh_Ravishankar_Resume.docx
@@ -502,24 +502,16 @@
     </w:p>
     <w:p>
       <w:pPr>
-        <w:pStyle w:val="Heading3"/>
+        <w:pStyle w:val="NoSpacing"/>
+      </w:pPr>
+      <w:r>
         <w:rPr>
+          <w:rFonts w:eastAsiaTheme="majorEastAsia" w:cstheme="majorBidi"/>
           <w:color w:val="275336"/>
+          <w:sz w:val="22"/>
+          <w:szCs w:val="26"/>
         </w:rPr>
-      </w:pPr>
-      <w:proofErr w:type="spellStart"/>
-      <w:r>
-        <w:rPr>
-          <w:color w:val="275336"/>
-        </w:rPr>
-        <w:t>SafeSmart</w:t>
-      </w:r>
-      <w:proofErr w:type="spellEnd"/>
-      <w:r>
-        <w:rPr>
-          <w:color w:val="275336"/>
-        </w:rPr>
-        <w:t xml:space="preserve"> </w:t>
+        <w:t>StaySafe</w:t>
       </w:r>
     </w:p>
     <w:p>
@@ -531,6 +523,7 @@
         </w:numPr>
         <w:ind w:left="426"/>
       </w:pPr>
+      <w:bookmarkStart w:id="0" w:name="_Hlk123138430"/>
       <w:r>
         <w:t xml:space="preserve">Developed a person-tracker device that counted people entering and exiting a doorway to keep count of the </w:t>
       </w:r>
@@ -551,6 +544,7 @@
         <w:t xml:space="preserve">Built using a Raspberry Pi and a connecting app that can be installed on any android device to share a live video feed. </w:t>
       </w:r>
     </w:p>
+    <w:bookmarkEnd w:id="0"/>
     <w:p>
       <w:pPr>
         <w:pStyle w:val="Heading3"/>

</xml_diff>

<commit_message>
Updated resume, added folders/files for winter sem
</commit_message>
<xml_diff>
--- a/Resumes/Aksh_Ravishankar_Resume.docx
+++ b/Resumes/Aksh_Ravishankar_Resume.docx
@@ -2,390 +2,6 @@
 <file path=word/document.xml><?xml version="1.0" encoding="utf-8"?>
 <w:document xmlns:wpc="http://schemas.microsoft.com/office/word/2010/wordprocessingCanvas" xmlns:cx="http://schemas.microsoft.com/office/drawing/2014/chartex" xmlns:cx1="http://schemas.microsoft.com/office/drawing/2015/9/8/chartex" xmlns:cx2="http://schemas.microsoft.com/office/drawing/2015/10/21/chartex" xmlns:cx3="http://schemas.microsoft.com/office/drawing/2016/5/9/chartex" xmlns:cx4="http://schemas.microsoft.com/office/drawing/2016/5/10/chartex" xmlns:cx5="http://schemas.microsoft.com/office/drawing/2016/5/11/chartex" xmlns:cx6="http://schemas.microsoft.com/office/drawing/2016/5/12/chartex" xmlns:cx7="http://schemas.microsoft.com/office/drawing/2016/5/13/chartex" xmlns:cx8="http://schemas.microsoft.com/office/drawing/2016/5/14/chartex" xmlns:mc="http://schemas.openxmlformats.org/markup-compatibility/2006" xmlns:aink="http://schemas.microsoft.com/office/drawing/2016/ink" xmlns:am3d="http://schemas.microsoft.com/office/drawing/2017/model3d" xmlns:o="urn:schemas-microsoft-com:office:office" xmlns:oel="http://schemas.microsoft.com/office/2019/extlst" xmlns:r="http://schemas.openxmlformats.org/officeDocument/2006/relationships" xmlns:m="http://schemas.openxmlformats.org/officeDocument/2006/math" xmlns:v="urn:schemas-microsoft-com:vml" xmlns:wp14="http://schemas.microsoft.com/office/word/2010/wordprocessingDrawing" xmlns:wp="http://schemas.openxmlformats.org/drawingml/2006/wordprocessingDrawing" xmlns:w10="urn:schemas-microsoft-com:office:word" xmlns:w="http://schemas.openxmlformats.org/wordprocessingml/2006/main" xmlns:w14="http://schemas.microsoft.com/office/word/2010/wordml" xmlns:w15="http://schemas.microsoft.com/office/word/2012/wordml" xmlns:w16cex="http://schemas.microsoft.com/office/word/2018/wordml/cex" xmlns:w16cid="http://schemas.microsoft.com/office/word/2016/wordml/cid" xmlns:w16="http://schemas.microsoft.com/office/word/2018/wordml" xmlns:w16sdtdh="http://schemas.microsoft.com/office/word/2020/wordml/sdtdatahash" xmlns:w16se="http://schemas.microsoft.com/office/word/2015/wordml/symex" xmlns:wpg="http://schemas.microsoft.com/office/word/2010/wordprocessingGroup" xmlns:wpi="http://schemas.microsoft.com/office/word/2010/wordprocessingInk" xmlns:wne="http://schemas.microsoft.com/office/word/2006/wordml" xmlns:wps="http://schemas.microsoft.com/office/word/2010/wordprocessingShape" mc:Ignorable="w14 w15 w16se w16cid w16 w16cex w16sdtdh wp14">
   <w:body>
-    <w:p>
-      <w:pPr>
-        <w:pStyle w:val="Heading2"/>
-        <w:rPr>
-          <w:b/>
-          <w:bCs/>
-          <w:color w:val="275336"/>
-        </w:rPr>
-      </w:pPr>
-      <w:r>
-        <w:rPr>
-          <w:b/>
-          <w:bCs/>
-          <w:color w:val="275336"/>
-        </w:rPr>
-        <w:t xml:space="preserve">Experience </w:t>
-      </w:r>
-    </w:p>
-    <w:p>
-      <w:pPr>
-        <w:pStyle w:val="Heading3"/>
-        <w:rPr>
-          <w:color w:val="275336"/>
-        </w:rPr>
-      </w:pPr>
-      <w:r>
-        <w:rPr>
-          <w:color w:val="275336"/>
-        </w:rPr>
-        <w:t>Software Quality Assurance Intern | Circle NVI</w:t>
-      </w:r>
-      <w:r>
-        <w:rPr>
-          <w:color w:val="275336"/>
-        </w:rPr>
-        <w:t xml:space="preserve"> </w:t>
-      </w:r>
-      <w:r>
-        <w:rPr>
-          <w:color w:val="275336"/>
-        </w:rPr>
-        <w:t>| May 2021 – July 2022</w:t>
-      </w:r>
-    </w:p>
-    <w:p>
-      <w:pPr>
-        <w:pStyle w:val="NoSpacing"/>
-        <w:numPr>
-          <w:ilvl w:val="0"/>
-          <w:numId w:val="27"/>
-        </w:numPr>
-        <w:ind w:left="426"/>
-      </w:pPr>
-      <w:r>
-        <w:t xml:space="preserve">Responsible for performing and documenting software testing requirements on </w:t>
-      </w:r>
-      <w:r>
-        <w:t>various</w:t>
-      </w:r>
-      <w:r>
-        <w:t xml:space="preserve"> platforms</w:t>
-      </w:r>
-      <w:r>
-        <w:t>.</w:t>
-      </w:r>
-    </w:p>
-    <w:p>
-      <w:pPr>
-        <w:pStyle w:val="NoSpacing"/>
-        <w:numPr>
-          <w:ilvl w:val="0"/>
-          <w:numId w:val="27"/>
-        </w:numPr>
-        <w:ind w:left="426"/>
-      </w:pPr>
-      <w:r>
-        <w:t xml:space="preserve">Proposed, developed, and maintained a scalable </w:t>
-      </w:r>
-      <w:r>
-        <w:t xml:space="preserve">automated testing </w:t>
-      </w:r>
-      <w:r>
-        <w:t>framework using Selenium</w:t>
-      </w:r>
-      <w:r>
-        <w:t>/</w:t>
-      </w:r>
-      <w:r>
-        <w:t>Python.</w:t>
-      </w:r>
-    </w:p>
-    <w:p>
-      <w:pPr>
-        <w:pStyle w:val="NoSpacing"/>
-        <w:numPr>
-          <w:ilvl w:val="0"/>
-          <w:numId w:val="27"/>
-        </w:numPr>
-        <w:ind w:left="426"/>
-      </w:pPr>
-      <w:r>
-        <w:t>Designed mock-ups, architecture and use cases for mobile app</w:t>
-      </w:r>
-      <w:r>
-        <w:t>.</w:t>
-      </w:r>
-    </w:p>
-    <w:p>
-      <w:pPr>
-        <w:pStyle w:val="NoSpacing"/>
-        <w:numPr>
-          <w:ilvl w:val="0"/>
-          <w:numId w:val="27"/>
-        </w:numPr>
-        <w:ind w:left="426"/>
-      </w:pPr>
-      <w:r>
-        <w:t xml:space="preserve">Implemented </w:t>
-      </w:r>
-      <w:r>
-        <w:t>a Continuous Deployment pipeline to optimize testing workflow</w:t>
-      </w:r>
-      <w:r>
-        <w:t>.</w:t>
-      </w:r>
-    </w:p>
-    <w:p>
-      <w:pPr>
-        <w:pStyle w:val="NoSpacing"/>
-        <w:numPr>
-          <w:ilvl w:val="0"/>
-          <w:numId w:val="27"/>
-        </w:numPr>
-        <w:ind w:left="426"/>
-      </w:pPr>
-      <w:r>
-        <w:t xml:space="preserve">Worked with </w:t>
-      </w:r>
-      <w:r>
-        <w:t>customers</w:t>
-      </w:r>
-      <w:r>
-        <w:t xml:space="preserve"> to </w:t>
-      </w:r>
-      <w:r>
-        <w:t xml:space="preserve">gather </w:t>
-      </w:r>
-      <w:r>
-        <w:t>requirements</w:t>
-      </w:r>
-      <w:r>
-        <w:t xml:space="preserve"> and</w:t>
-      </w:r>
-      <w:r>
-        <w:t xml:space="preserve"> typical usage workflow</w:t>
-      </w:r>
-      <w:r>
-        <w:t>s</w:t>
-      </w:r>
-      <w:r>
-        <w:t>.</w:t>
-      </w:r>
-    </w:p>
-    <w:p>
-      <w:pPr>
-        <w:pStyle w:val="NoSpacing"/>
-        <w:numPr>
-          <w:ilvl w:val="0"/>
-          <w:numId w:val="27"/>
-        </w:numPr>
-        <w:ind w:left="426"/>
-      </w:pPr>
-      <w:r>
-        <w:t xml:space="preserve">Used and maintained Docker in Linux to </w:t>
-      </w:r>
-      <w:r>
-        <w:t>simulate</w:t>
-      </w:r>
-      <w:r>
-        <w:t xml:space="preserve"> deployment environment.</w:t>
-      </w:r>
-      <w:r>
-        <w:t xml:space="preserve"> </w:t>
-      </w:r>
-    </w:p>
-    <w:p>
-      <w:pPr>
-        <w:pStyle w:val="Heading3"/>
-        <w:rPr>
-          <w:color w:val="275336"/>
-        </w:rPr>
-      </w:pPr>
-      <w:r>
-        <w:rPr>
-          <w:color w:val="275336"/>
-        </w:rPr>
-        <w:t>Teaching Assistant | Carleton University | January 202</w:t>
-      </w:r>
-      <w:r>
-        <w:rPr>
-          <w:color w:val="275336"/>
-        </w:rPr>
-        <w:t>1</w:t>
-      </w:r>
-      <w:r>
-        <w:rPr>
-          <w:color w:val="275336"/>
-        </w:rPr>
-        <w:t xml:space="preserve"> – </w:t>
-      </w:r>
-      <w:r>
-        <w:rPr>
-          <w:color w:val="275336"/>
-        </w:rPr>
-        <w:t>Current</w:t>
-      </w:r>
-    </w:p>
-    <w:p>
-      <w:pPr>
-        <w:pStyle w:val="NoSpacing"/>
-        <w:numPr>
-          <w:ilvl w:val="0"/>
-          <w:numId w:val="26"/>
-        </w:numPr>
-        <w:ind w:left="426"/>
-      </w:pPr>
-      <w:r>
-        <w:t>Responsible for helping students understand and</w:t>
-      </w:r>
-      <w:r>
-        <w:t xml:space="preserve"> apply concepts from</w:t>
-      </w:r>
-      <w:r>
-        <w:t xml:space="preserve"> Java and Python courses.</w:t>
-      </w:r>
-    </w:p>
-    <w:p>
-      <w:pPr>
-        <w:pStyle w:val="NoSpacing"/>
-        <w:numPr>
-          <w:ilvl w:val="0"/>
-          <w:numId w:val="26"/>
-        </w:numPr>
-        <w:ind w:left="426"/>
-      </w:pPr>
-      <w:r>
-        <w:t>Worked with professor and other TAs to improve course delivery using student feedback.</w:t>
-      </w:r>
-      <w:r>
-        <w:t xml:space="preserve"> </w:t>
-      </w:r>
-    </w:p>
-    <w:p>
-      <w:pPr>
-        <w:pStyle w:val="Heading3"/>
-        <w:rPr>
-          <w:color w:val="275336"/>
-        </w:rPr>
-      </w:pPr>
-      <w:r>
-        <w:rPr>
-          <w:color w:val="275336"/>
-        </w:rPr>
-        <w:t>Infrastructure</w:t>
-      </w:r>
-      <w:r>
-        <w:rPr>
-          <w:color w:val="275336"/>
-        </w:rPr>
-        <w:t xml:space="preserve"> Intern | </w:t>
-      </w:r>
-      <w:r>
-        <w:rPr>
-          <w:color w:val="275336"/>
-        </w:rPr>
-        <w:t>Hatch Ltd.</w:t>
-      </w:r>
-      <w:r>
-        <w:rPr>
-          <w:color w:val="275336"/>
-        </w:rPr>
-        <w:t xml:space="preserve"> | May 2018 – September 2018</w:t>
-      </w:r>
-    </w:p>
-    <w:p>
-      <w:pPr>
-        <w:pStyle w:val="NoSpacing"/>
-        <w:numPr>
-          <w:ilvl w:val="0"/>
-          <w:numId w:val="32"/>
-        </w:numPr>
-        <w:ind w:left="426"/>
-      </w:pPr>
-      <w:r>
-        <w:t>Worked with Light Rail Transit team to analyze traffic flow using simulation software.</w:t>
-      </w:r>
-      <w:r>
-        <w:t xml:space="preserve"> </w:t>
-      </w:r>
-    </w:p>
-    <w:p>
-      <w:pPr>
-        <w:pStyle w:val="NoSpacing"/>
-        <w:numPr>
-          <w:ilvl w:val="0"/>
-          <w:numId w:val="32"/>
-        </w:numPr>
-        <w:ind w:left="426"/>
-      </w:pPr>
-      <w:r>
-        <w:t xml:space="preserve">Worked with Software Development team to build in-house simulation integration tool. </w:t>
-      </w:r>
-    </w:p>
-    <w:p>
-      <w:pPr>
-        <w:pStyle w:val="Heading3"/>
-        <w:rPr>
-          <w:color w:val="275336"/>
-          <w:szCs w:val="22"/>
-        </w:rPr>
-      </w:pPr>
-      <w:r>
-        <w:rPr>
-          <w:color w:val="275336"/>
-        </w:rPr>
-        <w:t xml:space="preserve">Student Outreach Representative | Carleton University | </w:t>
-      </w:r>
-      <w:r>
-        <w:rPr>
-          <w:color w:val="275336"/>
-        </w:rPr>
-        <w:t>December</w:t>
-      </w:r>
-      <w:r>
-        <w:rPr>
-          <w:color w:val="275336"/>
-        </w:rPr>
-        <w:t xml:space="preserve"> 20</w:t>
-      </w:r>
-      <w:r>
-        <w:rPr>
-          <w:color w:val="275336"/>
-        </w:rPr>
-        <w:t>19</w:t>
-      </w:r>
-      <w:r>
-        <w:rPr>
-          <w:color w:val="275336"/>
-        </w:rPr>
-        <w:t xml:space="preserve"> – </w:t>
-      </w:r>
-      <w:r>
-        <w:rPr>
-          <w:color w:val="275336"/>
-        </w:rPr>
-        <w:t>December 2022</w:t>
-      </w:r>
-    </w:p>
-    <w:p>
-      <w:pPr>
-        <w:pStyle w:val="NoSpacing"/>
-        <w:numPr>
-          <w:ilvl w:val="0"/>
-          <w:numId w:val="33"/>
-        </w:numPr>
-        <w:ind w:left="426"/>
-      </w:pPr>
-      <w:r>
-        <w:t>Reaching out to prospective students and answering queries about program specifics and university life.</w:t>
-      </w:r>
-    </w:p>
-    <w:p>
-      <w:pPr>
-        <w:pStyle w:val="NoSpacing"/>
-        <w:numPr>
-          <w:ilvl w:val="0"/>
-          <w:numId w:val="33"/>
-        </w:numPr>
-        <w:ind w:left="426"/>
-      </w:pPr>
-      <w:r>
-        <w:t>Documenting interactions between students and callers.</w:t>
-      </w:r>
-    </w:p>
     <w:p>
       <w:pPr>
         <w:pStyle w:val="Heading2"/>
@@ -429,10 +45,7 @@
         <w:ind w:left="426"/>
       </w:pPr>
       <w:r>
-        <w:t xml:space="preserve">Major: Computer Systems Engineering </w:t>
-      </w:r>
-      <w:r>
-        <w:t>with a GPA of 3.6.</w:t>
+        <w:t>Major: Computer Systems Engineering with a GPA of 3.7.</w:t>
       </w:r>
     </w:p>
     <w:p>
@@ -445,40 +58,391 @@
         <w:ind w:left="426"/>
       </w:pPr>
       <w:r>
-        <w:t xml:space="preserve">Related coursework: Computer </w:t>
-      </w:r>
-      <w:r>
-        <w:t>a</w:t>
-      </w:r>
-      <w:r>
-        <w:t>rchitecture, Object</w:t>
-      </w:r>
-      <w:r>
-        <w:t>-o</w:t>
-      </w:r>
-      <w:r>
-        <w:t>riented</w:t>
-      </w:r>
-      <w:r>
-        <w:t xml:space="preserve"> development</w:t>
-      </w:r>
-      <w:r>
-        <w:t xml:space="preserve">, Data </w:t>
+        <w:t>Related coursework: Computer architecture, Object-oriented development, Data structures and algorithms, Intro to machine learning, Network and cyber security, Communications engineering, Project management</w:t>
+      </w:r>
+    </w:p>
+    <w:p>
+      <w:pPr>
+        <w:pStyle w:val="Heading2"/>
+        <w:rPr>
+          <w:b/>
+          <w:bCs/>
+          <w:color w:val="275336"/>
+        </w:rPr>
+      </w:pPr>
+      <w:r>
+        <w:rPr>
+          <w:b/>
+          <w:bCs/>
+          <w:color w:val="275336"/>
+        </w:rPr>
+        <w:t xml:space="preserve">Experience </w:t>
+      </w:r>
+    </w:p>
+    <w:p>
+      <w:pPr>
+        <w:pStyle w:val="Heading3"/>
+        <w:rPr>
+          <w:color w:val="275336"/>
+        </w:rPr>
+      </w:pPr>
+      <w:r>
+        <w:rPr>
+          <w:color w:val="275336"/>
+        </w:rPr>
+        <w:t>Software Quality Assurance Intern | Circle NVI</w:t>
+      </w:r>
+      <w:r>
+        <w:rPr>
+          <w:color w:val="275336"/>
+        </w:rPr>
+        <w:t xml:space="preserve"> </w:t>
+      </w:r>
+      <w:r>
+        <w:rPr>
+          <w:color w:val="275336"/>
+        </w:rPr>
+        <w:t>| May 2021 – July 2022</w:t>
+      </w:r>
+    </w:p>
+    <w:p>
+      <w:pPr>
+        <w:pStyle w:val="NoSpacing"/>
+        <w:numPr>
+          <w:ilvl w:val="0"/>
+          <w:numId w:val="27"/>
+        </w:numPr>
+        <w:ind w:left="426"/>
+      </w:pPr>
+      <w:r>
+        <w:t xml:space="preserve">Responsible for performing and documenting software testing requirements on </w:t>
+      </w:r>
+      <w:r>
+        <w:t>various</w:t>
+      </w:r>
+      <w:r>
+        <w:t xml:space="preserve"> platforms</w:t>
+      </w:r>
+      <w:r>
+        <w:t>.</w:t>
+      </w:r>
+    </w:p>
+    <w:p>
+      <w:pPr>
+        <w:pStyle w:val="NoSpacing"/>
+        <w:numPr>
+          <w:ilvl w:val="0"/>
+          <w:numId w:val="27"/>
+        </w:numPr>
+        <w:ind w:left="426"/>
+      </w:pPr>
+      <w:r>
+        <w:t xml:space="preserve">Proposed, developed, and maintained a scalable </w:t>
+      </w:r>
+      <w:r>
+        <w:t xml:space="preserve">automated testing </w:t>
+      </w:r>
+      <w:r>
+        <w:t>framework using Selenium</w:t>
+      </w:r>
+      <w:r>
+        <w:t>/</w:t>
+      </w:r>
+      <w:r>
+        <w:t>Python.</w:t>
+      </w:r>
+    </w:p>
+    <w:p>
+      <w:pPr>
+        <w:pStyle w:val="NoSpacing"/>
+        <w:numPr>
+          <w:ilvl w:val="0"/>
+          <w:numId w:val="27"/>
+        </w:numPr>
+        <w:ind w:left="426"/>
+      </w:pPr>
+      <w:r>
+        <w:t>Designed mock-ups, architecture and use cases for mobile app</w:t>
+      </w:r>
+      <w:r>
+        <w:t>.</w:t>
+      </w:r>
+    </w:p>
+    <w:p>
+      <w:pPr>
+        <w:pStyle w:val="NoSpacing"/>
+        <w:numPr>
+          <w:ilvl w:val="0"/>
+          <w:numId w:val="27"/>
+        </w:numPr>
+        <w:ind w:left="426"/>
+      </w:pPr>
+      <w:r>
+        <w:t xml:space="preserve">Implemented </w:t>
+      </w:r>
+      <w:r>
+        <w:t>a Continuous Deployment pipeline to optimize testing workflow</w:t>
+      </w:r>
+      <w:r>
+        <w:t>.</w:t>
+      </w:r>
+    </w:p>
+    <w:p>
+      <w:pPr>
+        <w:pStyle w:val="NoSpacing"/>
+        <w:numPr>
+          <w:ilvl w:val="0"/>
+          <w:numId w:val="27"/>
+        </w:numPr>
+        <w:ind w:left="426"/>
+      </w:pPr>
+      <w:r>
+        <w:t xml:space="preserve">Worked with </w:t>
+      </w:r>
+      <w:r>
+        <w:t>customers</w:t>
+      </w:r>
+      <w:r>
+        <w:t xml:space="preserve"> to </w:t>
+      </w:r>
+      <w:r>
+        <w:t xml:space="preserve">gather </w:t>
+      </w:r>
+      <w:r>
+        <w:t>requirements</w:t>
+      </w:r>
+      <w:r>
+        <w:t xml:space="preserve"> and</w:t>
+      </w:r>
+      <w:r>
+        <w:t xml:space="preserve"> typical usage workflow</w:t>
       </w:r>
       <w:r>
         <w:t>s</w:t>
       </w:r>
       <w:r>
-        <w:t>tructures</w:t>
-      </w:r>
-      <w:r>
-        <w:t xml:space="preserve"> and algorithms, Intro to machine learning,</w:t>
-      </w:r>
-      <w:r>
-        <w:t xml:space="preserve"> Network and cyber security,</w:t>
-      </w:r>
-      <w:r>
-        <w:t xml:space="preserve"> Communications engineering, Project management</w:t>
+        <w:t>.</w:t>
+      </w:r>
+    </w:p>
+    <w:p>
+      <w:pPr>
+        <w:pStyle w:val="NoSpacing"/>
+        <w:numPr>
+          <w:ilvl w:val="0"/>
+          <w:numId w:val="27"/>
+        </w:numPr>
+        <w:ind w:left="426"/>
+      </w:pPr>
+      <w:r>
+        <w:t xml:space="preserve">Used and maintained Docker in Linux to </w:t>
+      </w:r>
+      <w:r>
+        <w:t>simulate</w:t>
+      </w:r>
+      <w:r>
+        <w:t xml:space="preserve"> deployment environment.</w:t>
+      </w:r>
+      <w:r>
+        <w:t xml:space="preserve"> </w:t>
+      </w:r>
+    </w:p>
+    <w:p>
+      <w:pPr>
+        <w:pStyle w:val="Heading3"/>
+        <w:rPr>
+          <w:color w:val="275336"/>
+        </w:rPr>
+      </w:pPr>
+      <w:r>
+        <w:rPr>
+          <w:color w:val="275336"/>
+        </w:rPr>
+        <w:t>Teaching Assistant | Carleton University | January 202</w:t>
+      </w:r>
+      <w:r>
+        <w:rPr>
+          <w:color w:val="275336"/>
+        </w:rPr>
+        <w:t>1</w:t>
+      </w:r>
+      <w:r>
+        <w:rPr>
+          <w:color w:val="275336"/>
+        </w:rPr>
+        <w:t xml:space="preserve"> – </w:t>
+      </w:r>
+      <w:r>
+        <w:rPr>
+          <w:color w:val="275336"/>
+        </w:rPr>
+        <w:t>Current</w:t>
+      </w:r>
+    </w:p>
+    <w:p>
+      <w:pPr>
+        <w:pStyle w:val="NoSpacing"/>
+        <w:numPr>
+          <w:ilvl w:val="0"/>
+          <w:numId w:val="26"/>
+        </w:numPr>
+        <w:ind w:left="426"/>
+      </w:pPr>
+      <w:r>
+        <w:t>Responsible for helping students understand and</w:t>
+      </w:r>
+      <w:r>
+        <w:t xml:space="preserve"> apply concepts from</w:t>
+      </w:r>
+      <w:r>
+        <w:t xml:space="preserve"> Java and Python courses.</w:t>
+      </w:r>
+    </w:p>
+    <w:p>
+      <w:pPr>
+        <w:pStyle w:val="NoSpacing"/>
+        <w:numPr>
+          <w:ilvl w:val="0"/>
+          <w:numId w:val="26"/>
+        </w:numPr>
+        <w:ind w:left="426"/>
+      </w:pPr>
+      <w:r>
+        <w:t>Worked with professor and other TAs to improve course delivery using student feedback.</w:t>
+      </w:r>
+      <w:r>
+        <w:t xml:space="preserve"> </w:t>
+      </w:r>
+    </w:p>
+    <w:p>
+      <w:pPr>
+        <w:pStyle w:val="Heading3"/>
+        <w:rPr>
+          <w:color w:val="275336"/>
+        </w:rPr>
+      </w:pPr>
+      <w:r>
+        <w:rPr>
+          <w:color w:val="275336"/>
+        </w:rPr>
+        <w:t>Infrastructure</w:t>
+      </w:r>
+      <w:r>
+        <w:rPr>
+          <w:color w:val="275336"/>
+        </w:rPr>
+        <w:t xml:space="preserve"> Intern | </w:t>
+      </w:r>
+      <w:r>
+        <w:rPr>
+          <w:color w:val="275336"/>
+        </w:rPr>
+        <w:t>Hatch Ltd.</w:t>
+      </w:r>
+      <w:r>
+        <w:rPr>
+          <w:color w:val="275336"/>
+        </w:rPr>
+        <w:t xml:space="preserve"> | May 2018 – September 2018</w:t>
+      </w:r>
+    </w:p>
+    <w:p>
+      <w:pPr>
+        <w:pStyle w:val="NoSpacing"/>
+        <w:numPr>
+          <w:ilvl w:val="0"/>
+          <w:numId w:val="32"/>
+        </w:numPr>
+        <w:ind w:left="426"/>
+      </w:pPr>
+      <w:r>
+        <w:t>Worked with Light Rail Transit team to analyze traffic flow using simulation software.</w:t>
+      </w:r>
+      <w:r>
+        <w:t xml:space="preserve"> </w:t>
+      </w:r>
+    </w:p>
+    <w:p>
+      <w:pPr>
+        <w:pStyle w:val="NoSpacing"/>
+        <w:numPr>
+          <w:ilvl w:val="0"/>
+          <w:numId w:val="32"/>
+        </w:numPr>
+        <w:ind w:left="426"/>
+      </w:pPr>
+      <w:r>
+        <w:t xml:space="preserve">Worked with Software Development team to build in-house simulation integration tool. </w:t>
+      </w:r>
+    </w:p>
+    <w:p>
+      <w:pPr>
+        <w:pStyle w:val="Heading3"/>
+        <w:rPr>
+          <w:color w:val="275336"/>
+          <w:szCs w:val="22"/>
+        </w:rPr>
+      </w:pPr>
+      <w:r>
+        <w:rPr>
+          <w:color w:val="275336"/>
+        </w:rPr>
+        <w:t xml:space="preserve">Student Outreach Representative | Carleton University | </w:t>
+      </w:r>
+      <w:r>
+        <w:rPr>
+          <w:color w:val="275336"/>
+        </w:rPr>
+        <w:t>December</w:t>
+      </w:r>
+      <w:r>
+        <w:rPr>
+          <w:color w:val="275336"/>
+        </w:rPr>
+        <w:t xml:space="preserve"> 20</w:t>
+      </w:r>
+      <w:r>
+        <w:rPr>
+          <w:color w:val="275336"/>
+        </w:rPr>
+        <w:t>19</w:t>
+      </w:r>
+      <w:r>
+        <w:rPr>
+          <w:color w:val="275336"/>
+        </w:rPr>
+        <w:t xml:space="preserve"> – </w:t>
+      </w:r>
+      <w:r>
+        <w:rPr>
+          <w:color w:val="275336"/>
+        </w:rPr>
+        <w:t>December 2022</w:t>
+      </w:r>
+    </w:p>
+    <w:p>
+      <w:pPr>
+        <w:pStyle w:val="NoSpacing"/>
+        <w:numPr>
+          <w:ilvl w:val="0"/>
+          <w:numId w:val="33"/>
+        </w:numPr>
+        <w:ind w:left="426"/>
+      </w:pPr>
+      <w:r>
+        <w:t>Reaching out to prospective students and answering queries about program specifics and university life.</w:t>
+      </w:r>
+    </w:p>
+    <w:p>
+      <w:pPr>
+        <w:pStyle w:val="NoSpacing"/>
+        <w:numPr>
+          <w:ilvl w:val="0"/>
+          <w:numId w:val="33"/>
+        </w:numPr>
+        <w:ind w:left="426"/>
+      </w:pPr>
+      <w:r>
+        <w:t>Documenting interactions between students and callers.</w:t>
       </w:r>
     </w:p>
     <w:p>
@@ -610,6 +574,21 @@
       <w:r>
         <w:t>: Python, Java, C/C++, Verilog</w:t>
       </w:r>
+      <w:r>
+        <w:t>, Linux</w:t>
+      </w:r>
+      <w:r>
+        <w:t>/Unix Kernel</w:t>
+      </w:r>
+      <w:r>
+        <w:t xml:space="preserve">, </w:t>
+      </w:r>
+      <w:r>
+        <w:t>Windows Command Line</w:t>
+      </w:r>
+      <w:r>
+        <w:t>, Bash</w:t>
+      </w:r>
     </w:p>
     <w:p>
       <w:pPr>
@@ -625,10 +604,47 @@
           <w:rStyle w:val="Heading5Char"/>
           <w:color w:val="275336"/>
         </w:rPr>
-        <w:t>Operating Systems</w:t>
-      </w:r>
-      <w:r>
-        <w:t>: Linux, Windows</w:t>
+        <w:t>Tools</w:t>
+      </w:r>
+      <w:r>
+        <w:t>: Git, JIRA</w:t>
+      </w:r>
+      <w:r>
+        <w:t xml:space="preserve">, TeamCity, </w:t>
+      </w:r>
+      <w:proofErr w:type="spellStart"/>
+      <w:r>
+        <w:t>BitBucket</w:t>
+      </w:r>
+      <w:proofErr w:type="spellEnd"/>
+      <w:r>
+        <w:t>, Docker,</w:t>
+      </w:r>
+      <w:r>
+        <w:t xml:space="preserve"> Maven, </w:t>
+      </w:r>
+      <w:proofErr w:type="spellStart"/>
+      <w:r>
+        <w:t>PyTest</w:t>
+      </w:r>
+      <w:proofErr w:type="spellEnd"/>
+      <w:r>
+        <w:t>, OpenSSL,</w:t>
+      </w:r>
+      <w:r>
+        <w:t xml:space="preserve"> Embedded / SoC </w:t>
+      </w:r>
+      <w:r>
+        <w:t>Dev</w:t>
+      </w:r>
+      <w:r>
+        <w:t>, Machine Learning</w:t>
+      </w:r>
+      <w:r>
+        <w:t xml:space="preserve"> (CNN), Computer Vision</w:t>
+      </w:r>
+      <w:r>
+        <w:t>, TensorFlow, OpenCV</w:t>
       </w:r>
     </w:p>
     <w:p>
@@ -645,47 +661,13 @@
           <w:rStyle w:val="Heading5Char"/>
           <w:color w:val="275336"/>
         </w:rPr>
-        <w:t>Tools</w:t>
-      </w:r>
-      <w:r>
-        <w:t>: Git, JIRA</w:t>
-      </w:r>
-      <w:r>
-        <w:t xml:space="preserve">, TeamCity, </w:t>
-      </w:r>
-      <w:proofErr w:type="spellStart"/>
-      <w:r>
-        <w:t>BitBucket</w:t>
-      </w:r>
-      <w:proofErr w:type="spellEnd"/>
-    </w:p>
-    <w:p>
-      <w:pPr>
-        <w:pStyle w:val="NoSpacing"/>
-        <w:numPr>
-          <w:ilvl w:val="0"/>
-          <w:numId w:val="30"/>
-        </w:numPr>
-        <w:ind w:left="426"/>
-      </w:pPr>
-      <w:r>
-        <w:rPr>
-          <w:rStyle w:val="Heading5Char"/>
-          <w:color w:val="275336"/>
-        </w:rPr>
-        <w:t>Technologies</w:t>
-      </w:r>
-      <w:r>
-        <w:t>:</w:t>
-      </w:r>
-      <w:r>
-        <w:rPr>
-          <w:color w:val="275336"/>
-        </w:rPr>
-        <w:t xml:space="preserve"> </w:t>
-      </w:r>
-      <w:r>
-        <w:t>Docker, Embedded / SoC Engineering, Machine Learning</w:t>
+        <w:t>Leadership</w:t>
+      </w:r>
+      <w:r>
+        <w:t>: Skills gained as an Air Cadet Warrant Officer and as a Teaching Assistant</w:t>
+      </w:r>
+      <w:r>
+        <w:t xml:space="preserve">, mentored students to facilitate learning </w:t>
       </w:r>
     </w:p>
     <w:p>

</xml_diff>

<commit_message>
Updated resume, re-made pdf copies
</commit_message>
<xml_diff>
--- a/Resumes/Aksh_Ravishankar_Resume.docx
+++ b/Resumes/Aksh_Ravishankar_Resume.docx
@@ -115,16 +115,20 @@
         <w:ind w:left="426"/>
       </w:pPr>
       <w:r>
-        <w:t xml:space="preserve">Responsible for performing and documenting software testing requirements on </w:t>
-      </w:r>
-      <w:r>
-        <w:t>various</w:t>
-      </w:r>
-      <w:r>
-        <w:t xml:space="preserve"> platforms</w:t>
-      </w:r>
-      <w:r>
-        <w:t>.</w:t>
+        <w:t xml:space="preserve">Proposed, developed, and maintained a scalable </w:t>
+      </w:r>
+      <w:r>
+        <w:rPr>
+          <w:b/>
+          <w:bCs/>
+        </w:rPr>
+        <w:t>automated testing framework</w:t>
+      </w:r>
+      <w:r>
+        <w:t xml:space="preserve"> using Selenium</w:t>
+      </w:r>
+      <w:r>
+        <w:t>/Python.</w:t>
       </w:r>
     </w:p>
     <w:p>
@@ -137,19 +141,32 @@
         <w:ind w:left="426"/>
       </w:pPr>
       <w:r>
-        <w:t xml:space="preserve">Proposed, developed, and maintained a scalable </w:t>
-      </w:r>
-      <w:r>
-        <w:t xml:space="preserve">automated testing </w:t>
-      </w:r>
-      <w:r>
-        <w:t>framework using Selenium</w:t>
-      </w:r>
-      <w:r>
-        <w:t>/</w:t>
-      </w:r>
-      <w:r>
-        <w:t>Python.</w:t>
+        <w:t xml:space="preserve">Responsible for performing and documenting </w:t>
+      </w:r>
+      <w:r>
+        <w:rPr>
+          <w:b/>
+          <w:bCs/>
+        </w:rPr>
+        <w:t>software testing</w:t>
+      </w:r>
+      <w:r>
+        <w:t xml:space="preserve"> </w:t>
+      </w:r>
+      <w:r>
+        <w:t xml:space="preserve">steps </w:t>
+      </w:r>
+      <w:r>
+        <w:t xml:space="preserve">on </w:t>
+      </w:r>
+      <w:r>
+        <w:t>various</w:t>
+      </w:r>
+      <w:r>
+        <w:t xml:space="preserve"> platforms</w:t>
+      </w:r>
+      <w:r>
+        <w:t>.</w:t>
       </w:r>
     </w:p>
     <w:p>
@@ -162,7 +179,32 @@
         <w:ind w:left="426"/>
       </w:pPr>
       <w:r>
-        <w:t>Designed mock-ups, architecture and use cases for mobile app</w:t>
+        <w:t xml:space="preserve">Designed </w:t>
+      </w:r>
+      <w:r>
+        <w:t>medium-fidelity</w:t>
+      </w:r>
+      <w:r>
+        <w:t xml:space="preserve"> </w:t>
+      </w:r>
+      <w:r>
+        <w:rPr>
+          <w:b/>
+          <w:bCs/>
+        </w:rPr>
+        <w:t>mock-ups</w:t>
+      </w:r>
+      <w:r>
+        <w:t xml:space="preserve"> and</w:t>
+      </w:r>
+      <w:r>
+        <w:t xml:space="preserve"> architecture</w:t>
+      </w:r>
+      <w:r>
+        <w:t xml:space="preserve"> plan</w:t>
+      </w:r>
+      <w:r>
+        <w:t xml:space="preserve"> for mobile app</w:t>
       </w:r>
       <w:r>
         <w:t>.</w:t>
@@ -181,7 +223,29 @@
         <w:t xml:space="preserve">Implemented </w:t>
       </w:r>
       <w:r>
-        <w:t>a Continuous Deployment pipeline to optimize testing workflow</w:t>
+        <w:t xml:space="preserve">a </w:t>
+      </w:r>
+      <w:r>
+        <w:rPr>
+          <w:b/>
+          <w:bCs/>
+        </w:rPr>
+        <w:t>Continuous Deployment pipeline</w:t>
+      </w:r>
+      <w:r>
+        <w:t xml:space="preserve"> to </w:t>
+      </w:r>
+      <w:r>
+        <w:t>optimize</w:t>
+      </w:r>
+      <w:r>
+        <w:t xml:space="preserve"> </w:t>
+      </w:r>
+      <w:r>
+        <w:t xml:space="preserve">development and </w:t>
+      </w:r>
+      <w:r>
+        <w:t>testing workflow</w:t>
       </w:r>
       <w:r>
         <w:t>.</w:t>
@@ -215,7 +279,7 @@
         <w:t xml:space="preserve"> and</w:t>
       </w:r>
       <w:r>
-        <w:t xml:space="preserve"> typical usage workflow</w:t>
+        <w:t xml:space="preserve"> usage workflow</w:t>
       </w:r>
       <w:r>
         <w:t>s</w:t>
@@ -234,16 +298,65 @@
         <w:ind w:left="426"/>
       </w:pPr>
       <w:r>
-        <w:t xml:space="preserve">Used and maintained Docker in Linux to </w:t>
+        <w:t>Used and maintained Docker</w:t>
+      </w:r>
+      <w:r>
+        <w:t xml:space="preserve"> environments</w:t>
+      </w:r>
+      <w:r>
+        <w:t xml:space="preserve"> in Linux to </w:t>
       </w:r>
       <w:r>
         <w:t>simulate</w:t>
       </w:r>
       <w:r>
-        <w:t xml:space="preserve"> deployment environment.</w:t>
+        <w:t xml:space="preserve"> deployment.</w:t>
       </w:r>
       <w:r>
         <w:t xml:space="preserve"> </w:t>
+      </w:r>
+    </w:p>
+    <w:p>
+      <w:pPr>
+        <w:pStyle w:val="Heading3"/>
+        <w:rPr>
+          <w:color w:val="275336"/>
+        </w:rPr>
+      </w:pPr>
+      <w:r>
+        <w:rPr>
+          <w:color w:val="275336"/>
+        </w:rPr>
+        <w:t>Infrastructure Intern | Hatch Ltd. | May 2018 – September 2018</w:t>
+      </w:r>
+    </w:p>
+    <w:p>
+      <w:pPr>
+        <w:pStyle w:val="NoSpacing"/>
+        <w:numPr>
+          <w:ilvl w:val="0"/>
+          <w:numId w:val="32"/>
+        </w:numPr>
+        <w:ind w:left="426"/>
+      </w:pPr>
+      <w:r>
+        <w:t>Worked with Light Rail Transit team to analyze traffic flow using simulation software.</w:t>
+      </w:r>
+      <w:r>
+        <w:t xml:space="preserve"> </w:t>
+      </w:r>
+    </w:p>
+    <w:p>
+      <w:pPr>
+        <w:pStyle w:val="NoSpacing"/>
+        <w:numPr>
+          <w:ilvl w:val="0"/>
+          <w:numId w:val="32"/>
+        </w:numPr>
+        <w:ind w:left="426"/>
+      </w:pPr>
+      <w:r>
+        <w:t xml:space="preserve">Worked with Software Development team to build in-house simulation integration tool. </w:t>
       </w:r>
     </w:p>
     <w:p>
@@ -294,7 +407,19 @@
         <w:t xml:space="preserve"> apply concepts from</w:t>
       </w:r>
       <w:r>
-        <w:t xml:space="preserve"> Java and Python courses.</w:t>
+        <w:t xml:space="preserve"> </w:t>
+      </w:r>
+      <w:r>
+        <w:t>Python</w:t>
+      </w:r>
+      <w:r>
+        <w:t xml:space="preserve"> and </w:t>
+      </w:r>
+      <w:r>
+        <w:t xml:space="preserve">C/C++ </w:t>
+      </w:r>
+      <w:r>
+        <w:t>courses.</w:t>
       </w:r>
     </w:p>
     <w:p>
@@ -307,71 +432,22 @@
         <w:ind w:left="426"/>
       </w:pPr>
       <w:r>
-        <w:t>Worked with professor and other TAs to improve course delivery using student feedback.</w:t>
+        <w:t>Worked with professor</w:t>
+      </w:r>
+      <w:r>
+        <w:t>s</w:t>
+      </w:r>
+      <w:r>
+        <w:t xml:space="preserve"> and </w:t>
+      </w:r>
+      <w:r>
+        <w:t>coworkers</w:t>
+      </w:r>
+      <w:r>
+        <w:t xml:space="preserve"> to improve course delivery using student feedback.</w:t>
       </w:r>
       <w:r>
         <w:t xml:space="preserve"> </w:t>
-      </w:r>
-    </w:p>
-    <w:p>
-      <w:pPr>
-        <w:pStyle w:val="Heading3"/>
-        <w:rPr>
-          <w:color w:val="275336"/>
-        </w:rPr>
-      </w:pPr>
-      <w:r>
-        <w:rPr>
-          <w:color w:val="275336"/>
-        </w:rPr>
-        <w:t>Infrastructure</w:t>
-      </w:r>
-      <w:r>
-        <w:rPr>
-          <w:color w:val="275336"/>
-        </w:rPr>
-        <w:t xml:space="preserve"> Intern | </w:t>
-      </w:r>
-      <w:r>
-        <w:rPr>
-          <w:color w:val="275336"/>
-        </w:rPr>
-        <w:t>Hatch Ltd.</w:t>
-      </w:r>
-      <w:r>
-        <w:rPr>
-          <w:color w:val="275336"/>
-        </w:rPr>
-        <w:t xml:space="preserve"> | May 2018 – September 2018</w:t>
-      </w:r>
-    </w:p>
-    <w:p>
-      <w:pPr>
-        <w:pStyle w:val="NoSpacing"/>
-        <w:numPr>
-          <w:ilvl w:val="0"/>
-          <w:numId w:val="32"/>
-        </w:numPr>
-        <w:ind w:left="426"/>
-      </w:pPr>
-      <w:r>
-        <w:t>Worked with Light Rail Transit team to analyze traffic flow using simulation software.</w:t>
-      </w:r>
-      <w:r>
-        <w:t xml:space="preserve"> </w:t>
-      </w:r>
-    </w:p>
-    <w:p>
-      <w:pPr>
-        <w:pStyle w:val="NoSpacing"/>
-        <w:numPr>
-          <w:ilvl w:val="0"/>
-          <w:numId w:val="32"/>
-        </w:numPr>
-        <w:ind w:left="426"/>
-      </w:pPr>
-      <w:r>
-        <w:t xml:space="preserve">Worked with Software Development team to build in-house simulation integration tool. </w:t>
       </w:r>
     </w:p>
     <w:p>
@@ -533,7 +609,41 @@
         <w:ind w:left="426"/>
       </w:pPr>
       <w:r>
-        <w:t>Working on a neural-network-based real time video analysis algorithm to identify and maintain lane boundaries in an autonomous car</w:t>
+        <w:t>Implemented a</w:t>
+      </w:r>
+      <w:r>
+        <w:t>n edge-detection-assisted D</w:t>
+      </w:r>
+      <w:r>
+        <w:t xml:space="preserve">eep </w:t>
+      </w:r>
+      <w:r>
+        <w:t>L</w:t>
+      </w:r>
+      <w:r>
+        <w:t xml:space="preserve">earning hybrid </w:t>
+      </w:r>
+      <w:r>
+        <w:t xml:space="preserve">model </w:t>
+      </w:r>
+      <w:r>
+        <w:t xml:space="preserve">to </w:t>
+      </w:r>
+      <w:r>
+        <w:t>identify lane boundaries in real-time in an autonomous car.</w:t>
+      </w:r>
+    </w:p>
+    <w:p>
+      <w:pPr>
+        <w:pStyle w:val="NoSpacing"/>
+        <w:numPr>
+          <w:ilvl w:val="0"/>
+          <w:numId w:val="35"/>
+        </w:numPr>
+        <w:ind w:left="426"/>
+      </w:pPr>
+      <w:r>
+        <w:t xml:space="preserve">Used traditional optimization techniques and pre-processing to reduce layers and analyze live video on-device. </w:t>
       </w:r>
     </w:p>
     <w:p>
@@ -607,7 +717,33 @@
         <w:t>Tools</w:t>
       </w:r>
       <w:r>
-        <w:t>: Git, JIRA</w:t>
+        <w:t xml:space="preserve">: </w:t>
+      </w:r>
+      <w:r>
+        <w:t>Deep</w:t>
+      </w:r>
+      <w:r>
+        <w:t xml:space="preserve"> Learning (CNN), Computer Vision, TensorFlow</w:t>
+      </w:r>
+      <w:r>
+        <w:t>/</w:t>
+      </w:r>
+      <w:proofErr w:type="spellStart"/>
+      <w:r>
+        <w:t>PyTorch</w:t>
+      </w:r>
+      <w:proofErr w:type="spellEnd"/>
+      <w:r>
+        <w:t>, OpenCV</w:t>
+      </w:r>
+      <w:r>
+        <w:t>,</w:t>
+      </w:r>
+      <w:r>
+        <w:t xml:space="preserve"> </w:t>
+      </w:r>
+      <w:r>
+        <w:t>Git, JIRA</w:t>
       </w:r>
       <w:r>
         <w:t xml:space="preserve">, TeamCity, </w:t>
@@ -636,15 +772,6 @@
       </w:r>
       <w:r>
         <w:t>Dev</w:t>
-      </w:r>
-      <w:r>
-        <w:t>, Machine Learning</w:t>
-      </w:r>
-      <w:r>
-        <w:t xml:space="preserve"> (CNN), Computer Vision</w:t>
-      </w:r>
-      <w:r>
-        <w:t>, TensorFlow, OpenCV</w:t>
       </w:r>
     </w:p>
     <w:p>
@@ -694,15 +821,7 @@
         <w:pStyle w:val="NoSpacing"/>
       </w:pPr>
       <w:r>
-        <w:t xml:space="preserve">Eric </w:t>
-      </w:r>
-      <w:proofErr w:type="spellStart"/>
-      <w:r>
-        <w:t>Sigurdson</w:t>
-      </w:r>
-      <w:proofErr w:type="spellEnd"/>
-      <w:r>
-        <w:t xml:space="preserve"> Award – 2020</w:t>
+        <w:t>Eric Sigurdson Award – 2020</w:t>
       </w:r>
       <w:r>
         <w:t>-2</w:t>

</xml_diff>

<commit_message>
Updated resume to include Ciena job. Made new pdfs. Added academic audit.
</commit_message>
<xml_diff>
--- a/Resumes/Aksh_Ravishankar_Resume.docx
+++ b/Resumes/Aksh_Ravishankar_Resume.docx
@@ -1,6 +1,6 @@
 
 <file path=word/document.xml><?xml version="1.0" encoding="utf-8"?>
-<w:document xmlns:wpc="http://schemas.microsoft.com/office/word/2010/wordprocessingCanvas" xmlns:cx="http://schemas.microsoft.com/office/drawing/2014/chartex" xmlns:cx1="http://schemas.microsoft.com/office/drawing/2015/9/8/chartex" xmlns:cx2="http://schemas.microsoft.com/office/drawing/2015/10/21/chartex" xmlns:cx3="http://schemas.microsoft.com/office/drawing/2016/5/9/chartex" xmlns:cx4="http://schemas.microsoft.com/office/drawing/2016/5/10/chartex" xmlns:cx5="http://schemas.microsoft.com/office/drawing/2016/5/11/chartex" xmlns:cx6="http://schemas.microsoft.com/office/drawing/2016/5/12/chartex" xmlns:cx7="http://schemas.microsoft.com/office/drawing/2016/5/13/chartex" xmlns:cx8="http://schemas.microsoft.com/office/drawing/2016/5/14/chartex" xmlns:mc="http://schemas.openxmlformats.org/markup-compatibility/2006" xmlns:aink="http://schemas.microsoft.com/office/drawing/2016/ink" xmlns:am3d="http://schemas.microsoft.com/office/drawing/2017/model3d" xmlns:o="urn:schemas-microsoft-com:office:office" xmlns:oel="http://schemas.microsoft.com/office/2019/extlst" xmlns:r="http://schemas.openxmlformats.org/officeDocument/2006/relationships" xmlns:m="http://schemas.openxmlformats.org/officeDocument/2006/math" xmlns:v="urn:schemas-microsoft-com:vml" xmlns:wp14="http://schemas.microsoft.com/office/word/2010/wordprocessingDrawing" xmlns:wp="http://schemas.openxmlformats.org/drawingml/2006/wordprocessingDrawing" xmlns:w10="urn:schemas-microsoft-com:office:word" xmlns:w="http://schemas.openxmlformats.org/wordprocessingml/2006/main" xmlns:w14="http://schemas.microsoft.com/office/word/2010/wordml" xmlns:w15="http://schemas.microsoft.com/office/word/2012/wordml" xmlns:w16cex="http://schemas.microsoft.com/office/word/2018/wordml/cex" xmlns:w16cid="http://schemas.microsoft.com/office/word/2016/wordml/cid" xmlns:w16="http://schemas.microsoft.com/office/word/2018/wordml" xmlns:w16sdtdh="http://schemas.microsoft.com/office/word/2020/wordml/sdtdatahash" xmlns:w16se="http://schemas.microsoft.com/office/word/2015/wordml/symex" xmlns:wpg="http://schemas.microsoft.com/office/word/2010/wordprocessingGroup" xmlns:wpi="http://schemas.microsoft.com/office/word/2010/wordprocessingInk" xmlns:wne="http://schemas.microsoft.com/office/word/2006/wordml" xmlns:wps="http://schemas.microsoft.com/office/word/2010/wordprocessingShape" mc:Ignorable="w14 w15 w16se w16cid w16 w16cex w16sdtdh wp14">
+<w:document xmlns:wpc="http://schemas.microsoft.com/office/word/2010/wordprocessingCanvas" xmlns:cx="http://schemas.microsoft.com/office/drawing/2014/chartex" xmlns:cx1="http://schemas.microsoft.com/office/drawing/2015/9/8/chartex" xmlns:cx2="http://schemas.microsoft.com/office/drawing/2015/10/21/chartex" xmlns:cx3="http://schemas.microsoft.com/office/drawing/2016/5/9/chartex" xmlns:cx4="http://schemas.microsoft.com/office/drawing/2016/5/10/chartex" xmlns:cx5="http://schemas.microsoft.com/office/drawing/2016/5/11/chartex" xmlns:cx6="http://schemas.microsoft.com/office/drawing/2016/5/12/chartex" xmlns:cx7="http://schemas.microsoft.com/office/drawing/2016/5/13/chartex" xmlns:cx8="http://schemas.microsoft.com/office/drawing/2016/5/14/chartex" xmlns:mc="http://schemas.openxmlformats.org/markup-compatibility/2006" xmlns:aink="http://schemas.microsoft.com/office/drawing/2016/ink" xmlns:am3d="http://schemas.microsoft.com/office/drawing/2017/model3d" xmlns:o="urn:schemas-microsoft-com:office:office" xmlns:oel="http://schemas.microsoft.com/office/2019/extlst" xmlns:r="http://schemas.openxmlformats.org/officeDocument/2006/relationships" xmlns:m="http://schemas.openxmlformats.org/officeDocument/2006/math" xmlns:v="urn:schemas-microsoft-com:vml" xmlns:wp14="http://schemas.microsoft.com/office/word/2010/wordprocessingDrawing" xmlns:wp="http://schemas.openxmlformats.org/drawingml/2006/wordprocessingDrawing" xmlns:w10="urn:schemas-microsoft-com:office:word" xmlns:w="http://schemas.openxmlformats.org/wordprocessingml/2006/main" xmlns:w14="http://schemas.microsoft.com/office/word/2010/wordml" xmlns:w15="http://schemas.microsoft.com/office/word/2012/wordml" xmlns:w16cex="http://schemas.microsoft.com/office/word/2018/wordml/cex" xmlns:w16cid="http://schemas.microsoft.com/office/word/2016/wordml/cid" xmlns:w16="http://schemas.microsoft.com/office/word/2018/wordml" xmlns:w16du="http://schemas.microsoft.com/office/word/2023/wordml/word16du" xmlns:w16sdtdh="http://schemas.microsoft.com/office/word/2020/wordml/sdtdatahash" xmlns:w16se="http://schemas.microsoft.com/office/word/2015/wordml/symex" xmlns:wpg="http://schemas.microsoft.com/office/word/2010/wordprocessingGroup" xmlns:wpi="http://schemas.microsoft.com/office/word/2010/wordprocessingInk" xmlns:wne="http://schemas.microsoft.com/office/word/2006/wordml" xmlns:wps="http://schemas.microsoft.com/office/word/2010/wordprocessingShape" mc:Ignorable="w14 w15 w16se w16cid w16 w16cex w16sdtdh w16du wp14">
   <w:body>
     <w:p>
       <w:pPr>
@@ -64,7 +64,13 @@
         <w:ind w:left="426"/>
       </w:pPr>
       <w:r>
-        <w:t>Related coursework: Object-</w:t>
+        <w:t xml:space="preserve">Related coursework: </w:t>
+      </w:r>
+      <w:r>
+        <w:t xml:space="preserve">Machine Learning, </w:t>
+      </w:r>
+      <w:r>
+        <w:t>Object-</w:t>
       </w:r>
       <w:r>
         <w:t>O</w:t>
@@ -88,19 +94,7 @@
         <w:t>A</w:t>
       </w:r>
       <w:r>
-        <w:t xml:space="preserve">lgorithms, </w:t>
-      </w:r>
-      <w:r>
-        <w:t>M</w:t>
-      </w:r>
-      <w:r>
-        <w:t xml:space="preserve">achine </w:t>
-      </w:r>
-      <w:r>
-        <w:t>L</w:t>
-      </w:r>
-      <w:r>
-        <w:t>earning,</w:t>
+        <w:t>lgorithms,</w:t>
       </w:r>
       <w:r>
         <w:t xml:space="preserve"> C</w:t>
@@ -156,31 +150,43 @@
         <w:rPr>
           <w:color w:val="275336"/>
         </w:rPr>
-        <w:t xml:space="preserve">Software Quality Assurance </w:t>
+        <w:t xml:space="preserve">Embedded Software Engineer 2 </w:t>
       </w:r>
       <w:r>
         <w:rPr>
           <w:color w:val="275336"/>
         </w:rPr>
-        <w:t>Analyst</w:t>
+        <w:t xml:space="preserve">| </w:t>
       </w:r>
       <w:r>
         <w:rPr>
           <w:color w:val="275336"/>
         </w:rPr>
-        <w:t xml:space="preserve"> | Circle NVI</w:t>
+        <w:t>Ciena</w:t>
       </w:r>
       <w:r>
         <w:rPr>
           <w:color w:val="275336"/>
         </w:rPr>
-        <w:t xml:space="preserve"> </w:t>
+        <w:t xml:space="preserve"> | </w:t>
       </w:r>
       <w:r>
         <w:rPr>
           <w:color w:val="275336"/>
         </w:rPr>
-        <w:t>| May 2021 – July 2022</w:t>
+        <w:t>October 2023</w:t>
+      </w:r>
+      <w:r>
+        <w:rPr>
+          <w:color w:val="275336"/>
+        </w:rPr>
+        <w:t xml:space="preserve"> – </w:t>
+      </w:r>
+      <w:r>
+        <w:rPr>
+          <w:color w:val="275336"/>
+        </w:rPr>
+        <w:t>Present</w:t>
       </w:r>
     </w:p>
     <w:p>
@@ -193,20 +199,20 @@
         <w:ind w:left="426"/>
       </w:pPr>
       <w:r>
-        <w:t xml:space="preserve">Proposed, developed, and maintained a scalable </w:t>
+        <w:t xml:space="preserve">Developed, documented, and tested software for </w:t>
       </w:r>
       <w:r>
         <w:rPr>
           <w:b/>
           <w:bCs/>
         </w:rPr>
-        <w:t>automated testing framework</w:t>
-      </w:r>
-      <w:r>
-        <w:t xml:space="preserve"> using Selenium</w:t>
-      </w:r>
-      <w:r>
-        <w:t>/Python.</w:t>
+        <w:t>pluggable OSFP</w:t>
+      </w:r>
+      <w:r>
+        <w:t xml:space="preserve"> </w:t>
+      </w:r>
+      <w:r>
+        <w:t>optical transceiver module.</w:t>
       </w:r>
     </w:p>
     <w:p>
@@ -219,29 +225,24 @@
         <w:ind w:left="426"/>
       </w:pPr>
       <w:r>
-        <w:t xml:space="preserve">Responsible for performing and documenting </w:t>
+        <w:t xml:space="preserve">Developed and maintained a </w:t>
       </w:r>
       <w:r>
         <w:rPr>
           <w:b/>
           <w:bCs/>
         </w:rPr>
-        <w:t>software testing</w:t>
-      </w:r>
-      <w:r>
-        <w:t xml:space="preserve"> </w:t>
-      </w:r>
-      <w:r>
-        <w:t xml:space="preserve">steps </w:t>
-      </w:r>
-      <w:r>
-        <w:t xml:space="preserve">on </w:t>
-      </w:r>
-      <w:r>
-        <w:t>various</w:t>
-      </w:r>
-      <w:r>
-        <w:t xml:space="preserve"> platforms</w:t>
+        <w:t>remote logging</w:t>
+      </w:r>
+      <w:r>
+        <w:t xml:space="preserve"> and log retrieval tool in a </w:t>
+      </w:r>
+      <w:r>
+        <w:rPr>
+          <w:b/>
+          <w:bCs/>
+        </w:rPr>
+        <w:t>real-time system</w:t>
       </w:r>
       <w:r>
         <w:t>.</w:t>
@@ -257,32 +258,24 @@
         <w:ind w:left="426"/>
       </w:pPr>
       <w:r>
-        <w:t xml:space="preserve">Implemented </w:t>
-      </w:r>
-      <w:r>
-        <w:t xml:space="preserve">a </w:t>
+        <w:t xml:space="preserve">Supported development of </w:t>
       </w:r>
       <w:r>
         <w:rPr>
           <w:b/>
           <w:bCs/>
         </w:rPr>
-        <w:t>Continuous Deployment pipeline</w:t>
-      </w:r>
-      <w:r>
-        <w:t xml:space="preserve"> to </w:t>
-      </w:r>
-      <w:r>
-        <w:t>optimize</w:t>
-      </w:r>
-      <w:r>
-        <w:t xml:space="preserve"> </w:t>
-      </w:r>
-      <w:r>
-        <w:t xml:space="preserve">development and </w:t>
-      </w:r>
-      <w:r>
-        <w:t>testing workflow</w:t>
+        <w:t>network traffic</w:t>
+      </w:r>
+      <w:r>
+        <w:t xml:space="preserve"> provisioning and </w:t>
+      </w:r>
+      <w:r>
+        <w:rPr>
+          <w:b/>
+          <w:bCs/>
+        </w:rPr>
+        <w:t>error management</w:t>
       </w:r>
       <w:r>
         <w:t>.</w:t>
@@ -298,31 +291,65 @@
         <w:ind w:left="426"/>
       </w:pPr>
       <w:r>
-        <w:t xml:space="preserve">Worked with </w:t>
-      </w:r>
-      <w:r>
-        <w:t>customers</w:t>
-      </w:r>
-      <w:r>
-        <w:t xml:space="preserve"> to </w:t>
-      </w:r>
-      <w:r>
-        <w:t xml:space="preserve">gather </w:t>
-      </w:r>
-      <w:r>
-        <w:t>requirements</w:t>
-      </w:r>
-      <w:r>
-        <w:t xml:space="preserve"> and</w:t>
-      </w:r>
-      <w:r>
-        <w:t xml:space="preserve"> usage workflow</w:t>
-      </w:r>
-      <w:r>
-        <w:t>s</w:t>
-      </w:r>
-      <w:r>
-        <w:t>.</w:t>
+        <w:t xml:space="preserve">Proposed and created a </w:t>
+      </w:r>
+      <w:r>
+        <w:rPr>
+          <w:b/>
+          <w:bCs/>
+        </w:rPr>
+        <w:t>hub for</w:t>
+      </w:r>
+      <w:r>
+        <w:t xml:space="preserve"> </w:t>
+      </w:r>
+      <w:r>
+        <w:rPr>
+          <w:b/>
+          <w:bCs/>
+        </w:rPr>
+        <w:t>sharing information</w:t>
+      </w:r>
+      <w:r>
+        <w:t xml:space="preserve"> between different business groups to increase the knowledge base of the entire team.</w:t>
+      </w:r>
+    </w:p>
+    <w:p>
+      <w:pPr>
+        <w:pStyle w:val="Heading3"/>
+        <w:rPr>
+          <w:color w:val="275336"/>
+        </w:rPr>
+      </w:pPr>
+      <w:r>
+        <w:rPr>
+          <w:color w:val="275336"/>
+        </w:rPr>
+        <w:t xml:space="preserve">Software Quality Assurance </w:t>
+      </w:r>
+      <w:r>
+        <w:rPr>
+          <w:color w:val="275336"/>
+        </w:rPr>
+        <w:t>Analyst</w:t>
+      </w:r>
+      <w:r>
+        <w:rPr>
+          <w:color w:val="275336"/>
+        </w:rPr>
+        <w:t xml:space="preserve"> | Circle NVI</w:t>
+      </w:r>
+      <w:r>
+        <w:rPr>
+          <w:color w:val="275336"/>
+        </w:rPr>
+        <w:t xml:space="preserve"> </w:t>
+      </w:r>
+      <w:r>
+        <w:rPr>
+          <w:color w:val="275336"/>
+        </w:rPr>
+        <w:t>| May 2021 – July 2022</w:t>
       </w:r>
     </w:p>
     <w:p>
@@ -335,22 +362,20 @@
         <w:ind w:left="426"/>
       </w:pPr>
       <w:r>
-        <w:t>Used and maintained Docker</w:t>
-      </w:r>
-      <w:r>
-        <w:t xml:space="preserve"> environments</w:t>
-      </w:r>
-      <w:r>
-        <w:t xml:space="preserve"> in Linux to </w:t>
-      </w:r>
-      <w:r>
-        <w:t>simulate</w:t>
-      </w:r>
-      <w:r>
-        <w:t xml:space="preserve"> deployment.</w:t>
-      </w:r>
-      <w:r>
-        <w:t xml:space="preserve"> </w:t>
+        <w:t xml:space="preserve">Proposed, developed, and maintained a scalable </w:t>
+      </w:r>
+      <w:r>
+        <w:rPr>
+          <w:b/>
+          <w:bCs/>
+        </w:rPr>
+        <w:t>automated testing framework</w:t>
+      </w:r>
+      <w:r>
+        <w:t xml:space="preserve"> using Selenium</w:t>
+      </w:r>
+      <w:r>
+        <w:t>/Python.</w:t>
       </w:r>
     </w:p>
     <w:p>
@@ -363,6 +388,85 @@
         <w:ind w:left="426"/>
       </w:pPr>
       <w:r>
+        <w:t xml:space="preserve">Responsible for performing and documenting </w:t>
+      </w:r>
+      <w:r>
+        <w:rPr>
+          <w:b/>
+          <w:bCs/>
+        </w:rPr>
+        <w:t>software testing</w:t>
+      </w:r>
+      <w:r>
+        <w:t xml:space="preserve"> </w:t>
+      </w:r>
+      <w:r>
+        <w:t xml:space="preserve">steps </w:t>
+      </w:r>
+      <w:r>
+        <w:t xml:space="preserve">on </w:t>
+      </w:r>
+      <w:r>
+        <w:t>various</w:t>
+      </w:r>
+      <w:r>
+        <w:t xml:space="preserve"> platforms</w:t>
+      </w:r>
+      <w:r>
+        <w:t>.</w:t>
+      </w:r>
+    </w:p>
+    <w:p>
+      <w:pPr>
+        <w:pStyle w:val="NoSpacing"/>
+        <w:numPr>
+          <w:ilvl w:val="0"/>
+          <w:numId w:val="27"/>
+        </w:numPr>
+        <w:ind w:left="426"/>
+      </w:pPr>
+      <w:r>
+        <w:t xml:space="preserve">Implemented </w:t>
+      </w:r>
+      <w:r>
+        <w:t xml:space="preserve">a </w:t>
+      </w:r>
+      <w:r>
+        <w:rPr>
+          <w:b/>
+          <w:bCs/>
+        </w:rPr>
+        <w:t>Continuous Deployment pipeline</w:t>
+      </w:r>
+      <w:r>
+        <w:t xml:space="preserve"> to </w:t>
+      </w:r>
+      <w:r>
+        <w:t>optimize</w:t>
+      </w:r>
+      <w:r>
+        <w:t xml:space="preserve"> </w:t>
+      </w:r>
+      <w:r>
+        <w:t xml:space="preserve">development and </w:t>
+      </w:r>
+      <w:r>
+        <w:t>testing workflow</w:t>
+      </w:r>
+      <w:r>
+        <w:t>.</w:t>
+      </w:r>
+    </w:p>
+    <w:p>
+      <w:pPr>
+        <w:pStyle w:val="NoSpacing"/>
+        <w:numPr>
+          <w:ilvl w:val="0"/>
+          <w:numId w:val="27"/>
+        </w:numPr>
+        <w:ind w:left="426"/>
+      </w:pPr>
+      <w:r>
         <w:rPr>
           <w:rFonts w:cs="Segoe UI"/>
           <w:sz w:val="21"/>
@@ -389,25 +493,7 @@
           <w:szCs w:val="21"/>
           <w:shd w:val="clear" w:color="auto" w:fill="FFFFFF"/>
         </w:rPr>
-        <w:t xml:space="preserve"> environment </w:t>
-      </w:r>
-      <w:r>
-        <w:rPr>
-          <w:rFonts w:cs="Segoe UI"/>
-          <w:sz w:val="21"/>
-          <w:szCs w:val="21"/>
-          <w:shd w:val="clear" w:color="auto" w:fill="FFFFFF"/>
-        </w:rPr>
-        <w:t xml:space="preserve">using SCRUM methods </w:t>
-      </w:r>
-      <w:r>
-        <w:rPr>
-          <w:rFonts w:cs="Segoe UI"/>
-          <w:sz w:val="21"/>
-          <w:szCs w:val="21"/>
-          <w:shd w:val="clear" w:color="auto" w:fill="FFFFFF"/>
-        </w:rPr>
-        <w:t>to meet team and company goals.</w:t>
+        <w:t xml:space="preserve"> environment using SCRUM methods to meet team and company goals.</w:t>
       </w:r>
     </w:p>
     <w:p>
@@ -526,79 +612,6 @@
         <w:rPr>
           <w:color w:val="275336"/>
         </w:rPr>
-        <w:t>Infrastructure Intern | Hatch Ltd. | May 201</w:t>
-      </w:r>
-      <w:r>
-        <w:rPr>
-          <w:color w:val="275336"/>
-        </w:rPr>
-        <w:t>9</w:t>
-      </w:r>
-      <w:r>
-        <w:rPr>
-          <w:color w:val="275336"/>
-        </w:rPr>
-        <w:t xml:space="preserve"> – September 201</w:t>
-      </w:r>
-      <w:r>
-        <w:rPr>
-          <w:color w:val="275336"/>
-        </w:rPr>
-        <w:t>9</w:t>
-      </w:r>
-    </w:p>
-    <w:p>
-      <w:pPr>
-        <w:pStyle w:val="NoSpacing"/>
-        <w:numPr>
-          <w:ilvl w:val="0"/>
-          <w:numId w:val="32"/>
-        </w:numPr>
-        <w:ind w:left="426"/>
-      </w:pPr>
-      <w:r>
-        <w:t xml:space="preserve">Worked with Light Rail Transit team to analyze traffic flow using </w:t>
-      </w:r>
-      <w:r>
-        <w:t xml:space="preserve">VISSIM </w:t>
-      </w:r>
-      <w:r>
-        <w:t>simulation software.</w:t>
-      </w:r>
-      <w:r>
-        <w:t xml:space="preserve"> </w:t>
-      </w:r>
-    </w:p>
-    <w:p>
-      <w:pPr>
-        <w:pStyle w:val="NoSpacing"/>
-        <w:numPr>
-          <w:ilvl w:val="0"/>
-          <w:numId w:val="32"/>
-        </w:numPr>
-        <w:ind w:left="426"/>
-      </w:pPr>
-      <w:r>
-        <w:t>Worked with Software Development team to build in-house simulation integration tool</w:t>
-      </w:r>
-      <w:r>
-        <w:t xml:space="preserve"> using C/C++</w:t>
-      </w:r>
-      <w:r>
-        <w:t xml:space="preserve">. </w:t>
-      </w:r>
-    </w:p>
-    <w:p>
-      <w:pPr>
-        <w:pStyle w:val="Heading3"/>
-        <w:rPr>
-          <w:color w:val="275336"/>
-        </w:rPr>
-      </w:pPr>
-      <w:r>
-        <w:rPr>
-          <w:color w:val="275336"/>
-        </w:rPr>
         <w:t>Teaching Assistant | Carleton University | January 202</w:t>
       </w:r>
       <w:r>
@@ -788,25 +801,13 @@
         <w:ind w:left="426"/>
       </w:pPr>
       <w:r>
-        <w:t>Used traditional optimization and pre-processing</w:t>
-      </w:r>
-      <w:r>
-        <w:t xml:space="preserve"> </w:t>
-      </w:r>
-      <w:r>
-        <w:t xml:space="preserve">techniques </w:t>
-      </w:r>
-      <w:r>
-        <w:t>in C++</w:t>
+        <w:t>Used traditional optimization and pre-processing techniques in C++</w:t>
       </w:r>
       <w:r>
         <w:t>/Python</w:t>
       </w:r>
       <w:r>
-        <w:t xml:space="preserve"> using TensorFlow </w:t>
-      </w:r>
-      <w:r>
-        <w:t>to reduce complexity and improve performance, allowing analysis of live video on</w:t>
+        <w:t xml:space="preserve"> using TensorFlow to reduce complexity and improve performance, allowing analysis of live video on</w:t>
       </w:r>
       <w:r>
         <w:t xml:space="preserve"> embedded SoC controller</w:t>
@@ -927,28 +928,16 @@
         <w:t>Languages</w:t>
       </w:r>
       <w:r>
-        <w:t xml:space="preserve">: Python, C/C++, </w:t>
-      </w:r>
-      <w:r>
-        <w:t xml:space="preserve">Java, </w:t>
-      </w:r>
-      <w:r>
-        <w:t>Verilog</w:t>
-      </w:r>
-      <w:r>
-        <w:t>, Linux</w:t>
-      </w:r>
-      <w:r>
-        <w:t>/Unix Kernel</w:t>
-      </w:r>
-      <w:r>
-        <w:t xml:space="preserve">, </w:t>
-      </w:r>
-      <w:r>
-        <w:t>Windows Command Line</w:t>
-      </w:r>
-      <w:r>
-        <w:t>, Bash</w:t>
+        <w:t>: C,</w:t>
+      </w:r>
+      <w:r>
+        <w:t xml:space="preserve"> Python,</w:t>
+      </w:r>
+      <w:r>
+        <w:t xml:space="preserve"> </w:t>
+      </w:r>
+      <w:r>
+        <w:t>Bash</w:t>
       </w:r>
     </w:p>
     <w:p>
@@ -979,16 +968,13 @@
       </w:r>
       <w:proofErr w:type="spellEnd"/>
       <w:r>
-        <w:t>, OpenCV,</w:t>
-      </w:r>
-      <w:r>
-        <w:t xml:space="preserve"> </w:t>
+        <w:t xml:space="preserve">, </w:t>
       </w:r>
       <w:r>
         <w:t>Git, JIRA</w:t>
       </w:r>
       <w:r>
-        <w:t xml:space="preserve">, TeamCity, </w:t>
+        <w:t xml:space="preserve">, </w:t>
       </w:r>
       <w:proofErr w:type="spellStart"/>
       <w:r>
@@ -996,24 +982,10 @@
       </w:r>
       <w:proofErr w:type="spellEnd"/>
       <w:r>
-        <w:t>, Docker</w:t>
-      </w:r>
-      <w:r>
-        <w:t xml:space="preserve">, </w:t>
-      </w:r>
-      <w:proofErr w:type="spellStart"/>
-      <w:r>
-        <w:t>PyTest</w:t>
-      </w:r>
-      <w:proofErr w:type="spellEnd"/>
-      <w:r>
-        <w:t>,</w:t>
-      </w:r>
-      <w:r>
-        <w:t xml:space="preserve"> Embedded / SoC </w:t>
-      </w:r>
-      <w:r>
-        <w:t>Dev</w:t>
+        <w:t xml:space="preserve">, Embedded </w:t>
+      </w:r>
+      <w:r>
+        <w:t>Software</w:t>
       </w:r>
     </w:p>
     <w:p>
@@ -1115,7 +1087,7 @@
 </file>
 
 <file path=word/endnotes.xml><?xml version="1.0" encoding="utf-8"?>
-<w:endnotes xmlns:wpc="http://schemas.microsoft.com/office/word/2010/wordprocessingCanvas" xmlns:cx="http://schemas.microsoft.com/office/drawing/2014/chartex" xmlns:cx1="http://schemas.microsoft.com/office/drawing/2015/9/8/chartex" xmlns:cx2="http://schemas.microsoft.com/office/drawing/2015/10/21/chartex" xmlns:cx3="http://schemas.microsoft.com/office/drawing/2016/5/9/chartex" xmlns:cx4="http://schemas.microsoft.com/office/drawing/2016/5/10/chartex" xmlns:cx5="http://schemas.microsoft.com/office/drawing/2016/5/11/chartex" xmlns:cx6="http://schemas.microsoft.com/office/drawing/2016/5/12/chartex" xmlns:cx7="http://schemas.microsoft.com/office/drawing/2016/5/13/chartex" xmlns:cx8="http://schemas.microsoft.com/office/drawing/2016/5/14/chartex" xmlns:mc="http://schemas.openxmlformats.org/markup-compatibility/2006" xmlns:aink="http://schemas.microsoft.com/office/drawing/2016/ink" xmlns:am3d="http://schemas.microsoft.com/office/drawing/2017/model3d" xmlns:o="urn:schemas-microsoft-com:office:office" xmlns:oel="http://schemas.microsoft.com/office/2019/extlst" xmlns:r="http://schemas.openxmlformats.org/officeDocument/2006/relationships" xmlns:m="http://schemas.openxmlformats.org/officeDocument/2006/math" xmlns:v="urn:schemas-microsoft-com:vml" xmlns:wp14="http://schemas.microsoft.com/office/word/2010/wordprocessingDrawing" xmlns:wp="http://schemas.openxmlformats.org/drawingml/2006/wordprocessingDrawing" xmlns:w10="urn:schemas-microsoft-com:office:word" xmlns:w="http://schemas.openxmlformats.org/wordprocessingml/2006/main" xmlns:w14="http://schemas.microsoft.com/office/word/2010/wordml" xmlns:w15="http://schemas.microsoft.com/office/word/2012/wordml" xmlns:w16cex="http://schemas.microsoft.com/office/word/2018/wordml/cex" xmlns:w16cid="http://schemas.microsoft.com/office/word/2016/wordml/cid" xmlns:w16="http://schemas.microsoft.com/office/word/2018/wordml" xmlns:w16sdtdh="http://schemas.microsoft.com/office/word/2020/wordml/sdtdatahash" xmlns:w16se="http://schemas.microsoft.com/office/word/2015/wordml/symex" xmlns:wpg="http://schemas.microsoft.com/office/word/2010/wordprocessingGroup" xmlns:wpi="http://schemas.microsoft.com/office/word/2010/wordprocessingInk" xmlns:wne="http://schemas.microsoft.com/office/word/2006/wordml" xmlns:wps="http://schemas.microsoft.com/office/word/2010/wordprocessingShape" mc:Ignorable="w14 w15 w16se w16cid w16 w16cex w16sdtdh wp14">
+<w:endnotes xmlns:wpc="http://schemas.microsoft.com/office/word/2010/wordprocessingCanvas" xmlns:cx="http://schemas.microsoft.com/office/drawing/2014/chartex" xmlns:cx1="http://schemas.microsoft.com/office/drawing/2015/9/8/chartex" xmlns:cx2="http://schemas.microsoft.com/office/drawing/2015/10/21/chartex" xmlns:cx3="http://schemas.microsoft.com/office/drawing/2016/5/9/chartex" xmlns:cx4="http://schemas.microsoft.com/office/drawing/2016/5/10/chartex" xmlns:cx5="http://schemas.microsoft.com/office/drawing/2016/5/11/chartex" xmlns:cx6="http://schemas.microsoft.com/office/drawing/2016/5/12/chartex" xmlns:cx7="http://schemas.microsoft.com/office/drawing/2016/5/13/chartex" xmlns:cx8="http://schemas.microsoft.com/office/drawing/2016/5/14/chartex" xmlns:mc="http://schemas.openxmlformats.org/markup-compatibility/2006" xmlns:aink="http://schemas.microsoft.com/office/drawing/2016/ink" xmlns:am3d="http://schemas.microsoft.com/office/drawing/2017/model3d" xmlns:o="urn:schemas-microsoft-com:office:office" xmlns:oel="http://schemas.microsoft.com/office/2019/extlst" xmlns:r="http://schemas.openxmlformats.org/officeDocument/2006/relationships" xmlns:m="http://schemas.openxmlformats.org/officeDocument/2006/math" xmlns:v="urn:schemas-microsoft-com:vml" xmlns:wp14="http://schemas.microsoft.com/office/word/2010/wordprocessingDrawing" xmlns:wp="http://schemas.openxmlformats.org/drawingml/2006/wordprocessingDrawing" xmlns:w10="urn:schemas-microsoft-com:office:word" xmlns:w="http://schemas.openxmlformats.org/wordprocessingml/2006/main" xmlns:w14="http://schemas.microsoft.com/office/word/2010/wordml" xmlns:w15="http://schemas.microsoft.com/office/word/2012/wordml" xmlns:w16cex="http://schemas.microsoft.com/office/word/2018/wordml/cex" xmlns:w16cid="http://schemas.microsoft.com/office/word/2016/wordml/cid" xmlns:w16="http://schemas.microsoft.com/office/word/2018/wordml" xmlns:w16du="http://schemas.microsoft.com/office/word/2023/wordml/word16du" xmlns:w16sdtdh="http://schemas.microsoft.com/office/word/2020/wordml/sdtdatahash" xmlns:w16se="http://schemas.microsoft.com/office/word/2015/wordml/symex" xmlns:wpg="http://schemas.microsoft.com/office/word/2010/wordprocessingGroup" xmlns:wpi="http://schemas.microsoft.com/office/word/2010/wordprocessingInk" xmlns:wne="http://schemas.microsoft.com/office/word/2006/wordml" xmlns:wps="http://schemas.microsoft.com/office/word/2010/wordprocessingShape" mc:Ignorable="w14 w15 w16se w16cid w16 w16cex w16sdtdh w16du wp14">
   <w:endnote w:type="separator" w:id="-1">
     <w:p>
       <w:pPr>
@@ -1140,7 +1112,7 @@
 </file>
 
 <file path=word/footer1.xml><?xml version="1.0" encoding="utf-8"?>
-<w:ftr xmlns:wpc="http://schemas.microsoft.com/office/word/2010/wordprocessingCanvas" xmlns:cx="http://schemas.microsoft.com/office/drawing/2014/chartex" xmlns:cx1="http://schemas.microsoft.com/office/drawing/2015/9/8/chartex" xmlns:cx2="http://schemas.microsoft.com/office/drawing/2015/10/21/chartex" xmlns:cx3="http://schemas.microsoft.com/office/drawing/2016/5/9/chartex" xmlns:cx4="http://schemas.microsoft.com/office/drawing/2016/5/10/chartex" xmlns:cx5="http://schemas.microsoft.com/office/drawing/2016/5/11/chartex" xmlns:cx6="http://schemas.microsoft.com/office/drawing/2016/5/12/chartex" xmlns:cx7="http://schemas.microsoft.com/office/drawing/2016/5/13/chartex" xmlns:cx8="http://schemas.microsoft.com/office/drawing/2016/5/14/chartex" xmlns:mc="http://schemas.openxmlformats.org/markup-compatibility/2006" xmlns:aink="http://schemas.microsoft.com/office/drawing/2016/ink" xmlns:am3d="http://schemas.microsoft.com/office/drawing/2017/model3d" xmlns:o="urn:schemas-microsoft-com:office:office" xmlns:oel="http://schemas.microsoft.com/office/2019/extlst" xmlns:r="http://schemas.openxmlformats.org/officeDocument/2006/relationships" xmlns:m="http://schemas.openxmlformats.org/officeDocument/2006/math" xmlns:v="urn:schemas-microsoft-com:vml" xmlns:wp14="http://schemas.microsoft.com/office/word/2010/wordprocessingDrawing" xmlns:wp="http://schemas.openxmlformats.org/drawingml/2006/wordprocessingDrawing" xmlns:w10="urn:schemas-microsoft-com:office:word" xmlns:w="http://schemas.openxmlformats.org/wordprocessingml/2006/main" xmlns:w14="http://schemas.microsoft.com/office/word/2010/wordml" xmlns:w15="http://schemas.microsoft.com/office/word/2012/wordml" xmlns:w16cex="http://schemas.microsoft.com/office/word/2018/wordml/cex" xmlns:w16cid="http://schemas.microsoft.com/office/word/2016/wordml/cid" xmlns:w16="http://schemas.microsoft.com/office/word/2018/wordml" xmlns:w16sdtdh="http://schemas.microsoft.com/office/word/2020/wordml/sdtdatahash" xmlns:w16se="http://schemas.microsoft.com/office/word/2015/wordml/symex" xmlns:wpg="http://schemas.microsoft.com/office/word/2010/wordprocessingGroup" xmlns:wpi="http://schemas.microsoft.com/office/word/2010/wordprocessingInk" xmlns:wne="http://schemas.microsoft.com/office/word/2006/wordml" xmlns:wps="http://schemas.microsoft.com/office/word/2010/wordprocessingShape" mc:Ignorable="w14 w15 w16se w16cid w16 w16cex w16sdtdh wp14">
+<w:ftr xmlns:wpc="http://schemas.microsoft.com/office/word/2010/wordprocessingCanvas" xmlns:cx="http://schemas.microsoft.com/office/drawing/2014/chartex" xmlns:cx1="http://schemas.microsoft.com/office/drawing/2015/9/8/chartex" xmlns:cx2="http://schemas.microsoft.com/office/drawing/2015/10/21/chartex" xmlns:cx3="http://schemas.microsoft.com/office/drawing/2016/5/9/chartex" xmlns:cx4="http://schemas.microsoft.com/office/drawing/2016/5/10/chartex" xmlns:cx5="http://schemas.microsoft.com/office/drawing/2016/5/11/chartex" xmlns:cx6="http://schemas.microsoft.com/office/drawing/2016/5/12/chartex" xmlns:cx7="http://schemas.microsoft.com/office/drawing/2016/5/13/chartex" xmlns:cx8="http://schemas.microsoft.com/office/drawing/2016/5/14/chartex" xmlns:mc="http://schemas.openxmlformats.org/markup-compatibility/2006" xmlns:aink="http://schemas.microsoft.com/office/drawing/2016/ink" xmlns:am3d="http://schemas.microsoft.com/office/drawing/2017/model3d" xmlns:o="urn:schemas-microsoft-com:office:office" xmlns:oel="http://schemas.microsoft.com/office/2019/extlst" xmlns:r="http://schemas.openxmlformats.org/officeDocument/2006/relationships" xmlns:m="http://schemas.openxmlformats.org/officeDocument/2006/math" xmlns:v="urn:schemas-microsoft-com:vml" xmlns:wp14="http://schemas.microsoft.com/office/word/2010/wordprocessingDrawing" xmlns:wp="http://schemas.openxmlformats.org/drawingml/2006/wordprocessingDrawing" xmlns:w10="urn:schemas-microsoft-com:office:word" xmlns:w="http://schemas.openxmlformats.org/wordprocessingml/2006/main" xmlns:w14="http://schemas.microsoft.com/office/word/2010/wordml" xmlns:w15="http://schemas.microsoft.com/office/word/2012/wordml" xmlns:w16cex="http://schemas.microsoft.com/office/word/2018/wordml/cex" xmlns:w16cid="http://schemas.microsoft.com/office/word/2016/wordml/cid" xmlns:w16="http://schemas.microsoft.com/office/word/2018/wordml" xmlns:w16du="http://schemas.microsoft.com/office/word/2023/wordml/word16du" xmlns:w16sdtdh="http://schemas.microsoft.com/office/word/2020/wordml/sdtdatahash" xmlns:w16se="http://schemas.microsoft.com/office/word/2015/wordml/symex" xmlns:wpg="http://schemas.microsoft.com/office/word/2010/wordprocessingGroup" xmlns:wpi="http://schemas.microsoft.com/office/word/2010/wordprocessingInk" xmlns:wne="http://schemas.microsoft.com/office/word/2006/wordml" xmlns:wps="http://schemas.microsoft.com/office/word/2010/wordprocessingShape" mc:Ignorable="w14 w15 w16se w16cid w16 w16cex w16sdtdh w16du wp14">
   <w:p>
     <w:pPr>
       <w:pStyle w:val="Footer"/>
@@ -1174,7 +1146,7 @@
 </file>
 
 <file path=word/footer2.xml><?xml version="1.0" encoding="utf-8"?>
-<w:ftr xmlns:wpc="http://schemas.microsoft.com/office/word/2010/wordprocessingCanvas" xmlns:cx="http://schemas.microsoft.com/office/drawing/2014/chartex" xmlns:cx1="http://schemas.microsoft.com/office/drawing/2015/9/8/chartex" xmlns:cx2="http://schemas.microsoft.com/office/drawing/2015/10/21/chartex" xmlns:cx3="http://schemas.microsoft.com/office/drawing/2016/5/9/chartex" xmlns:cx4="http://schemas.microsoft.com/office/drawing/2016/5/10/chartex" xmlns:cx5="http://schemas.microsoft.com/office/drawing/2016/5/11/chartex" xmlns:cx6="http://schemas.microsoft.com/office/drawing/2016/5/12/chartex" xmlns:cx7="http://schemas.microsoft.com/office/drawing/2016/5/13/chartex" xmlns:cx8="http://schemas.microsoft.com/office/drawing/2016/5/14/chartex" xmlns:mc="http://schemas.openxmlformats.org/markup-compatibility/2006" xmlns:aink="http://schemas.microsoft.com/office/drawing/2016/ink" xmlns:am3d="http://schemas.microsoft.com/office/drawing/2017/model3d" xmlns:o="urn:schemas-microsoft-com:office:office" xmlns:oel="http://schemas.microsoft.com/office/2019/extlst" xmlns:r="http://schemas.openxmlformats.org/officeDocument/2006/relationships" xmlns:m="http://schemas.openxmlformats.org/officeDocument/2006/math" xmlns:v="urn:schemas-microsoft-com:vml" xmlns:wp14="http://schemas.microsoft.com/office/word/2010/wordprocessingDrawing" xmlns:wp="http://schemas.openxmlformats.org/drawingml/2006/wordprocessingDrawing" xmlns:w10="urn:schemas-microsoft-com:office:word" xmlns:w="http://schemas.openxmlformats.org/wordprocessingml/2006/main" xmlns:w14="http://schemas.microsoft.com/office/word/2010/wordml" xmlns:w15="http://schemas.microsoft.com/office/word/2012/wordml" xmlns:w16cex="http://schemas.microsoft.com/office/word/2018/wordml/cex" xmlns:w16cid="http://schemas.microsoft.com/office/word/2016/wordml/cid" xmlns:w16="http://schemas.microsoft.com/office/word/2018/wordml" xmlns:w16sdtdh="http://schemas.microsoft.com/office/word/2020/wordml/sdtdatahash" xmlns:w16se="http://schemas.microsoft.com/office/word/2015/wordml/symex" xmlns:wpg="http://schemas.microsoft.com/office/word/2010/wordprocessingGroup" xmlns:wpi="http://schemas.microsoft.com/office/word/2010/wordprocessingInk" xmlns:wne="http://schemas.microsoft.com/office/word/2006/wordml" xmlns:wps="http://schemas.microsoft.com/office/word/2010/wordprocessingShape" mc:Ignorable="w14 w15 w16se w16cid w16 w16cex w16sdtdh wp14">
+<w:ftr xmlns:wpc="http://schemas.microsoft.com/office/word/2010/wordprocessingCanvas" xmlns:cx="http://schemas.microsoft.com/office/drawing/2014/chartex" xmlns:cx1="http://schemas.microsoft.com/office/drawing/2015/9/8/chartex" xmlns:cx2="http://schemas.microsoft.com/office/drawing/2015/10/21/chartex" xmlns:cx3="http://schemas.microsoft.com/office/drawing/2016/5/9/chartex" xmlns:cx4="http://schemas.microsoft.com/office/drawing/2016/5/10/chartex" xmlns:cx5="http://schemas.microsoft.com/office/drawing/2016/5/11/chartex" xmlns:cx6="http://schemas.microsoft.com/office/drawing/2016/5/12/chartex" xmlns:cx7="http://schemas.microsoft.com/office/drawing/2016/5/13/chartex" xmlns:cx8="http://schemas.microsoft.com/office/drawing/2016/5/14/chartex" xmlns:mc="http://schemas.openxmlformats.org/markup-compatibility/2006" xmlns:aink="http://schemas.microsoft.com/office/drawing/2016/ink" xmlns:am3d="http://schemas.microsoft.com/office/drawing/2017/model3d" xmlns:o="urn:schemas-microsoft-com:office:office" xmlns:oel="http://schemas.microsoft.com/office/2019/extlst" xmlns:r="http://schemas.openxmlformats.org/officeDocument/2006/relationships" xmlns:m="http://schemas.openxmlformats.org/officeDocument/2006/math" xmlns:v="urn:schemas-microsoft-com:vml" xmlns:wp14="http://schemas.microsoft.com/office/word/2010/wordprocessingDrawing" xmlns:wp="http://schemas.openxmlformats.org/drawingml/2006/wordprocessingDrawing" xmlns:w10="urn:schemas-microsoft-com:office:word" xmlns:w="http://schemas.openxmlformats.org/wordprocessingml/2006/main" xmlns:w14="http://schemas.microsoft.com/office/word/2010/wordml" xmlns:w15="http://schemas.microsoft.com/office/word/2012/wordml" xmlns:w16cex="http://schemas.microsoft.com/office/word/2018/wordml/cex" xmlns:w16cid="http://schemas.microsoft.com/office/word/2016/wordml/cid" xmlns:w16="http://schemas.microsoft.com/office/word/2018/wordml" xmlns:w16du="http://schemas.microsoft.com/office/word/2023/wordml/word16du" xmlns:w16sdtdh="http://schemas.microsoft.com/office/word/2020/wordml/sdtdatahash" xmlns:w16se="http://schemas.microsoft.com/office/word/2015/wordml/symex" xmlns:wpg="http://schemas.microsoft.com/office/word/2010/wordprocessingGroup" xmlns:wpi="http://schemas.microsoft.com/office/word/2010/wordprocessingInk" xmlns:wne="http://schemas.microsoft.com/office/word/2006/wordml" xmlns:wps="http://schemas.microsoft.com/office/word/2010/wordprocessingShape" mc:Ignorable="w14 w15 w16se w16cid w16 w16cex w16sdtdh w16du wp14">
   <w:p>
     <w:pPr>
       <w:pStyle w:val="Footer"/>
@@ -1218,7 +1190,7 @@
         <w:sz w:val="20"/>
         <w:szCs w:val="20"/>
       </w:rPr>
-      <w:t>Nishanth Gandhi</w:t>
+      <w:t>Xue Hao Ying</w:t>
     </w:r>
     <w:r>
       <w:rPr>
@@ -1232,11 +1204,10 @@
       <w:r>
         <w:rPr>
           <w:rStyle w:val="Hyperlink"/>
-          <w:color w:val="275336"/>
           <w:sz w:val="20"/>
           <w:szCs w:val="20"/>
         </w:rPr>
-        <w:t>nishanth.gandhi@circlenvi.com</w:t>
+        <w:t>xuying@ciena.com</w:t>
       </w:r>
     </w:hyperlink>
     <w:r>
@@ -1261,7 +1232,7 @@
         <w:sz w:val="20"/>
         <w:szCs w:val="20"/>
       </w:rPr>
-      <w:t xml:space="preserve"> QA </w:t>
+      <w:t xml:space="preserve"> </w:t>
     </w:r>
     <w:r>
       <w:rPr>
@@ -1269,15 +1240,7 @@
         <w:sz w:val="20"/>
         <w:szCs w:val="20"/>
       </w:rPr>
-      <w:t>Manager at Circle N</w:t>
-    </w:r>
-    <w:r>
-      <w:rPr>
-        <w:color w:val="275336"/>
-        <w:sz w:val="20"/>
-        <w:szCs w:val="20"/>
-      </w:rPr>
-      <w:t>VI</w:t>
+      <w:t>Senior Manager – Embedded Software Engineering</w:t>
     </w:r>
   </w:p>
   <w:p>
@@ -1344,7 +1307,7 @@
 </file>
 
 <file path=word/footnotes.xml><?xml version="1.0" encoding="utf-8"?>
-<w:footnotes xmlns:wpc="http://schemas.microsoft.com/office/word/2010/wordprocessingCanvas" xmlns:cx="http://schemas.microsoft.com/office/drawing/2014/chartex" xmlns:cx1="http://schemas.microsoft.com/office/drawing/2015/9/8/chartex" xmlns:cx2="http://schemas.microsoft.com/office/drawing/2015/10/21/chartex" xmlns:cx3="http://schemas.microsoft.com/office/drawing/2016/5/9/chartex" xmlns:cx4="http://schemas.microsoft.com/office/drawing/2016/5/10/chartex" xmlns:cx5="http://schemas.microsoft.com/office/drawing/2016/5/11/chartex" xmlns:cx6="http://schemas.microsoft.com/office/drawing/2016/5/12/chartex" xmlns:cx7="http://schemas.microsoft.com/office/drawing/2016/5/13/chartex" xmlns:cx8="http://schemas.microsoft.com/office/drawing/2016/5/14/chartex" xmlns:mc="http://schemas.openxmlformats.org/markup-compatibility/2006" xmlns:aink="http://schemas.microsoft.com/office/drawing/2016/ink" xmlns:am3d="http://schemas.microsoft.com/office/drawing/2017/model3d" xmlns:o="urn:schemas-microsoft-com:office:office" xmlns:oel="http://schemas.microsoft.com/office/2019/extlst" xmlns:r="http://schemas.openxmlformats.org/officeDocument/2006/relationships" xmlns:m="http://schemas.openxmlformats.org/officeDocument/2006/math" xmlns:v="urn:schemas-microsoft-com:vml" xmlns:wp14="http://schemas.microsoft.com/office/word/2010/wordprocessingDrawing" xmlns:wp="http://schemas.openxmlformats.org/drawingml/2006/wordprocessingDrawing" xmlns:w10="urn:schemas-microsoft-com:office:word" xmlns:w="http://schemas.openxmlformats.org/wordprocessingml/2006/main" xmlns:w14="http://schemas.microsoft.com/office/word/2010/wordml" xmlns:w15="http://schemas.microsoft.com/office/word/2012/wordml" xmlns:w16cex="http://schemas.microsoft.com/office/word/2018/wordml/cex" xmlns:w16cid="http://schemas.microsoft.com/office/word/2016/wordml/cid" xmlns:w16="http://schemas.microsoft.com/office/word/2018/wordml" xmlns:w16sdtdh="http://schemas.microsoft.com/office/word/2020/wordml/sdtdatahash" xmlns:w16se="http://schemas.microsoft.com/office/word/2015/wordml/symex" xmlns:wpg="http://schemas.microsoft.com/office/word/2010/wordprocessingGroup" xmlns:wpi="http://schemas.microsoft.com/office/word/2010/wordprocessingInk" xmlns:wne="http://schemas.microsoft.com/office/word/2006/wordml" xmlns:wps="http://schemas.microsoft.com/office/word/2010/wordprocessingShape" mc:Ignorable="w14 w15 w16se w16cid w16 w16cex w16sdtdh wp14">
+<w:footnotes xmlns:wpc="http://schemas.microsoft.com/office/word/2010/wordprocessingCanvas" xmlns:cx="http://schemas.microsoft.com/office/drawing/2014/chartex" xmlns:cx1="http://schemas.microsoft.com/office/drawing/2015/9/8/chartex" xmlns:cx2="http://schemas.microsoft.com/office/drawing/2015/10/21/chartex" xmlns:cx3="http://schemas.microsoft.com/office/drawing/2016/5/9/chartex" xmlns:cx4="http://schemas.microsoft.com/office/drawing/2016/5/10/chartex" xmlns:cx5="http://schemas.microsoft.com/office/drawing/2016/5/11/chartex" xmlns:cx6="http://schemas.microsoft.com/office/drawing/2016/5/12/chartex" xmlns:cx7="http://schemas.microsoft.com/office/drawing/2016/5/13/chartex" xmlns:cx8="http://schemas.microsoft.com/office/drawing/2016/5/14/chartex" xmlns:mc="http://schemas.openxmlformats.org/markup-compatibility/2006" xmlns:aink="http://schemas.microsoft.com/office/drawing/2016/ink" xmlns:am3d="http://schemas.microsoft.com/office/drawing/2017/model3d" xmlns:o="urn:schemas-microsoft-com:office:office" xmlns:oel="http://schemas.microsoft.com/office/2019/extlst" xmlns:r="http://schemas.openxmlformats.org/officeDocument/2006/relationships" xmlns:m="http://schemas.openxmlformats.org/officeDocument/2006/math" xmlns:v="urn:schemas-microsoft-com:vml" xmlns:wp14="http://schemas.microsoft.com/office/word/2010/wordprocessingDrawing" xmlns:wp="http://schemas.openxmlformats.org/drawingml/2006/wordprocessingDrawing" xmlns:w10="urn:schemas-microsoft-com:office:word" xmlns:w="http://schemas.openxmlformats.org/wordprocessingml/2006/main" xmlns:w14="http://schemas.microsoft.com/office/word/2010/wordml" xmlns:w15="http://schemas.microsoft.com/office/word/2012/wordml" xmlns:w16cex="http://schemas.microsoft.com/office/word/2018/wordml/cex" xmlns:w16cid="http://schemas.microsoft.com/office/word/2016/wordml/cid" xmlns:w16="http://schemas.microsoft.com/office/word/2018/wordml" xmlns:w16du="http://schemas.microsoft.com/office/word/2023/wordml/word16du" xmlns:w16sdtdh="http://schemas.microsoft.com/office/word/2020/wordml/sdtdatahash" xmlns:w16se="http://schemas.microsoft.com/office/word/2015/wordml/symex" xmlns:wpg="http://schemas.microsoft.com/office/word/2010/wordprocessingGroup" xmlns:wpi="http://schemas.microsoft.com/office/word/2010/wordprocessingInk" xmlns:wne="http://schemas.microsoft.com/office/word/2006/wordml" xmlns:wps="http://schemas.microsoft.com/office/word/2010/wordprocessingShape" mc:Ignorable="w14 w15 w16se w16cid w16 w16cex w16sdtdh w16du wp14">
   <w:footnote w:type="separator" w:id="-1">
     <w:p>
       <w:pPr>
@@ -1369,7 +1332,7 @@
 </file>
 
 <file path=word/header1.xml><?xml version="1.0" encoding="utf-8"?>
-<w:hdr xmlns:wpc="http://schemas.microsoft.com/office/word/2010/wordprocessingCanvas" xmlns:cx="http://schemas.microsoft.com/office/drawing/2014/chartex" xmlns:cx1="http://schemas.microsoft.com/office/drawing/2015/9/8/chartex" xmlns:cx2="http://schemas.microsoft.com/office/drawing/2015/10/21/chartex" xmlns:cx3="http://schemas.microsoft.com/office/drawing/2016/5/9/chartex" xmlns:cx4="http://schemas.microsoft.com/office/drawing/2016/5/10/chartex" xmlns:cx5="http://schemas.microsoft.com/office/drawing/2016/5/11/chartex" xmlns:cx6="http://schemas.microsoft.com/office/drawing/2016/5/12/chartex" xmlns:cx7="http://schemas.microsoft.com/office/drawing/2016/5/13/chartex" xmlns:cx8="http://schemas.microsoft.com/office/drawing/2016/5/14/chartex" xmlns:mc="http://schemas.openxmlformats.org/markup-compatibility/2006" xmlns:aink="http://schemas.microsoft.com/office/drawing/2016/ink" xmlns:am3d="http://schemas.microsoft.com/office/drawing/2017/model3d" xmlns:o="urn:schemas-microsoft-com:office:office" xmlns:oel="http://schemas.microsoft.com/office/2019/extlst" xmlns:r="http://schemas.openxmlformats.org/officeDocument/2006/relationships" xmlns:m="http://schemas.openxmlformats.org/officeDocument/2006/math" xmlns:v="urn:schemas-microsoft-com:vml" xmlns:wp14="http://schemas.microsoft.com/office/word/2010/wordprocessingDrawing" xmlns:wp="http://schemas.openxmlformats.org/drawingml/2006/wordprocessingDrawing" xmlns:w10="urn:schemas-microsoft-com:office:word" xmlns:w="http://schemas.openxmlformats.org/wordprocessingml/2006/main" xmlns:w14="http://schemas.microsoft.com/office/word/2010/wordml" xmlns:w15="http://schemas.microsoft.com/office/word/2012/wordml" xmlns:w16cex="http://schemas.microsoft.com/office/word/2018/wordml/cex" xmlns:w16cid="http://schemas.microsoft.com/office/word/2016/wordml/cid" xmlns:w16="http://schemas.microsoft.com/office/word/2018/wordml" xmlns:w16sdtdh="http://schemas.microsoft.com/office/word/2020/wordml/sdtdatahash" xmlns:w16se="http://schemas.microsoft.com/office/word/2015/wordml/symex" xmlns:wpg="http://schemas.microsoft.com/office/word/2010/wordprocessingGroup" xmlns:wpi="http://schemas.microsoft.com/office/word/2010/wordprocessingInk" xmlns:wne="http://schemas.microsoft.com/office/word/2006/wordml" xmlns:wps="http://schemas.microsoft.com/office/word/2010/wordprocessingShape" mc:Ignorable="w14 w15 w16se w16cid w16 w16cex w16sdtdh wp14">
+<w:hdr xmlns:wpc="http://schemas.microsoft.com/office/word/2010/wordprocessingCanvas" xmlns:cx="http://schemas.microsoft.com/office/drawing/2014/chartex" xmlns:cx1="http://schemas.microsoft.com/office/drawing/2015/9/8/chartex" xmlns:cx2="http://schemas.microsoft.com/office/drawing/2015/10/21/chartex" xmlns:cx3="http://schemas.microsoft.com/office/drawing/2016/5/9/chartex" xmlns:cx4="http://schemas.microsoft.com/office/drawing/2016/5/10/chartex" xmlns:cx5="http://schemas.microsoft.com/office/drawing/2016/5/11/chartex" xmlns:cx6="http://schemas.microsoft.com/office/drawing/2016/5/12/chartex" xmlns:cx7="http://schemas.microsoft.com/office/drawing/2016/5/13/chartex" xmlns:cx8="http://schemas.microsoft.com/office/drawing/2016/5/14/chartex" xmlns:mc="http://schemas.openxmlformats.org/markup-compatibility/2006" xmlns:aink="http://schemas.microsoft.com/office/drawing/2016/ink" xmlns:am3d="http://schemas.microsoft.com/office/drawing/2017/model3d" xmlns:o="urn:schemas-microsoft-com:office:office" xmlns:oel="http://schemas.microsoft.com/office/2019/extlst" xmlns:r="http://schemas.openxmlformats.org/officeDocument/2006/relationships" xmlns:m="http://schemas.openxmlformats.org/officeDocument/2006/math" xmlns:v="urn:schemas-microsoft-com:vml" xmlns:wp14="http://schemas.microsoft.com/office/word/2010/wordprocessingDrawing" xmlns:wp="http://schemas.openxmlformats.org/drawingml/2006/wordprocessingDrawing" xmlns:w10="urn:schemas-microsoft-com:office:word" xmlns:w="http://schemas.openxmlformats.org/wordprocessingml/2006/main" xmlns:w14="http://schemas.microsoft.com/office/word/2010/wordml" xmlns:w15="http://schemas.microsoft.com/office/word/2012/wordml" xmlns:w16cex="http://schemas.microsoft.com/office/word/2018/wordml/cex" xmlns:w16cid="http://schemas.microsoft.com/office/word/2016/wordml/cid" xmlns:w16="http://schemas.microsoft.com/office/word/2018/wordml" xmlns:w16du="http://schemas.microsoft.com/office/word/2023/wordml/word16du" xmlns:w16sdtdh="http://schemas.microsoft.com/office/word/2020/wordml/sdtdatahash" xmlns:w16se="http://schemas.microsoft.com/office/word/2015/wordml/symex" xmlns:wpg="http://schemas.microsoft.com/office/word/2010/wordprocessingGroup" xmlns:wpi="http://schemas.microsoft.com/office/word/2010/wordprocessingInk" xmlns:wne="http://schemas.microsoft.com/office/word/2006/wordml" xmlns:wps="http://schemas.microsoft.com/office/word/2010/wordprocessingShape" mc:Ignorable="w14 w15 w16se w16cid w16 w16cex w16sdtdh w16du wp14">
   <w:p>
     <w:pPr>
       <w:pStyle w:val="Title"/>
@@ -1591,7 +1554,7 @@
 </file>
 
 <file path=word/numbering.xml><?xml version="1.0" encoding="utf-8"?>
-<w:numbering xmlns:wpc="http://schemas.microsoft.com/office/word/2010/wordprocessingCanvas" xmlns:cx="http://schemas.microsoft.com/office/drawing/2014/chartex" xmlns:cx1="http://schemas.microsoft.com/office/drawing/2015/9/8/chartex" xmlns:cx2="http://schemas.microsoft.com/office/drawing/2015/10/21/chartex" xmlns:cx3="http://schemas.microsoft.com/office/drawing/2016/5/9/chartex" xmlns:cx4="http://schemas.microsoft.com/office/drawing/2016/5/10/chartex" xmlns:cx5="http://schemas.microsoft.com/office/drawing/2016/5/11/chartex" xmlns:cx6="http://schemas.microsoft.com/office/drawing/2016/5/12/chartex" xmlns:cx7="http://schemas.microsoft.com/office/drawing/2016/5/13/chartex" xmlns:cx8="http://schemas.microsoft.com/office/drawing/2016/5/14/chartex" xmlns:mc="http://schemas.openxmlformats.org/markup-compatibility/2006" xmlns:aink="http://schemas.microsoft.com/office/drawing/2016/ink" xmlns:am3d="http://schemas.microsoft.com/office/drawing/2017/model3d" xmlns:o="urn:schemas-microsoft-com:office:office" xmlns:oel="http://schemas.microsoft.com/office/2019/extlst" xmlns:r="http://schemas.openxmlformats.org/officeDocument/2006/relationships" xmlns:m="http://schemas.openxmlformats.org/officeDocument/2006/math" xmlns:v="urn:schemas-microsoft-com:vml" xmlns:wp14="http://schemas.microsoft.com/office/word/2010/wordprocessingDrawing" xmlns:wp="http://schemas.openxmlformats.org/drawingml/2006/wordprocessingDrawing" xmlns:w10="urn:schemas-microsoft-com:office:word" xmlns:w="http://schemas.openxmlformats.org/wordprocessingml/2006/main" xmlns:w14="http://schemas.microsoft.com/office/word/2010/wordml" xmlns:w15="http://schemas.microsoft.com/office/word/2012/wordml" xmlns:w16cex="http://schemas.microsoft.com/office/word/2018/wordml/cex" xmlns:w16cid="http://schemas.microsoft.com/office/word/2016/wordml/cid" xmlns:w16="http://schemas.microsoft.com/office/word/2018/wordml" xmlns:w16sdtdh="http://schemas.microsoft.com/office/word/2020/wordml/sdtdatahash" xmlns:w16se="http://schemas.microsoft.com/office/word/2015/wordml/symex" xmlns:wpg="http://schemas.microsoft.com/office/word/2010/wordprocessingGroup" xmlns:wpi="http://schemas.microsoft.com/office/word/2010/wordprocessingInk" xmlns:wne="http://schemas.microsoft.com/office/word/2006/wordml" xmlns:wps="http://schemas.microsoft.com/office/word/2010/wordprocessingShape" mc:Ignorable="w14 w15 w16se w16cid w16 w16cex w16sdtdh wp14">
+<w:numbering xmlns:wpc="http://schemas.microsoft.com/office/word/2010/wordprocessingCanvas" xmlns:cx="http://schemas.microsoft.com/office/drawing/2014/chartex" xmlns:cx1="http://schemas.microsoft.com/office/drawing/2015/9/8/chartex" xmlns:cx2="http://schemas.microsoft.com/office/drawing/2015/10/21/chartex" xmlns:cx3="http://schemas.microsoft.com/office/drawing/2016/5/9/chartex" xmlns:cx4="http://schemas.microsoft.com/office/drawing/2016/5/10/chartex" xmlns:cx5="http://schemas.microsoft.com/office/drawing/2016/5/11/chartex" xmlns:cx6="http://schemas.microsoft.com/office/drawing/2016/5/12/chartex" xmlns:cx7="http://schemas.microsoft.com/office/drawing/2016/5/13/chartex" xmlns:cx8="http://schemas.microsoft.com/office/drawing/2016/5/14/chartex" xmlns:mc="http://schemas.openxmlformats.org/markup-compatibility/2006" xmlns:aink="http://schemas.microsoft.com/office/drawing/2016/ink" xmlns:am3d="http://schemas.microsoft.com/office/drawing/2017/model3d" xmlns:o="urn:schemas-microsoft-com:office:office" xmlns:oel="http://schemas.microsoft.com/office/2019/extlst" xmlns:r="http://schemas.openxmlformats.org/officeDocument/2006/relationships" xmlns:m="http://schemas.openxmlformats.org/officeDocument/2006/math" xmlns:v="urn:schemas-microsoft-com:vml" xmlns:wp14="http://schemas.microsoft.com/office/word/2010/wordprocessingDrawing" xmlns:wp="http://schemas.openxmlformats.org/drawingml/2006/wordprocessingDrawing" xmlns:w10="urn:schemas-microsoft-com:office:word" xmlns:w="http://schemas.openxmlformats.org/wordprocessingml/2006/main" xmlns:w14="http://schemas.microsoft.com/office/word/2010/wordml" xmlns:w15="http://schemas.microsoft.com/office/word/2012/wordml" xmlns:w16cex="http://schemas.microsoft.com/office/word/2018/wordml/cex" xmlns:w16cid="http://schemas.microsoft.com/office/word/2016/wordml/cid" xmlns:w16="http://schemas.microsoft.com/office/word/2018/wordml" xmlns:w16du="http://schemas.microsoft.com/office/word/2023/wordml/word16du" xmlns:w16sdtdh="http://schemas.microsoft.com/office/word/2020/wordml/sdtdatahash" xmlns:w16se="http://schemas.microsoft.com/office/word/2015/wordml/symex" xmlns:wpg="http://schemas.microsoft.com/office/word/2010/wordprocessingGroup" xmlns:wpi="http://schemas.microsoft.com/office/word/2010/wordprocessingInk" xmlns:wne="http://schemas.microsoft.com/office/word/2006/wordml" xmlns:wps="http://schemas.microsoft.com/office/word/2010/wordprocessingShape" mc:Ignorable="w14 w15 w16se w16cid w16 w16cex w16sdtdh w16du wp14">
   <w:abstractNum w:abstractNumId="0" w15:restartNumberingAfterBreak="0">
     <w:nsid w:val="FFFFFF7C"/>
     <w:multiLevelType w:val="singleLevel"/>
@@ -4227,7 +4190,7 @@
 </file>
 
 <file path=word/styles.xml><?xml version="1.0" encoding="utf-8"?>
-<w:styles xmlns:mc="http://schemas.openxmlformats.org/markup-compatibility/2006" xmlns:r="http://schemas.openxmlformats.org/officeDocument/2006/relationships" xmlns:w="http://schemas.openxmlformats.org/wordprocessingml/2006/main" xmlns:w14="http://schemas.microsoft.com/office/word/2010/wordml" xmlns:w15="http://schemas.microsoft.com/office/word/2012/wordml" xmlns:w16cex="http://schemas.microsoft.com/office/word/2018/wordml/cex" xmlns:w16cid="http://schemas.microsoft.com/office/word/2016/wordml/cid" xmlns:w16="http://schemas.microsoft.com/office/word/2018/wordml" xmlns:w16sdtdh="http://schemas.microsoft.com/office/word/2020/wordml/sdtdatahash" xmlns:w16se="http://schemas.microsoft.com/office/word/2015/wordml/symex" mc:Ignorable="w14 w15 w16se w16cid w16 w16cex w16sdtdh">
+<w:styles xmlns:mc="http://schemas.openxmlformats.org/markup-compatibility/2006" xmlns:r="http://schemas.openxmlformats.org/officeDocument/2006/relationships" xmlns:w="http://schemas.openxmlformats.org/wordprocessingml/2006/main" xmlns:w14="http://schemas.microsoft.com/office/word/2010/wordml" xmlns:w15="http://schemas.microsoft.com/office/word/2012/wordml" xmlns:w16cex="http://schemas.microsoft.com/office/word/2018/wordml/cex" xmlns:w16cid="http://schemas.microsoft.com/office/word/2016/wordml/cid" xmlns:w16="http://schemas.microsoft.com/office/word/2018/wordml" xmlns:w16du="http://schemas.microsoft.com/office/word/2023/wordml/word16du" xmlns:w16sdtdh="http://schemas.microsoft.com/office/word/2020/wordml/sdtdatahash" xmlns:w16se="http://schemas.microsoft.com/office/word/2015/wordml/symex" mc:Ignorable="w14 w15 w16se w16cid w16 w16cex w16sdtdh w16du">
   <w:docDefaults>
     <w:rPrDefault>
       <w:rPr>

</xml_diff>